<commit_message>
Bundel + JOHNNY fixes
</commit_message>
<xml_diff>
--- a/documentation/bundel.docx
+++ b/documentation/bundel.docx
@@ -22,27 +22,174 @@
     <w:p/>
     <w:p>
       <w:r>
-        <w:t>Kotter is een app waarmee studenten maar ok ouders van studenten op een leuke manier het ideale kot voor zicht zelf of voor hun kind kan vinden. Bij kotter ben je zeer snel ‘up and running’ zo moet je maar enkel je inlog gegevens ingeven , school en prijs. Hierna kan men al direct door onze databank lopen van koten.</w:t>
-      </w:r>
-      <w:r>
-        <w:t>Dit is zeer eenvoudig de gebruikers kunnen elk kot like of disliken dit kan men doen door de icoontjes te gebruiken of door naar links of naar rechts te swipen.</w:t>
-      </w:r>
-      <w:r>
-        <w:t xml:space="preserve"> De gebruikers kunnen ook specifieker zoeken door de ingebouwde filters zo kan men minimum opervlakte bepalen ,de maximum afstand tot hun campus, maximum prijs ... De gebruikers kunnen ook vie de app eenvoudig de kot eigenaars contactere</w:t>
-      </w:r>
-      <w:r>
-        <w:t>n door te bellen of te mailen.</w:t>
-      </w:r>
-    </w:p>
-    <w:p>
-      <w:r>
-        <w:t>Bij kotter is er ook een website die als promo dient. Maar hier kunnen geintreseerde kot eigenaars ook contacteren wanneer ze hun kotten ok in onze databank van kotten willen steken. Wanneer we dit accepteren sturen wij hun inog gegevens door voor het kotten beheer paneel. Waar dus deze mensen hun kotten kunnen toevoegen. Deze worden dan door het kotter team gereviewd wanneer deze goedgekeurd word</w:t>
-      </w:r>
-      <w:r>
-        <w:t xml:space="preserve"> zal deze dus in de app beschikbaar zijn wanneer deze afgekeurd word dus niet.</w:t>
-      </w:r>
-      <w:r>
-        <w:t xml:space="preserve"> Als het kot al een tijdje in de app zit kan</w:t>
+        <w:t>Kotter is een app waarmee studenten maar o</w:t>
+      </w:r>
+      <w:r>
+        <w:t>o</w:t>
+      </w:r>
+      <w:r>
+        <w:t>k ouders van studenten op een leuke m</w:t>
+      </w:r>
+      <w:r>
+        <w:t>anier het ideale kot voor zich</w:t>
+      </w:r>
+      <w:r>
+        <w:t xml:space="preserve">zelf of voor hun </w:t>
+      </w:r>
+      <w:r>
+        <w:t>zoon/dochter</w:t>
+      </w:r>
+      <w:r>
+        <w:t xml:space="preserve"> k</w:t>
+      </w:r>
+      <w:r>
+        <w:t>unnen</w:t>
+      </w:r>
+      <w:r>
+        <w:t xml:space="preserve"> vinden. Bij kotter ben je zeer snel ‘up and running’ zo moet je maar enkel je inlog gegevens ingeven , school en prijs. Hierna kan men al direct door onze databank lopen van koten.</w:t>
+      </w:r>
+      <w:r>
+        <w:t xml:space="preserve"> </w:t>
+      </w:r>
+      <w:r>
+        <w:t>Dit is zeer eenvoudig</w:t>
+      </w:r>
+      <w:r>
+        <w:t>, en</w:t>
+      </w:r>
+      <w:r>
+        <w:t xml:space="preserve"> de gebruikers kunnen elk kot like</w:t>
+      </w:r>
+      <w:r>
+        <w:t>n</w:t>
+      </w:r>
+      <w:r>
+        <w:t xml:space="preserve"> of disliken</w:t>
+      </w:r>
+      <w:r>
+        <w:t>. D</w:t>
+      </w:r>
+      <w:r>
+        <w:t>it kan men doen do</w:t>
+      </w:r>
+      <w:r>
+        <w:t xml:space="preserve">or de icoontjes te gebruiken, maar ook </w:t>
+      </w:r>
+      <w:r>
+        <w:t>door naar links of naar rechts te swipen.</w:t>
+      </w:r>
+      <w:r>
+        <w:t xml:space="preserve"> De gebruikers kunnen ook specifieker zoeken door de ingebouwde filters</w:t>
+      </w:r>
+      <w:r>
+        <w:t>. Z</w:t>
+      </w:r>
+      <w:r>
+        <w:t xml:space="preserve">o kan men </w:t>
+      </w:r>
+      <w:r>
+        <w:t>de minimum opervlakte bepalen</w:t>
+      </w:r>
+      <w:r>
+        <w:t>,</w:t>
+      </w:r>
+      <w:r>
+        <w:t xml:space="preserve"> </w:t>
+      </w:r>
+      <w:r>
+        <w:t>de maximum afstan</w:t>
+      </w:r>
+      <w:r>
+        <w:t>d tot hun campus, maximum prijs,</w:t>
+      </w:r>
+      <w:r>
+        <w:t>... De gebruikers kunnen ook vie de app eenvoudig de kot eigenaars contactere</w:t>
+      </w:r>
+      <w:r>
+        <w:t xml:space="preserve">n </w:t>
+      </w:r>
+      <w:r>
+        <w:t>zowel via mail als telefonisch.</w:t>
+      </w:r>
+    </w:p>
+    <w:p>
+      <w:r>
+        <w:t xml:space="preserve">Bij kotter is er ook een website die als promo dient. Maar hier kunnen geintreseerde kot eigenaars ook </w:t>
+      </w:r>
+      <w:r>
+        <w:t>contact met ons opnemen</w:t>
+      </w:r>
+      <w:r>
+        <w:t xml:space="preserve"> wanneer ze hun kot</w:t>
+      </w:r>
+      <w:r>
+        <w:t xml:space="preserve">en </w:t>
+      </w:r>
+      <w:r>
+        <w:t>ook in onze databank van koten willen steken. Wanneer we</w:t>
+      </w:r>
+      <w:r>
+        <w:t xml:space="preserve"> dit accepteren sturen wij hun in</w:t>
+      </w:r>
+      <w:r>
+        <w:t>l</w:t>
+      </w:r>
+      <w:r>
+        <w:t xml:space="preserve">og gegevens </w:t>
+      </w:r>
+      <w:r>
+        <w:t>door voor het ko</w:t>
+      </w:r>
+      <w:r>
+        <w:t xml:space="preserve">ten beheer paneel. </w:t>
+      </w:r>
+      <w:r>
+        <w:t>Hierop kunnen ze dan hun eigen koten gaan toevoegen. De</w:t>
+      </w:r>
+      <w:r>
+        <w:t>ze worden dan door het kotter team gereview</w:t>
+      </w:r>
+      <w:r>
+        <w:t>e</w:t>
+      </w:r>
+      <w:r>
+        <w:t xml:space="preserve">d </w:t>
+      </w:r>
+      <w:r>
+        <w:t>en wanneer deze goedgekeurd worden zullen</w:t>
+      </w:r>
+      <w:r>
+        <w:t xml:space="preserve"> deze dus in de app beschikbaar </w:t>
+      </w:r>
+      <w:r>
+        <w:t xml:space="preserve">gemaakt worden. </w:t>
+      </w:r>
+      <w:r>
+        <w:t xml:space="preserve"> </w:t>
+      </w:r>
+      <w:r>
+        <w:t>W</w:t>
+      </w:r>
+      <w:r>
+        <w:t>anneer deze afgekeurd word</w:t>
+      </w:r>
+      <w:r>
+        <w:t>en</w:t>
+      </w:r>
+      <w:r>
+        <w:t xml:space="preserve"> dus niet.</w:t>
+      </w:r>
+      <w:r>
+        <w:t xml:space="preserve"> Als </w:t>
+      </w:r>
+      <w:r>
+        <w:t>een</w:t>
+      </w:r>
+      <w:r>
+        <w:t xml:space="preserve"> kot al </w:t>
+      </w:r>
+      <w:r>
+        <w:t xml:space="preserve">een tijdje in de app zit, kan men ook het aantal likes terugvinden in het koten beheer paneel. </w:t>
       </w:r>
     </w:p>
     <w:p>
@@ -161,6 +308,7 @@
     </w:p>
     <w:p>
       <w:r>
+        <w:lastRenderedPageBreak/>
         <w:t>Registratie is eenvoudig en de enige gegevens die we vragen zijn een gebruikersnaam en paswoord.</w:t>
       </w:r>
       <w:r>
@@ -170,7 +318,6 @@
     </w:p>
     <w:p>
       <w:r>
-        <w:lastRenderedPageBreak/>
         <w:t>That’s all! De gebruiker krijgt nu koten te zien met het zelfgekozen budget en in de buurt van de gekozen school/universiteit.</w:t>
       </w:r>
     </w:p>
@@ -219,6 +366,20 @@
     </w:p>
     <w:p>
       <w:pPr>
+        <w:rPr>
+          <w:lang w:val="en-US"/>
+        </w:rPr>
+      </w:pPr>
+    </w:p>
+    <w:p>
+      <w:pPr>
+        <w:rPr>
+          <w:lang w:val="en-US"/>
+        </w:rPr>
+      </w:pPr>
+    </w:p>
+    <w:p>
+      <w:pPr>
         <w:pStyle w:val="Heading2"/>
         <w:rPr>
           <w:lang w:val="en-US"/>
@@ -261,6 +422,990 @@
     </w:p>
     <w:p>
       <w:pPr>
+        <w:rPr>
+          <w:lang w:val="en-US"/>
+        </w:rPr>
+      </w:pPr>
+      <w:proofErr w:type="spellStart"/>
+      <w:r>
+        <w:rPr>
+          <w:lang w:val="en-US"/>
+        </w:rPr>
+        <w:t>Voorafgaand</w:t>
+      </w:r>
+      <w:proofErr w:type="spellEnd"/>
+      <w:r>
+        <w:rPr>
+          <w:lang w:val="en-US"/>
+        </w:rPr>
+        <w:t xml:space="preserve">: </w:t>
+      </w:r>
+    </w:p>
+    <w:p>
+      <w:pPr>
+        <w:pStyle w:val="ListParagraph"/>
+        <w:numPr>
+          <w:ilvl w:val="0"/>
+          <w:numId w:val="3"/>
+        </w:numPr>
+      </w:pPr>
+      <w:proofErr w:type="spellStart"/>
+      <w:r>
+        <w:t>Brainstormen</w:t>
+      </w:r>
+      <w:proofErr w:type="spellEnd"/>
+      <w:r>
+        <w:t xml:space="preserve"> </w:t>
+      </w:r>
+    </w:p>
+    <w:p>
+      <w:pPr>
+        <w:pStyle w:val="ListParagraph"/>
+        <w:numPr>
+          <w:ilvl w:val="0"/>
+          <w:numId w:val="3"/>
+        </w:numPr>
+      </w:pPr>
+      <w:r>
+        <w:t xml:space="preserve">Feedback </w:t>
+      </w:r>
+      <w:proofErr w:type="spellStart"/>
+      <w:r>
+        <w:t>momenten</w:t>
+      </w:r>
+      <w:proofErr w:type="spellEnd"/>
+    </w:p>
+    <w:p>
+      <w:pPr>
+        <w:rPr>
+          <w:lang w:val="en-US"/>
+        </w:rPr>
+      </w:pPr>
+    </w:p>
+    <w:p>
+      <w:pPr>
+        <w:rPr>
+          <w:lang w:val="en-US"/>
+        </w:rPr>
+      </w:pPr>
+      <w:r>
+        <w:rPr>
+          <w:lang w:val="en-US"/>
+        </w:rPr>
+        <w:t xml:space="preserve">Week 1: </w:t>
+      </w:r>
+      <w:r>
+        <w:rPr>
+          <w:lang w:val="en-US"/>
+        </w:rPr>
+        <w:t>9</w:t>
+      </w:r>
+      <w:r>
+        <w:rPr>
+          <w:lang w:val="en-US"/>
+        </w:rPr>
+        <w:t>-</w:t>
+      </w:r>
+      <w:r>
+        <w:rPr>
+          <w:lang w:val="en-US"/>
+        </w:rPr>
+        <w:t>15</w:t>
+      </w:r>
+      <w:r>
+        <w:rPr>
+          <w:lang w:val="en-US"/>
+        </w:rPr>
+        <w:t xml:space="preserve"> </w:t>
+      </w:r>
+      <w:proofErr w:type="spellStart"/>
+      <w:r>
+        <w:rPr>
+          <w:lang w:val="en-US"/>
+        </w:rPr>
+        <w:t>maart</w:t>
+      </w:r>
+      <w:proofErr w:type="spellEnd"/>
+    </w:p>
+    <w:p>
+      <w:pPr>
+        <w:pStyle w:val="ListParagraph"/>
+        <w:numPr>
+          <w:ilvl w:val="0"/>
+          <w:numId w:val="2"/>
+        </w:numPr>
+      </w:pPr>
+      <w:proofErr w:type="spellStart"/>
+      <w:r>
+        <w:t>Initiële</w:t>
+      </w:r>
+      <w:proofErr w:type="spellEnd"/>
+      <w:r>
+        <w:t xml:space="preserve"> commit: </w:t>
+      </w:r>
+      <w:proofErr w:type="spellStart"/>
+      <w:r>
+        <w:t>Laravel</w:t>
+      </w:r>
+      <w:proofErr w:type="spellEnd"/>
+      <w:r>
+        <w:t xml:space="preserve"> 5 + Bootstrap</w:t>
+      </w:r>
+    </w:p>
+    <w:p>
+      <w:pPr>
+        <w:pStyle w:val="ListParagraph"/>
+        <w:numPr>
+          <w:ilvl w:val="0"/>
+          <w:numId w:val="2"/>
+        </w:numPr>
+      </w:pPr>
+      <w:r>
+        <w:t xml:space="preserve">Database </w:t>
+      </w:r>
+      <w:proofErr w:type="spellStart"/>
+      <w:r>
+        <w:t>connecties</w:t>
+      </w:r>
+      <w:proofErr w:type="spellEnd"/>
+      <w:r>
+        <w:t xml:space="preserve"> </w:t>
+      </w:r>
+      <w:proofErr w:type="spellStart"/>
+      <w:r>
+        <w:t>maken</w:t>
+      </w:r>
+      <w:proofErr w:type="spellEnd"/>
+    </w:p>
+    <w:p>
+      <w:r>
+        <w:t xml:space="preserve">Week 2: </w:t>
+      </w:r>
+      <w:r>
+        <w:t>16</w:t>
+      </w:r>
+      <w:r>
+        <w:t>-2</w:t>
+      </w:r>
+      <w:r>
+        <w:t>2</w:t>
+      </w:r>
+      <w:r>
+        <w:t xml:space="preserve"> maart</w:t>
+      </w:r>
+    </w:p>
+    <w:p>
+      <w:pPr>
+        <w:pStyle w:val="ListParagraph"/>
+        <w:numPr>
+          <w:ilvl w:val="0"/>
+          <w:numId w:val="2"/>
+        </w:numPr>
+      </w:pPr>
+      <w:r>
+        <w:t xml:space="preserve">Ionic framework </w:t>
+      </w:r>
+      <w:proofErr w:type="spellStart"/>
+      <w:r>
+        <w:t>toevoegen</w:t>
+      </w:r>
+      <w:proofErr w:type="spellEnd"/>
+    </w:p>
+    <w:p>
+      <w:pPr>
+        <w:pStyle w:val="ListParagraph"/>
+        <w:numPr>
+          <w:ilvl w:val="0"/>
+          <w:numId w:val="2"/>
+        </w:numPr>
+      </w:pPr>
+      <w:proofErr w:type="spellStart"/>
+      <w:r>
+        <w:t>Experimenteren</w:t>
+      </w:r>
+      <w:proofErr w:type="spellEnd"/>
+      <w:r>
+        <w:t xml:space="preserve"> met Ionic Framework</w:t>
+      </w:r>
+    </w:p>
+    <w:p>
+      <w:r>
+        <w:t>Week 3: 2</w:t>
+      </w:r>
+      <w:r>
+        <w:t>3-29 maart</w:t>
+      </w:r>
+    </w:p>
+    <w:p>
+      <w:pPr>
+        <w:pStyle w:val="ListParagraph"/>
+        <w:numPr>
+          <w:ilvl w:val="0"/>
+          <w:numId w:val="2"/>
+        </w:numPr>
+      </w:pPr>
+      <w:r>
+        <w:t xml:space="preserve">IONIC: </w:t>
+      </w:r>
+      <w:r>
+        <w:t xml:space="preserve">Tutorial </w:t>
+      </w:r>
+      <w:proofErr w:type="spellStart"/>
+      <w:r>
+        <w:t>pagina</w:t>
+      </w:r>
+      <w:proofErr w:type="spellEnd"/>
+      <w:r>
+        <w:t xml:space="preserve"> &amp; </w:t>
+      </w:r>
+      <w:proofErr w:type="spellStart"/>
+      <w:r>
+        <w:t>registratie</w:t>
+      </w:r>
+      <w:proofErr w:type="spellEnd"/>
+      <w:r>
+        <w:t xml:space="preserve"> </w:t>
+      </w:r>
+      <w:proofErr w:type="spellStart"/>
+      <w:r>
+        <w:t>pagina</w:t>
+      </w:r>
+      <w:proofErr w:type="spellEnd"/>
+    </w:p>
+    <w:p>
+      <w:pPr>
+        <w:pStyle w:val="ListParagraph"/>
+        <w:numPr>
+          <w:ilvl w:val="0"/>
+          <w:numId w:val="2"/>
+        </w:numPr>
+      </w:pPr>
+      <w:r>
+        <w:t xml:space="preserve">Wireframes app: 1e </w:t>
+      </w:r>
+      <w:proofErr w:type="spellStart"/>
+      <w:r>
+        <w:t>versie</w:t>
+      </w:r>
+      <w:proofErr w:type="spellEnd"/>
+    </w:p>
+    <w:p>
+      <w:pPr>
+        <w:pStyle w:val="ListParagraph"/>
+        <w:numPr>
+          <w:ilvl w:val="0"/>
+          <w:numId w:val="2"/>
+        </w:numPr>
+      </w:pPr>
+      <w:r>
+        <w:t xml:space="preserve">IONIC: </w:t>
+      </w:r>
+      <w:r>
+        <w:t>Begin F</w:t>
+      </w:r>
+      <w:r>
+        <w:t>acebook login</w:t>
+      </w:r>
+    </w:p>
+    <w:p>
+      <w:r>
+        <w:lastRenderedPageBreak/>
+        <w:t>Week 4: 30 maart – 5 april</w:t>
+      </w:r>
+    </w:p>
+    <w:p>
+      <w:pPr>
+        <w:pStyle w:val="ListParagraph"/>
+        <w:numPr>
+          <w:ilvl w:val="0"/>
+          <w:numId w:val="2"/>
+        </w:numPr>
+      </w:pPr>
+      <w:r>
+        <w:t>Rest wireframes app</w:t>
+      </w:r>
+    </w:p>
+    <w:p>
+      <w:pPr>
+        <w:pStyle w:val="ListParagraph"/>
+        <w:numPr>
+          <w:ilvl w:val="0"/>
+          <w:numId w:val="2"/>
+        </w:numPr>
+      </w:pPr>
+      <w:proofErr w:type="spellStart"/>
+      <w:r>
+        <w:t>Brainstormen</w:t>
+      </w:r>
+      <w:proofErr w:type="spellEnd"/>
+      <w:r>
+        <w:t xml:space="preserve"> </w:t>
+      </w:r>
+      <w:proofErr w:type="spellStart"/>
+      <w:r>
+        <w:t>naam</w:t>
+      </w:r>
+      <w:proofErr w:type="spellEnd"/>
+    </w:p>
+    <w:p>
+      <w:pPr>
+        <w:pStyle w:val="ListParagraph"/>
+        <w:numPr>
+          <w:ilvl w:val="0"/>
+          <w:numId w:val="2"/>
+        </w:numPr>
+      </w:pPr>
+      <w:r>
+        <w:t>IONIC update</w:t>
+      </w:r>
+    </w:p>
+    <w:p>
+      <w:pPr>
+        <w:pStyle w:val="ListParagraph"/>
+        <w:numPr>
+          <w:ilvl w:val="0"/>
+          <w:numId w:val="2"/>
+        </w:numPr>
+      </w:pPr>
+      <w:r>
+        <w:t xml:space="preserve">Info </w:t>
+      </w:r>
+      <w:proofErr w:type="spellStart"/>
+      <w:r>
+        <w:t>kot</w:t>
+      </w:r>
+      <w:proofErr w:type="spellEnd"/>
+      <w:r>
+        <w:t xml:space="preserve"> </w:t>
+      </w:r>
+      <w:proofErr w:type="spellStart"/>
+      <w:r>
+        <w:t>ophalen</w:t>
+      </w:r>
+      <w:proofErr w:type="spellEnd"/>
+      <w:r>
+        <w:t xml:space="preserve"> via AJAX</w:t>
+      </w:r>
+    </w:p>
+    <w:p>
+      <w:pPr>
+        <w:pStyle w:val="ListParagraph"/>
+        <w:numPr>
+          <w:ilvl w:val="0"/>
+          <w:numId w:val="2"/>
+        </w:numPr>
+      </w:pPr>
+      <w:r>
+        <w:t>User register via AJAX</w:t>
+      </w:r>
+    </w:p>
+    <w:p>
+      <w:r>
+        <w:br/>
+      </w:r>
+      <w:r>
+        <w:t>Week 5: 6-12 april</w:t>
+      </w:r>
+    </w:p>
+    <w:p>
+      <w:pPr>
+        <w:pStyle w:val="ListParagraph"/>
+        <w:numPr>
+          <w:ilvl w:val="0"/>
+          <w:numId w:val="2"/>
+        </w:numPr>
+      </w:pPr>
+      <w:r>
+        <w:t xml:space="preserve">Images </w:t>
+      </w:r>
+      <w:proofErr w:type="spellStart"/>
+      <w:r>
+        <w:t>uitlezen</w:t>
+      </w:r>
+      <w:proofErr w:type="spellEnd"/>
+      <w:r>
+        <w:t xml:space="preserve"> in app</w:t>
+      </w:r>
+    </w:p>
+    <w:p>
+      <w:pPr>
+        <w:pStyle w:val="ListParagraph"/>
+        <w:numPr>
+          <w:ilvl w:val="0"/>
+          <w:numId w:val="2"/>
+        </w:numPr>
+      </w:pPr>
+      <w:r>
+        <w:t xml:space="preserve">Basic filters </w:t>
+      </w:r>
+      <w:proofErr w:type="spellStart"/>
+      <w:r>
+        <w:t>opslaan</w:t>
+      </w:r>
+      <w:proofErr w:type="spellEnd"/>
+      <w:r>
+        <w:t xml:space="preserve"> in database</w:t>
+      </w:r>
+    </w:p>
+    <w:p>
+      <w:pPr>
+        <w:pStyle w:val="ListParagraph"/>
+        <w:numPr>
+          <w:ilvl w:val="0"/>
+          <w:numId w:val="2"/>
+        </w:numPr>
+      </w:pPr>
+      <w:r>
+        <w:t xml:space="preserve">Wireframes </w:t>
+      </w:r>
+      <w:proofErr w:type="spellStart"/>
+      <w:r>
+        <w:t>nieuwe</w:t>
+      </w:r>
+      <w:proofErr w:type="spellEnd"/>
+      <w:r>
+        <w:t xml:space="preserve"> </w:t>
+      </w:r>
+      <w:proofErr w:type="spellStart"/>
+      <w:r>
+        <w:t>versie</w:t>
+      </w:r>
+      <w:proofErr w:type="spellEnd"/>
+    </w:p>
+    <w:p>
+      <w:pPr>
+        <w:rPr>
+          <w:lang w:val="en-US"/>
+        </w:rPr>
+      </w:pPr>
+      <w:r>
+        <w:rPr>
+          <w:lang w:val="en-US"/>
+        </w:rPr>
+        <w:t xml:space="preserve">Week 6: 13-19 </w:t>
+      </w:r>
+      <w:proofErr w:type="spellStart"/>
+      <w:r>
+        <w:rPr>
+          <w:lang w:val="en-US"/>
+        </w:rPr>
+        <w:t>april</w:t>
+      </w:r>
+      <w:proofErr w:type="spellEnd"/>
+    </w:p>
+    <w:p>
+      <w:pPr>
+        <w:pStyle w:val="ListParagraph"/>
+        <w:numPr>
+          <w:ilvl w:val="0"/>
+          <w:numId w:val="2"/>
+        </w:numPr>
+      </w:pPr>
+      <w:r>
+        <w:t>Wireframes website</w:t>
+      </w:r>
+    </w:p>
+    <w:p>
+      <w:pPr>
+        <w:rPr>
+          <w:lang w:val="en-US"/>
+        </w:rPr>
+      </w:pPr>
+      <w:r>
+        <w:rPr>
+          <w:lang w:val="en-US"/>
+        </w:rPr>
+        <w:t xml:space="preserve">Week 7: 20-26 </w:t>
+      </w:r>
+      <w:proofErr w:type="spellStart"/>
+      <w:r>
+        <w:rPr>
+          <w:lang w:val="en-US"/>
+        </w:rPr>
+        <w:t>april</w:t>
+      </w:r>
+      <w:proofErr w:type="spellEnd"/>
+    </w:p>
+    <w:p>
+      <w:pPr>
+        <w:pStyle w:val="ListParagraph"/>
+        <w:numPr>
+          <w:ilvl w:val="0"/>
+          <w:numId w:val="2"/>
+        </w:numPr>
+      </w:pPr>
+      <w:proofErr w:type="spellStart"/>
+      <w:r>
+        <w:t>Verschillende</w:t>
+      </w:r>
+      <w:proofErr w:type="spellEnd"/>
+      <w:r>
+        <w:t xml:space="preserve"> </w:t>
+      </w:r>
+      <w:proofErr w:type="spellStart"/>
+      <w:r>
+        <w:t>kleurencombinaties</w:t>
+      </w:r>
+      <w:proofErr w:type="spellEnd"/>
+      <w:r>
+        <w:t xml:space="preserve"> website</w:t>
+      </w:r>
+    </w:p>
+    <w:p>
+      <w:pPr>
+        <w:rPr>
+          <w:lang w:val="en-US"/>
+        </w:rPr>
+      </w:pPr>
+      <w:r>
+        <w:rPr>
+          <w:lang w:val="en-US"/>
+        </w:rPr>
+        <w:t xml:space="preserve">Week 8: 27 </w:t>
+      </w:r>
+      <w:proofErr w:type="spellStart"/>
+      <w:r>
+        <w:rPr>
+          <w:lang w:val="en-US"/>
+        </w:rPr>
+        <w:t>april</w:t>
+      </w:r>
+      <w:proofErr w:type="spellEnd"/>
+      <w:r>
+        <w:rPr>
+          <w:lang w:val="en-US"/>
+        </w:rPr>
+        <w:t xml:space="preserve"> – 3 </w:t>
+      </w:r>
+      <w:proofErr w:type="spellStart"/>
+      <w:r>
+        <w:rPr>
+          <w:lang w:val="en-US"/>
+        </w:rPr>
+        <w:t>mei</w:t>
+      </w:r>
+      <w:proofErr w:type="spellEnd"/>
+    </w:p>
+    <w:p>
+      <w:pPr>
+        <w:pStyle w:val="ListParagraph"/>
+        <w:numPr>
+          <w:ilvl w:val="0"/>
+          <w:numId w:val="2"/>
+        </w:numPr>
+      </w:pPr>
+      <w:proofErr w:type="spellStart"/>
+      <w:r>
+        <w:t>Foto’s</w:t>
+      </w:r>
+      <w:proofErr w:type="spellEnd"/>
+      <w:r>
+        <w:t xml:space="preserve"> </w:t>
+      </w:r>
+      <w:proofErr w:type="spellStart"/>
+      <w:r>
+        <w:t>koten</w:t>
+      </w:r>
+      <w:proofErr w:type="spellEnd"/>
+    </w:p>
+    <w:p>
+      <w:pPr>
+        <w:pStyle w:val="ListParagraph"/>
+        <w:numPr>
+          <w:ilvl w:val="0"/>
+          <w:numId w:val="2"/>
+        </w:numPr>
+      </w:pPr>
+      <w:r>
+        <w:t xml:space="preserve">App images </w:t>
+      </w:r>
+      <w:proofErr w:type="spellStart"/>
+      <w:r>
+        <w:t>fetchen</w:t>
+      </w:r>
+      <w:proofErr w:type="spellEnd"/>
+    </w:p>
+    <w:p>
+      <w:r>
+        <w:t>Week 9: 4 mei – 10 mei</w:t>
+      </w:r>
+    </w:p>
+    <w:p>
+      <w:pPr>
+        <w:pStyle w:val="ListParagraph"/>
+        <w:numPr>
+          <w:ilvl w:val="0"/>
+          <w:numId w:val="2"/>
+        </w:numPr>
+      </w:pPr>
+      <w:r>
+        <w:t xml:space="preserve">Tutorial </w:t>
+      </w:r>
+      <w:proofErr w:type="spellStart"/>
+      <w:r>
+        <w:t>stijl</w:t>
+      </w:r>
+      <w:proofErr w:type="spellEnd"/>
+      <w:r>
+        <w:t xml:space="preserve"> + tutorial </w:t>
+      </w:r>
+      <w:proofErr w:type="spellStart"/>
+      <w:r>
+        <w:t>zelf</w:t>
+      </w:r>
+      <w:proofErr w:type="spellEnd"/>
+    </w:p>
+    <w:p>
+      <w:pPr>
+        <w:pStyle w:val="ListParagraph"/>
+        <w:numPr>
+          <w:ilvl w:val="0"/>
+          <w:numId w:val="2"/>
+        </w:numPr>
+      </w:pPr>
+      <w:r>
+        <w:t>Update: location.html, main_kot.html, settings.html</w:t>
+      </w:r>
+    </w:p>
+    <w:p>
+      <w:pPr>
+        <w:pStyle w:val="ListParagraph"/>
+        <w:numPr>
+          <w:ilvl w:val="0"/>
+          <w:numId w:val="2"/>
+        </w:numPr>
+      </w:pPr>
+      <w:r>
+        <w:t>Filter bug fixes</w:t>
+      </w:r>
+    </w:p>
+    <w:p>
+      <w:pPr>
+        <w:pStyle w:val="ListParagraph"/>
+        <w:numPr>
+          <w:ilvl w:val="0"/>
+          <w:numId w:val="2"/>
+        </w:numPr>
+      </w:pPr>
+      <w:r>
+        <w:t>Favorite.html</w:t>
+      </w:r>
+    </w:p>
+    <w:p>
+      <w:r>
+        <w:t>Week 10: 11-17 mei</w:t>
+      </w:r>
+    </w:p>
+    <w:p>
+      <w:pPr>
+        <w:rPr>
+          <w:lang w:val="en-US"/>
+        </w:rPr>
+      </w:pPr>
+    </w:p>
+    <w:p>
+      <w:pPr>
+        <w:rPr>
+          <w:lang w:val="en-US"/>
+        </w:rPr>
+      </w:pPr>
+      <w:r>
+        <w:rPr>
+          <w:lang w:val="en-US"/>
+        </w:rPr>
+        <w:t xml:space="preserve">Week 11: 18-24 </w:t>
+      </w:r>
+      <w:proofErr w:type="spellStart"/>
+      <w:r>
+        <w:rPr>
+          <w:lang w:val="en-US"/>
+        </w:rPr>
+        <w:t>mei</w:t>
+      </w:r>
+      <w:proofErr w:type="spellEnd"/>
+    </w:p>
+    <w:p>
+      <w:pPr>
+        <w:rPr>
+          <w:lang w:val="en-US"/>
+        </w:rPr>
+      </w:pPr>
+    </w:p>
+    <w:p>
+      <w:pPr>
+        <w:rPr>
+          <w:lang w:val="en-US"/>
+        </w:rPr>
+      </w:pPr>
+      <w:r>
+        <w:rPr>
+          <w:lang w:val="en-US"/>
+        </w:rPr>
+        <w:t xml:space="preserve">Week 12: 25-31 </w:t>
+      </w:r>
+      <w:proofErr w:type="spellStart"/>
+      <w:r>
+        <w:rPr>
+          <w:lang w:val="en-US"/>
+        </w:rPr>
+        <w:t>mei</w:t>
+      </w:r>
+      <w:proofErr w:type="spellEnd"/>
+    </w:p>
+    <w:p>
+      <w:pPr>
+        <w:pStyle w:val="ListParagraph"/>
+        <w:numPr>
+          <w:ilvl w:val="0"/>
+          <w:numId w:val="2"/>
+        </w:numPr>
+      </w:pPr>
+      <w:proofErr w:type="spellStart"/>
+      <w:r>
+        <w:t>Timelapses</w:t>
+      </w:r>
+      <w:proofErr w:type="spellEnd"/>
+      <w:r>
+        <w:t xml:space="preserve"> </w:t>
+      </w:r>
+      <w:proofErr w:type="spellStart"/>
+      <w:r>
+        <w:t>shooten</w:t>
+      </w:r>
+      <w:proofErr w:type="spellEnd"/>
+    </w:p>
+    <w:p>
+      <w:pPr>
+        <w:ind w:left="360"/>
+      </w:pPr>
+    </w:p>
+    <w:p>
+      <w:pPr>
+        <w:rPr>
+          <w:lang w:val="en-US"/>
+        </w:rPr>
+      </w:pPr>
+      <w:r>
+        <w:rPr>
+          <w:lang w:val="en-US"/>
+        </w:rPr>
+        <w:t xml:space="preserve">Week 13: 1-7 </w:t>
+      </w:r>
+      <w:proofErr w:type="spellStart"/>
+      <w:r>
+        <w:rPr>
+          <w:lang w:val="en-US"/>
+        </w:rPr>
+        <w:t>juni</w:t>
+      </w:r>
+      <w:proofErr w:type="spellEnd"/>
+    </w:p>
+    <w:p>
+      <w:pPr>
+        <w:pStyle w:val="ListParagraph"/>
+        <w:numPr>
+          <w:ilvl w:val="0"/>
+          <w:numId w:val="2"/>
+        </w:numPr>
+      </w:pPr>
+      <w:r>
+        <w:t>Usability testing app</w:t>
+      </w:r>
+    </w:p>
+    <w:p>
+      <w:pPr>
+        <w:pStyle w:val="ListParagraph"/>
+        <w:numPr>
+          <w:ilvl w:val="0"/>
+          <w:numId w:val="2"/>
+        </w:numPr>
+      </w:pPr>
+      <w:bookmarkStart w:id="0" w:name="OLE_LINK6"/>
+      <w:bookmarkStart w:id="1" w:name="OLE_LINK7"/>
+      <w:proofErr w:type="spellStart"/>
+      <w:r>
+        <w:t>Timelapses</w:t>
+      </w:r>
+      <w:proofErr w:type="spellEnd"/>
+      <w:r>
+        <w:t xml:space="preserve"> </w:t>
+      </w:r>
+      <w:proofErr w:type="spellStart"/>
+      <w:r>
+        <w:t>shooten</w:t>
+      </w:r>
+      <w:proofErr w:type="spellEnd"/>
+      <w:r>
+        <w:t xml:space="preserve"> </w:t>
+      </w:r>
+      <w:bookmarkEnd w:id="0"/>
+      <w:bookmarkEnd w:id="1"/>
+    </w:p>
+    <w:p>
+      <w:r>
+        <w:t>Week 14: 8-</w:t>
+      </w:r>
+      <w:r>
+        <w:t>14 juni</w:t>
+      </w:r>
+    </w:p>
+    <w:p>
+      <w:pPr>
+        <w:pStyle w:val="ListParagraph"/>
+        <w:numPr>
+          <w:ilvl w:val="0"/>
+          <w:numId w:val="2"/>
+        </w:numPr>
+      </w:pPr>
+      <w:r>
+        <w:t xml:space="preserve">Feedback </w:t>
+      </w:r>
+      <w:proofErr w:type="spellStart"/>
+      <w:r>
+        <w:t>promotoren</w:t>
+      </w:r>
+      <w:proofErr w:type="spellEnd"/>
+    </w:p>
+    <w:p>
+      <w:pPr>
+        <w:pStyle w:val="ListParagraph"/>
+        <w:numPr>
+          <w:ilvl w:val="0"/>
+          <w:numId w:val="2"/>
+        </w:numPr>
+      </w:pPr>
+      <w:proofErr w:type="spellStart"/>
+      <w:r>
+        <w:t>Afwerken</w:t>
+      </w:r>
+      <w:proofErr w:type="spellEnd"/>
+      <w:r>
+        <w:t xml:space="preserve"> </w:t>
+      </w:r>
+      <w:proofErr w:type="spellStart"/>
+      <w:r>
+        <w:t>promofilm</w:t>
+      </w:r>
+      <w:proofErr w:type="spellEnd"/>
+      <w:r>
+        <w:t xml:space="preserve">-&gt; SELF-DEADLINE: 12 </w:t>
+      </w:r>
+      <w:proofErr w:type="spellStart"/>
+      <w:r>
+        <w:t>juni</w:t>
+      </w:r>
+      <w:proofErr w:type="spellEnd"/>
+    </w:p>
+    <w:p>
+      <w:pPr>
+        <w:pStyle w:val="ListParagraph"/>
+        <w:numPr>
+          <w:ilvl w:val="0"/>
+          <w:numId w:val="2"/>
+        </w:numPr>
+      </w:pPr>
+      <w:bookmarkStart w:id="2" w:name="_GoBack"/>
+      <w:bookmarkEnd w:id="2"/>
+    </w:p>
+    <w:p>
+      <w:pPr>
+        <w:rPr>
+          <w:lang w:val="en-US"/>
+        </w:rPr>
+      </w:pPr>
+      <w:r>
+        <w:rPr>
+          <w:lang w:val="en-US"/>
+        </w:rPr>
+        <w:t xml:space="preserve">Week 15: 15, 16, 17 </w:t>
+      </w:r>
+      <w:proofErr w:type="spellStart"/>
+      <w:r>
+        <w:rPr>
+          <w:lang w:val="en-US"/>
+        </w:rPr>
+        <w:t>juni</w:t>
+      </w:r>
+      <w:proofErr w:type="spellEnd"/>
+    </w:p>
+    <w:p>
+      <w:pPr>
+        <w:pStyle w:val="ListParagraph"/>
+        <w:numPr>
+          <w:ilvl w:val="0"/>
+          <w:numId w:val="2"/>
+        </w:numPr>
+      </w:pPr>
+      <w:proofErr w:type="spellStart"/>
+      <w:r>
+        <w:t>Voorbereiding</w:t>
+      </w:r>
+      <w:proofErr w:type="spellEnd"/>
+      <w:r>
+        <w:t xml:space="preserve"> </w:t>
+      </w:r>
+      <w:proofErr w:type="spellStart"/>
+      <w:r>
+        <w:t>presentatie</w:t>
+      </w:r>
+      <w:proofErr w:type="spellEnd"/>
+    </w:p>
+    <w:p>
+      <w:pPr>
+        <w:pStyle w:val="ListParagraph"/>
+        <w:numPr>
+          <w:ilvl w:val="0"/>
+          <w:numId w:val="2"/>
+        </w:numPr>
+      </w:pPr>
+      <w:r>
+        <w:t xml:space="preserve">Final touches </w:t>
+      </w:r>
+      <w:proofErr w:type="spellStart"/>
+      <w:r>
+        <w:t>bundels</w:t>
+      </w:r>
+      <w:proofErr w:type="spellEnd"/>
+    </w:p>
+    <w:p>
+      <w:pPr>
+        <w:pStyle w:val="ListParagraph"/>
+        <w:numPr>
+          <w:ilvl w:val="0"/>
+          <w:numId w:val="2"/>
+        </w:numPr>
+      </w:pPr>
+      <w:proofErr w:type="spellStart"/>
+      <w:r>
+        <w:t>Bundels</w:t>
+      </w:r>
+      <w:proofErr w:type="spellEnd"/>
+      <w:r>
+        <w:t xml:space="preserve"> </w:t>
+      </w:r>
+      <w:proofErr w:type="spellStart"/>
+      <w:r>
+        <w:t>laten</w:t>
+      </w:r>
+      <w:proofErr w:type="spellEnd"/>
+      <w:r>
+        <w:t xml:space="preserve"> </w:t>
+      </w:r>
+      <w:proofErr w:type="spellStart"/>
+      <w:r>
+        <w:t>bundelen</w:t>
+      </w:r>
+      <w:proofErr w:type="spellEnd"/>
+    </w:p>
+    <w:p>
+      <w:pPr>
+        <w:rPr>
+          <w:lang w:val="en-US"/>
+        </w:rPr>
+      </w:pPr>
+    </w:p>
+    <w:p>
+      <w:pPr>
         <w:pStyle w:val="Heading1"/>
         <w:rPr>
           <w:lang w:val="en-US"/>
@@ -300,52 +1445,19 @@
         <w:t xml:space="preserve"> App</w:t>
       </w:r>
     </w:p>
-    <w:p>
-      <w:r>
-        <w:t>tutorial</w:t>
-      </w:r>
-    </w:p>
-    <w:p>
-      <w:r>
-        <w:lastRenderedPageBreak/>
-        <w:pict>
-          <v:shapetype id="_x0000_t75" coordsize="21600,21600" o:spt="75" o:preferrelative="t" path="m@4@5l@4@11@9@11@9@5xe" filled="f" stroked="f">
-            <v:stroke joinstyle="miter"/>
-            <v:formulas>
-              <v:f eqn="if lineDrawn pixelLineWidth 0"/>
-              <v:f eqn="sum @0 1 0"/>
-              <v:f eqn="sum 0 0 @1"/>
-              <v:f eqn="prod @2 1 2"/>
-              <v:f eqn="prod @3 21600 pixelWidth"/>
-              <v:f eqn="prod @3 21600 pixelHeight"/>
-              <v:f eqn="sum @0 0 1"/>
-              <v:f eqn="prod @6 1 2"/>
-              <v:f eqn="prod @7 21600 pixelWidth"/>
-              <v:f eqn="sum @8 21600 0"/>
-              <v:f eqn="prod @7 21600 pixelHeight"/>
-              <v:f eqn="sum @10 21600 0"/>
-            </v:formulas>
-            <v:path o:extrusionok="f" gradientshapeok="t" o:connecttype="rect"/>
-            <o:lock v:ext="edit" aspectratio="t"/>
-          </v:shapetype>
-          <v:shape id="_x0000_i1025" type="#_x0000_t75" style="width:127.5pt;height:261pt">
-            <v:imagedata r:id="rId5" o:title="tutorial1"/>
-          </v:shape>
-        </w:pict>
-      </w:r>
-      <w:r>
-        <w:t xml:space="preserve">       </w:t>
-      </w:r>
+    <w:p/>
+    <w:p>
       <w:r>
         <w:rPr>
           <w:noProof/>
           <w:lang w:eastAsia="nl-BE"/>
         </w:rPr>
+        <w:lastRenderedPageBreak/>
         <w:drawing>
-          <wp:inline distT="0" distB="0" distL="0" distR="0">
-            <wp:extent cx="1620000" cy="3302309"/>
+          <wp:inline distT="0" distB="0" distL="0" distR="0" wp14:anchorId="3C90EFD0" wp14:editId="1F4CE18C">
+            <wp:extent cx="2857899" cy="5830114"/>
             <wp:effectExtent l="0" t="0" r="0" b="0"/>
-            <wp:docPr id="4" name="Picture 4" descr="C:\Users\Maico\AppData\Local\Microsoft\Windows\INetCache\Content.Word\FINAL - Eerste Scherm.png"/>
+            <wp:docPr id="10" name="Picture 10"/>
             <wp:cNvGraphicFramePr>
               <a:graphicFrameLocks xmlns:a="http://schemas.openxmlformats.org/drawingml/2006/main" noChangeAspect="1"/>
             </wp:cNvGraphicFramePr>
@@ -353,13 +1465,708 @@
               <a:graphicData uri="http://schemas.openxmlformats.org/drawingml/2006/picture">
                 <pic:pic xmlns:pic="http://schemas.openxmlformats.org/drawingml/2006/picture">
                   <pic:nvPicPr>
-                    <pic:cNvPr id="0" name="Picture 18" descr="C:\Users\Maico\AppData\Local\Microsoft\Windows\INetCache\Content.Word\FINAL - Eerste Scherm.png"/>
+                    <pic:cNvPr id="1" name=""/>
+                    <pic:cNvPicPr/>
+                  </pic:nvPicPr>
+                  <pic:blipFill>
+                    <a:blip r:embed="rId6"/>
+                    <a:stretch>
+                      <a:fillRect/>
+                    </a:stretch>
+                  </pic:blipFill>
+                  <pic:spPr>
+                    <a:xfrm>
+                      <a:off x="0" y="0"/>
+                      <a:ext cx="2857899" cy="5830114"/>
+                    </a:xfrm>
+                    <a:prstGeom prst="rect">
+                      <a:avLst/>
+                    </a:prstGeom>
+                  </pic:spPr>
+                </pic:pic>
+              </a:graphicData>
+            </a:graphic>
+          </wp:inline>
+        </w:drawing>
+      </w:r>
+      <w:r>
+        <w:rPr>
+          <w:noProof/>
+          <w:lang w:eastAsia="nl-BE"/>
+        </w:rPr>
+        <w:drawing>
+          <wp:inline distT="0" distB="0" distL="0" distR="0" wp14:anchorId="6375694F" wp14:editId="2A55F768">
+            <wp:extent cx="2857899" cy="5830114"/>
+            <wp:effectExtent l="0" t="0" r="0" b="0"/>
+            <wp:docPr id="11" name="Picture 11"/>
+            <wp:cNvGraphicFramePr>
+              <a:graphicFrameLocks xmlns:a="http://schemas.openxmlformats.org/drawingml/2006/main" noChangeAspect="1"/>
+            </wp:cNvGraphicFramePr>
+            <a:graphic xmlns:a="http://schemas.openxmlformats.org/drawingml/2006/main">
+              <a:graphicData uri="http://schemas.openxmlformats.org/drawingml/2006/picture">
+                <pic:pic xmlns:pic="http://schemas.openxmlformats.org/drawingml/2006/picture">
+                  <pic:nvPicPr>
+                    <pic:cNvPr id="1" name=""/>
+                    <pic:cNvPicPr/>
+                  </pic:nvPicPr>
+                  <pic:blipFill>
+                    <a:blip r:embed="rId7"/>
+                    <a:stretch>
+                      <a:fillRect/>
+                    </a:stretch>
+                  </pic:blipFill>
+                  <pic:spPr>
+                    <a:xfrm>
+                      <a:off x="0" y="0"/>
+                      <a:ext cx="2857899" cy="5830114"/>
+                    </a:xfrm>
+                    <a:prstGeom prst="rect">
+                      <a:avLst/>
+                    </a:prstGeom>
+                  </pic:spPr>
+                </pic:pic>
+              </a:graphicData>
+            </a:graphic>
+          </wp:inline>
+        </w:drawing>
+      </w:r>
+    </w:p>
+    <w:p/>
+    <w:p>
+      <w:r>
+        <w:t>Beginscherm:</w:t>
+      </w:r>
+    </w:p>
+    <w:p>
+      <w:pPr>
+        <w:pStyle w:val="ListParagraph"/>
+        <w:numPr>
+          <w:ilvl w:val="0"/>
+          <w:numId w:val="1"/>
+        </w:numPr>
+      </w:pPr>
+      <w:r>
+        <w:t>Slogan</w:t>
+      </w:r>
+    </w:p>
+    <w:p>
+      <w:pPr>
+        <w:pStyle w:val="ListParagraph"/>
+        <w:numPr>
+          <w:ilvl w:val="0"/>
+          <w:numId w:val="1"/>
+        </w:numPr>
+      </w:pPr>
+      <w:proofErr w:type="spellStart"/>
+      <w:r>
+        <w:t>Inlog</w:t>
+      </w:r>
+      <w:proofErr w:type="spellEnd"/>
+      <w:r>
+        <w:t>/</w:t>
+      </w:r>
+      <w:proofErr w:type="spellStart"/>
+      <w:r>
+        <w:t>registreer</w:t>
+      </w:r>
+      <w:proofErr w:type="spellEnd"/>
+      <w:r>
+        <w:t xml:space="preserve"> </w:t>
+      </w:r>
+      <w:proofErr w:type="spellStart"/>
+      <w:r>
+        <w:t>opties</w:t>
+      </w:r>
+      <w:proofErr w:type="spellEnd"/>
+      <w:r>
+        <w:t xml:space="preserve"> (+</w:t>
+      </w:r>
+      <w:proofErr w:type="spellStart"/>
+      <w:r>
+        <w:t>facebook</w:t>
+      </w:r>
+      <w:proofErr w:type="spellEnd"/>
+      <w:r>
+        <w:t>)</w:t>
+      </w:r>
+    </w:p>
+    <w:p>
+      <w:pPr>
+        <w:pStyle w:val="ListParagraph"/>
+        <w:numPr>
+          <w:ilvl w:val="0"/>
+          <w:numId w:val="1"/>
+        </w:numPr>
+      </w:pPr>
+      <w:r>
+        <w:t>Start tutorial</w:t>
+      </w:r>
+    </w:p>
+    <w:p>
+      <w:r>
+        <w:t>Registratie gegevens:</w:t>
+      </w:r>
+    </w:p>
+    <w:p>
+      <w:pPr>
+        <w:pStyle w:val="ListParagraph"/>
+        <w:numPr>
+          <w:ilvl w:val="0"/>
+          <w:numId w:val="1"/>
+        </w:numPr>
+      </w:pPr>
+      <w:proofErr w:type="spellStart"/>
+      <w:r>
+        <w:t>Gebruikersnaam</w:t>
+      </w:r>
+      <w:proofErr w:type="spellEnd"/>
+      <w:r>
+        <w:t xml:space="preserve">, email, </w:t>
+      </w:r>
+      <w:proofErr w:type="spellStart"/>
+      <w:r>
+        <w:t>paswoord</w:t>
+      </w:r>
+      <w:proofErr w:type="spellEnd"/>
+    </w:p>
+    <w:p>
+      <w:pPr>
+        <w:pStyle w:val="ListParagraph"/>
+        <w:numPr>
+          <w:ilvl w:val="0"/>
+          <w:numId w:val="1"/>
+        </w:numPr>
+      </w:pPr>
+      <w:proofErr w:type="spellStart"/>
+      <w:r>
+        <w:t>Minimale</w:t>
+      </w:r>
+      <w:proofErr w:type="spellEnd"/>
+      <w:r>
+        <w:t xml:space="preserve"> </w:t>
+      </w:r>
+      <w:proofErr w:type="spellStart"/>
+      <w:r>
+        <w:t>oppervlakte</w:t>
+      </w:r>
+      <w:proofErr w:type="spellEnd"/>
+    </w:p>
+    <w:p>
+      <w:pPr>
+        <w:pStyle w:val="ListParagraph"/>
+        <w:numPr>
+          <w:ilvl w:val="0"/>
+          <w:numId w:val="1"/>
+        </w:numPr>
+      </w:pPr>
+      <w:r>
+        <w:t xml:space="preserve">Maximum </w:t>
+      </w:r>
+      <w:proofErr w:type="spellStart"/>
+      <w:r>
+        <w:t>huurprijs</w:t>
+      </w:r>
+      <w:proofErr w:type="spellEnd"/>
+    </w:p>
+    <w:p>
+      <w:pPr>
+        <w:pStyle w:val="ListParagraph"/>
+        <w:numPr>
+          <w:ilvl w:val="0"/>
+          <w:numId w:val="1"/>
+        </w:numPr>
+      </w:pPr>
+      <w:proofErr w:type="spellStart"/>
+      <w:r>
+        <w:t>Maximale</w:t>
+      </w:r>
+      <w:proofErr w:type="spellEnd"/>
+      <w:r>
+        <w:t xml:space="preserve"> </w:t>
+      </w:r>
+      <w:proofErr w:type="spellStart"/>
+      <w:r>
+        <w:t>afstand</w:t>
+      </w:r>
+      <w:proofErr w:type="spellEnd"/>
+      <w:r>
+        <w:t xml:space="preserve"> van …</w:t>
+      </w:r>
+    </w:p>
+    <w:p>
+      <w:r>
+        <w:rPr>
+          <w:noProof/>
+          <w:lang w:eastAsia="nl-BE"/>
+        </w:rPr>
+        <w:lastRenderedPageBreak/>
+        <w:drawing>
+          <wp:inline distT="0" distB="0" distL="0" distR="0" wp14:anchorId="3F01265A" wp14:editId="2A290ECF">
+            <wp:extent cx="2857899" cy="5830114"/>
+            <wp:effectExtent l="0" t="0" r="0" b="0"/>
+            <wp:docPr id="14" name="Picture 14"/>
+            <wp:cNvGraphicFramePr>
+              <a:graphicFrameLocks xmlns:a="http://schemas.openxmlformats.org/drawingml/2006/main" noChangeAspect="1"/>
+            </wp:cNvGraphicFramePr>
+            <a:graphic xmlns:a="http://schemas.openxmlformats.org/drawingml/2006/main">
+              <a:graphicData uri="http://schemas.openxmlformats.org/drawingml/2006/picture">
+                <pic:pic xmlns:pic="http://schemas.openxmlformats.org/drawingml/2006/picture">
+                  <pic:nvPicPr>
+                    <pic:cNvPr id="1" name=""/>
+                    <pic:cNvPicPr/>
+                  </pic:nvPicPr>
+                  <pic:blipFill>
+                    <a:blip r:embed="rId8"/>
+                    <a:stretch>
+                      <a:fillRect/>
+                    </a:stretch>
+                  </pic:blipFill>
+                  <pic:spPr>
+                    <a:xfrm>
+                      <a:off x="0" y="0"/>
+                      <a:ext cx="2857899" cy="5830114"/>
+                    </a:xfrm>
+                    <a:prstGeom prst="rect">
+                      <a:avLst/>
+                    </a:prstGeom>
+                  </pic:spPr>
+                </pic:pic>
+              </a:graphicData>
+            </a:graphic>
+          </wp:inline>
+        </w:drawing>
+      </w:r>
+      <w:r>
+        <w:rPr>
+          <w:noProof/>
+          <w:lang w:eastAsia="nl-BE"/>
+        </w:rPr>
+        <w:drawing>
+          <wp:inline distT="0" distB="0" distL="0" distR="0" wp14:anchorId="0429D2F3" wp14:editId="538E6D26">
+            <wp:extent cx="2857899" cy="5830114"/>
+            <wp:effectExtent l="0" t="0" r="0" b="0"/>
+            <wp:docPr id="4" name="Picture 4"/>
+            <wp:cNvGraphicFramePr>
+              <a:graphicFrameLocks xmlns:a="http://schemas.openxmlformats.org/drawingml/2006/main" noChangeAspect="1"/>
+            </wp:cNvGraphicFramePr>
+            <a:graphic xmlns:a="http://schemas.openxmlformats.org/drawingml/2006/main">
+              <a:graphicData uri="http://schemas.openxmlformats.org/drawingml/2006/picture">
+                <pic:pic xmlns:pic="http://schemas.openxmlformats.org/drawingml/2006/picture">
+                  <pic:nvPicPr>
+                    <pic:cNvPr id="1" name=""/>
+                    <pic:cNvPicPr/>
+                  </pic:nvPicPr>
+                  <pic:blipFill>
+                    <a:blip r:embed="rId9"/>
+                    <a:stretch>
+                      <a:fillRect/>
+                    </a:stretch>
+                  </pic:blipFill>
+                  <pic:spPr>
+                    <a:xfrm>
+                      <a:off x="0" y="0"/>
+                      <a:ext cx="2857899" cy="5830114"/>
+                    </a:xfrm>
+                    <a:prstGeom prst="rect">
+                      <a:avLst/>
+                    </a:prstGeom>
+                  </pic:spPr>
+                </pic:pic>
+              </a:graphicData>
+            </a:graphic>
+          </wp:inline>
+        </w:drawing>
+      </w:r>
+    </w:p>
+    <w:p/>
+    <w:p>
+      <w:r>
+        <w:t xml:space="preserve">Tutorials: </w:t>
+      </w:r>
+    </w:p>
+    <w:p>
+      <w:pPr>
+        <w:pStyle w:val="ListParagraph"/>
+        <w:numPr>
+          <w:ilvl w:val="0"/>
+          <w:numId w:val="1"/>
+        </w:numPr>
+      </w:pPr>
+      <w:proofErr w:type="spellStart"/>
+      <w:r>
+        <w:t>Basisuitleg</w:t>
+      </w:r>
+      <w:proofErr w:type="spellEnd"/>
+      <w:r>
+        <w:t xml:space="preserve"> </w:t>
+      </w:r>
+      <w:proofErr w:type="spellStart"/>
+      <w:r>
+        <w:t>applicatie</w:t>
+      </w:r>
+      <w:proofErr w:type="spellEnd"/>
+    </w:p>
+    <w:p>
+      <w:pPr>
+        <w:pStyle w:val="ListParagraph"/>
+        <w:numPr>
+          <w:ilvl w:val="0"/>
+          <w:numId w:val="1"/>
+        </w:numPr>
+      </w:pPr>
+      <w:r>
+        <w:t>Swipe gestures</w:t>
+      </w:r>
+    </w:p>
+    <w:p>
+      <w:r>
+        <w:rPr>
+          <w:noProof/>
+          <w:lang w:eastAsia="nl-BE"/>
+        </w:rPr>
+        <w:lastRenderedPageBreak/>
+        <w:drawing>
+          <wp:inline distT="0" distB="0" distL="0" distR="0" wp14:anchorId="19FE1F7A" wp14:editId="450A4889">
+            <wp:extent cx="2857899" cy="5830114"/>
+            <wp:effectExtent l="0" t="0" r="0" b="0"/>
+            <wp:docPr id="5" name="Picture 5"/>
+            <wp:cNvGraphicFramePr>
+              <a:graphicFrameLocks xmlns:a="http://schemas.openxmlformats.org/drawingml/2006/main" noChangeAspect="1"/>
+            </wp:cNvGraphicFramePr>
+            <a:graphic xmlns:a="http://schemas.openxmlformats.org/drawingml/2006/main">
+              <a:graphicData uri="http://schemas.openxmlformats.org/drawingml/2006/picture">
+                <pic:pic xmlns:pic="http://schemas.openxmlformats.org/drawingml/2006/picture">
+                  <pic:nvPicPr>
+                    <pic:cNvPr id="1" name=""/>
+                    <pic:cNvPicPr/>
+                  </pic:nvPicPr>
+                  <pic:blipFill>
+                    <a:blip r:embed="rId10"/>
+                    <a:stretch>
+                      <a:fillRect/>
+                    </a:stretch>
+                  </pic:blipFill>
+                  <pic:spPr>
+                    <a:xfrm>
+                      <a:off x="0" y="0"/>
+                      <a:ext cx="2857899" cy="5830114"/>
+                    </a:xfrm>
+                    <a:prstGeom prst="rect">
+                      <a:avLst/>
+                    </a:prstGeom>
+                  </pic:spPr>
+                </pic:pic>
+              </a:graphicData>
+            </a:graphic>
+          </wp:inline>
+        </w:drawing>
+      </w:r>
+      <w:r>
+        <w:rPr>
+          <w:noProof/>
+          <w:lang w:eastAsia="nl-BE"/>
+        </w:rPr>
+        <w:drawing>
+          <wp:inline distT="0" distB="0" distL="0" distR="0" wp14:anchorId="368D98F8" wp14:editId="71323CD4">
+            <wp:extent cx="2857899" cy="5830114"/>
+            <wp:effectExtent l="0" t="0" r="0" b="0"/>
+            <wp:docPr id="15" name="Picture 15"/>
+            <wp:cNvGraphicFramePr>
+              <a:graphicFrameLocks xmlns:a="http://schemas.openxmlformats.org/drawingml/2006/main" noChangeAspect="1"/>
+            </wp:cNvGraphicFramePr>
+            <a:graphic xmlns:a="http://schemas.openxmlformats.org/drawingml/2006/main">
+              <a:graphicData uri="http://schemas.openxmlformats.org/drawingml/2006/picture">
+                <pic:pic xmlns:pic="http://schemas.openxmlformats.org/drawingml/2006/picture">
+                  <pic:nvPicPr>
+                    <pic:cNvPr id="1" name=""/>
+                    <pic:cNvPicPr/>
+                  </pic:nvPicPr>
+                  <pic:blipFill>
+                    <a:blip r:embed="rId11"/>
+                    <a:stretch>
+                      <a:fillRect/>
+                    </a:stretch>
+                  </pic:blipFill>
+                  <pic:spPr>
+                    <a:xfrm>
+                      <a:off x="0" y="0"/>
+                      <a:ext cx="2857899" cy="5830114"/>
+                    </a:xfrm>
+                    <a:prstGeom prst="rect">
+                      <a:avLst/>
+                    </a:prstGeom>
+                  </pic:spPr>
+                </pic:pic>
+              </a:graphicData>
+            </a:graphic>
+          </wp:inline>
+        </w:drawing>
+      </w:r>
+    </w:p>
+    <w:p/>
+    <w:p>
+      <w:r>
+        <w:t>Instellingen:</w:t>
+      </w:r>
+    </w:p>
+    <w:p>
+      <w:pPr>
+        <w:pStyle w:val="ListParagraph"/>
+        <w:numPr>
+          <w:ilvl w:val="0"/>
+          <w:numId w:val="1"/>
+        </w:numPr>
+        <w:rPr>
+          <w:lang w:val="nl-BE"/>
+        </w:rPr>
+      </w:pPr>
+      <w:r>
+        <w:rPr>
+          <w:lang w:val="nl-BE"/>
+        </w:rPr>
+        <w:t>Extra opties zijn hier te zien: Meer opties dan bij initi</w:t>
+      </w:r>
+      <w:r>
+        <w:rPr>
+          <w:lang w:val="nl-BE"/>
+        </w:rPr>
+        <w:t>ële registratie</w:t>
+      </w:r>
+    </w:p>
+    <w:p>
+      <w:pPr>
+        <w:pStyle w:val="ListParagraph"/>
+        <w:numPr>
+          <w:ilvl w:val="0"/>
+          <w:numId w:val="1"/>
+        </w:numPr>
+        <w:rPr>
+          <w:lang w:val="nl-BE"/>
+        </w:rPr>
+      </w:pPr>
+      <w:r>
+        <w:rPr>
+          <w:lang w:val="nl-BE"/>
+        </w:rPr>
+        <w:t>Mogelijkheid om favorieten te resetten, en alle koten te wissen</w:t>
+      </w:r>
+    </w:p>
+    <w:p/>
+    <w:p>
+      <w:r>
+        <w:rPr>
+          <w:noProof/>
+          <w:lang w:eastAsia="nl-BE"/>
+        </w:rPr>
+        <w:lastRenderedPageBreak/>
+        <w:drawing>
+          <wp:inline distT="0" distB="0" distL="0" distR="0" wp14:anchorId="2F548FF2" wp14:editId="5A23055D">
+            <wp:extent cx="2857899" cy="5830114"/>
+            <wp:effectExtent l="0" t="0" r="0" b="0"/>
+            <wp:docPr id="16" name="Picture 16"/>
+            <wp:cNvGraphicFramePr>
+              <a:graphicFrameLocks xmlns:a="http://schemas.openxmlformats.org/drawingml/2006/main" noChangeAspect="1"/>
+            </wp:cNvGraphicFramePr>
+            <a:graphic xmlns:a="http://schemas.openxmlformats.org/drawingml/2006/main">
+              <a:graphicData uri="http://schemas.openxmlformats.org/drawingml/2006/picture">
+                <pic:pic xmlns:pic="http://schemas.openxmlformats.org/drawingml/2006/picture">
+                  <pic:nvPicPr>
+                    <pic:cNvPr id="1" name=""/>
+                    <pic:cNvPicPr/>
+                  </pic:nvPicPr>
+                  <pic:blipFill>
+                    <a:blip r:embed="rId12"/>
+                    <a:stretch>
+                      <a:fillRect/>
+                    </a:stretch>
+                  </pic:blipFill>
+                  <pic:spPr>
+                    <a:xfrm>
+                      <a:off x="0" y="0"/>
+                      <a:ext cx="2857899" cy="5830114"/>
+                    </a:xfrm>
+                    <a:prstGeom prst="rect">
+                      <a:avLst/>
+                    </a:prstGeom>
+                  </pic:spPr>
+                </pic:pic>
+              </a:graphicData>
+            </a:graphic>
+          </wp:inline>
+        </w:drawing>
+      </w:r>
+      <w:r>
+        <w:rPr>
+          <w:noProof/>
+          <w:lang w:eastAsia="nl-BE"/>
+        </w:rPr>
+        <w:drawing>
+          <wp:inline distT="0" distB="0" distL="0" distR="0" wp14:anchorId="0C91A172" wp14:editId="49EB5207">
+            <wp:extent cx="2857899" cy="5830114"/>
+            <wp:effectExtent l="0" t="0" r="0" b="0"/>
+            <wp:docPr id="17" name="Picture 17"/>
+            <wp:cNvGraphicFramePr>
+              <a:graphicFrameLocks xmlns:a="http://schemas.openxmlformats.org/drawingml/2006/main" noChangeAspect="1"/>
+            </wp:cNvGraphicFramePr>
+            <a:graphic xmlns:a="http://schemas.openxmlformats.org/drawingml/2006/main">
+              <a:graphicData uri="http://schemas.openxmlformats.org/drawingml/2006/picture">
+                <pic:pic xmlns:pic="http://schemas.openxmlformats.org/drawingml/2006/picture">
+                  <pic:nvPicPr>
+                    <pic:cNvPr id="1" name=""/>
+                    <pic:cNvPicPr/>
+                  </pic:nvPicPr>
+                  <pic:blipFill>
+                    <a:blip r:embed="rId13"/>
+                    <a:stretch>
+                      <a:fillRect/>
+                    </a:stretch>
+                  </pic:blipFill>
+                  <pic:spPr>
+                    <a:xfrm>
+                      <a:off x="0" y="0"/>
+                      <a:ext cx="2857899" cy="5830114"/>
+                    </a:xfrm>
+                    <a:prstGeom prst="rect">
+                      <a:avLst/>
+                    </a:prstGeom>
+                  </pic:spPr>
+                </pic:pic>
+              </a:graphicData>
+            </a:graphic>
+          </wp:inline>
+        </w:drawing>
+      </w:r>
+    </w:p>
+    <w:p/>
+    <w:p>
+      <w:r>
+        <w:t>Favorieten:</w:t>
+      </w:r>
+    </w:p>
+    <w:p>
+      <w:pPr>
+        <w:pStyle w:val="ListParagraph"/>
+        <w:numPr>
+          <w:ilvl w:val="0"/>
+          <w:numId w:val="1"/>
+        </w:numPr>
+      </w:pPr>
+      <w:proofErr w:type="spellStart"/>
+      <w:r>
+        <w:t>Beheer</w:t>
+      </w:r>
+      <w:proofErr w:type="spellEnd"/>
+      <w:r>
+        <w:t xml:space="preserve"> </w:t>
+      </w:r>
+      <w:proofErr w:type="spellStart"/>
+      <w:r>
+        <w:t>favorieten</w:t>
+      </w:r>
+      <w:proofErr w:type="spellEnd"/>
+    </w:p>
+    <w:p>
+      <w:pPr>
+        <w:pStyle w:val="ListParagraph"/>
+        <w:numPr>
+          <w:ilvl w:val="0"/>
+          <w:numId w:val="1"/>
+        </w:numPr>
+      </w:pPr>
+      <w:proofErr w:type="spellStart"/>
+      <w:r>
+        <w:t>Verschillende</w:t>
+      </w:r>
+      <w:proofErr w:type="spellEnd"/>
+      <w:r>
+        <w:t xml:space="preserve"> </w:t>
+      </w:r>
+      <w:proofErr w:type="spellStart"/>
+      <w:r>
+        <w:t>weergave</w:t>
+      </w:r>
+      <w:proofErr w:type="spellEnd"/>
+      <w:r>
+        <w:t xml:space="preserve"> </w:t>
+      </w:r>
+      <w:proofErr w:type="spellStart"/>
+      <w:r>
+        <w:t>opties</w:t>
+      </w:r>
+      <w:proofErr w:type="spellEnd"/>
+    </w:p>
+    <w:p>
+      <w:pPr>
+        <w:pStyle w:val="ListParagraph"/>
+        <w:numPr>
+          <w:ilvl w:val="0"/>
+          <w:numId w:val="1"/>
+        </w:numPr>
+        <w:rPr>
+          <w:lang w:val="nl-BE"/>
+        </w:rPr>
+      </w:pPr>
+      <w:r>
+        <w:rPr>
+          <w:lang w:val="nl-BE"/>
+        </w:rPr>
+        <w:t>Mogelijkheid om te her-selecteren tussen favorieten</w:t>
+      </w:r>
+    </w:p>
+    <w:p/>
+    <w:p/>
+    <w:p>
+      <w:pPr>
+        <w:pStyle w:val="Heading2"/>
+      </w:pPr>
+      <w:r>
+        <w:t>4.2 Wireframes Website</w:t>
+      </w:r>
+    </w:p>
+    <w:p/>
+    <w:p>
+      <w:pPr>
+        <w:pStyle w:val="Heading1"/>
+        <w:rPr>
+          <w:rStyle w:val="Heading2Char"/>
+          <w:b/>
+        </w:rPr>
+      </w:pPr>
+      <w:r>
+        <w:rPr>
+          <w:rStyle w:val="Heading2Char"/>
+          <w:b/>
+        </w:rPr>
+        <w:t>Oorspronkelijke Balsamiq wireframes</w:t>
+      </w:r>
+    </w:p>
+    <w:p/>
+    <w:p>
+      <w:r>
+        <w:rPr>
+          <w:noProof/>
+          <w:lang w:eastAsia="nl-BE"/>
+        </w:rPr>
+        <w:lastRenderedPageBreak/>
+        <w:drawing>
+          <wp:inline distT="0" distB="0" distL="0" distR="0" wp14:anchorId="168C66AE" wp14:editId="234BDD3B">
+            <wp:extent cx="5753100" cy="3238500"/>
+            <wp:effectExtent l="0" t="0" r="0" b="0"/>
+            <wp:docPr id="13" name="Picture 13" descr="C:\Users\Matthias\AppData\Local\Microsoft\Windows\INetCache\Content.Word\website wireframe balsamiq.png"/>
+            <wp:cNvGraphicFramePr>
+              <a:graphicFrameLocks xmlns:a="http://schemas.openxmlformats.org/drawingml/2006/main" noChangeAspect="1"/>
+            </wp:cNvGraphicFramePr>
+            <a:graphic xmlns:a="http://schemas.openxmlformats.org/drawingml/2006/main">
+              <a:graphicData uri="http://schemas.openxmlformats.org/drawingml/2006/picture">
+                <pic:pic xmlns:pic="http://schemas.openxmlformats.org/drawingml/2006/picture">
+                  <pic:nvPicPr>
+                    <pic:cNvPr id="0" name="Picture 26" descr="C:\Users\Matthias\AppData\Local\Microsoft\Windows\INetCache\Content.Word\website wireframe balsamiq.png"/>
                     <pic:cNvPicPr>
                       <a:picLocks noChangeAspect="1" noChangeArrowheads="1"/>
                     </pic:cNvPicPr>
                   </pic:nvPicPr>
                   <pic:blipFill>
-                    <a:blip r:embed="rId6" cstate="print">
+                    <a:blip r:embed="rId14">
                       <a:extLst>
                         <a:ext uri="{28A0092B-C50C-407E-A947-70E740481C1C}">
                           <a14:useLocalDpi xmlns:a14="http://schemas.microsoft.com/office/drawing/2010/main" val="0"/>
@@ -374,7 +2181,7 @@
                   <pic:spPr bwMode="auto">
                     <a:xfrm>
                       <a:off x="0" y="0"/>
-                      <a:ext cx="1620000" cy="3302309"/>
+                      <a:ext cx="5753100" cy="3238500"/>
                     </a:xfrm>
                     <a:prstGeom prst="rect">
                       <a:avLst/>
@@ -390,9 +2197,46 @@
           </wp:inline>
         </w:drawing>
       </w:r>
-      <w:r>
-        <w:t xml:space="preserve">         </w:t>
-      </w:r>
+    </w:p>
+    <w:p/>
+    <w:p>
+      <w:pPr>
+        <w:rPr>
+          <w:lang w:val="en-US"/>
+        </w:rPr>
+      </w:pPr>
+      <w:r>
+        <w:rPr>
+          <w:lang w:val="en-US"/>
+        </w:rPr>
+        <w:t xml:space="preserve">Landing-page: </w:t>
+      </w:r>
+      <w:proofErr w:type="spellStart"/>
+      <w:r>
+        <w:rPr>
+          <w:lang w:val="en-US"/>
+        </w:rPr>
+        <w:t>Naam</w:t>
+      </w:r>
+      <w:proofErr w:type="spellEnd"/>
+      <w:r>
+        <w:rPr>
+          <w:lang w:val="en-US"/>
+        </w:rPr>
+        <w:t xml:space="preserve"> + Slogan + Download button + Login button</w:t>
+      </w:r>
+    </w:p>
+    <w:p>
+      <w:pPr>
+        <w:rPr>
+          <w:lang w:val="en-US"/>
+        </w:rPr>
+      </w:pPr>
+    </w:p>
+    <w:p>
+      <w:pPr>
+        <w:pStyle w:val="Heading1"/>
+      </w:pPr>
       <w:r>
         <w:rPr>
           <w:noProof/>
@@ -400,9 +2244,9 @@
         </w:rPr>
         <w:drawing>
           <wp:inline distT="0" distB="0" distL="0" distR="0">
-            <wp:extent cx="1620000" cy="3307354"/>
-            <wp:effectExtent l="0" t="0" r="0" b="7620"/>
-            <wp:docPr id="3" name="Picture 3" descr="C:\Users\Maico\AppData\Local\Microsoft\Windows\INetCache\Content.Word\tutorial2.jpg"/>
+            <wp:extent cx="5753100" cy="3238500"/>
+            <wp:effectExtent l="0" t="0" r="0" b="0"/>
+            <wp:docPr id="9" name="Picture 9" descr="website wireframe balsamiq inloggen"/>
             <wp:cNvGraphicFramePr>
               <a:graphicFrameLocks xmlns:a="http://schemas.openxmlformats.org/drawingml/2006/main" noChangeAspect="1"/>
             </wp:cNvGraphicFramePr>
@@ -410,13 +2254,13 @@
               <a:graphicData uri="http://schemas.openxmlformats.org/drawingml/2006/picture">
                 <pic:pic xmlns:pic="http://schemas.openxmlformats.org/drawingml/2006/picture">
                   <pic:nvPicPr>
-                    <pic:cNvPr id="0" name="Picture 10" descr="C:\Users\Maico\AppData\Local\Microsoft\Windows\INetCache\Content.Word\tutorial2.jpg"/>
+                    <pic:cNvPr id="0" name="Picture 13" descr="website wireframe balsamiq inloggen"/>
                     <pic:cNvPicPr>
                       <a:picLocks noChangeAspect="1" noChangeArrowheads="1"/>
                     </pic:cNvPicPr>
                   </pic:nvPicPr>
                   <pic:blipFill>
-                    <a:blip r:embed="rId7" cstate="print">
+                    <a:blip r:embed="rId15">
                       <a:extLst>
                         <a:ext uri="{28A0092B-C50C-407E-A947-70E740481C1C}">
                           <a14:useLocalDpi xmlns:a14="http://schemas.microsoft.com/office/drawing/2010/main" val="0"/>
@@ -431,7 +2275,7 @@
                   <pic:spPr bwMode="auto">
                     <a:xfrm>
                       <a:off x="0" y="0"/>
-                      <a:ext cx="1620000" cy="3307354"/>
+                      <a:ext cx="5753100" cy="3238500"/>
                     </a:xfrm>
                     <a:prstGeom prst="rect">
                       <a:avLst/>
@@ -451,21 +2295,7 @@
     <w:p/>
     <w:p>
       <w:r>
-        <w:t>Register</w:t>
-      </w:r>
-    </w:p>
-    <w:p>
-      <w:r>
-        <w:pict>
-          <v:shape id="_x0000_i1026" type="#_x0000_t75" style="width:127.5pt;height:261pt">
-            <v:imagedata r:id="rId8" o:title="FINAL - Registratie Scherm"/>
-          </v:shape>
-        </w:pict>
-      </w:r>
-    </w:p>
-    <w:p>
-      <w:r>
-        <w:t>Browse koten</w:t>
+        <w:t>Login scherm in iPhone mockup</w:t>
       </w:r>
     </w:p>
     <w:p>
@@ -477,9 +2307,9 @@
         <w:lastRenderedPageBreak/>
         <w:drawing>
           <wp:inline distT="0" distB="0" distL="0" distR="0">
-            <wp:extent cx="1619250" cy="3314700"/>
+            <wp:extent cx="5753100" cy="3238500"/>
             <wp:effectExtent l="0" t="0" r="0" b="0"/>
-            <wp:docPr id="5" name="Picture 5" descr="C:\Users\Maico\AppData\Local\Microsoft\Windows\INetCache\Content.Word\FINAL - Browse Scherm.png"/>
+            <wp:docPr id="8" name="Picture 8" descr="website wireframe balsamiq registreren"/>
             <wp:cNvGraphicFramePr>
               <a:graphicFrameLocks xmlns:a="http://schemas.openxmlformats.org/drawingml/2006/main" noChangeAspect="1"/>
             </wp:cNvGraphicFramePr>
@@ -487,13 +2317,13 @@
               <a:graphicData uri="http://schemas.openxmlformats.org/drawingml/2006/picture">
                 <pic:pic xmlns:pic="http://schemas.openxmlformats.org/drawingml/2006/picture">
                   <pic:nvPicPr>
-                    <pic:cNvPr id="0" name="Picture 25" descr="C:\Users\Maico\AppData\Local\Microsoft\Windows\INetCache\Content.Word\FINAL - Browse Scherm.png"/>
+                    <pic:cNvPr id="0" name="Picture 14" descr="website wireframe balsamiq registreren"/>
                     <pic:cNvPicPr>
                       <a:picLocks noChangeAspect="1" noChangeArrowheads="1"/>
                     </pic:cNvPicPr>
                   </pic:nvPicPr>
                   <pic:blipFill>
-                    <a:blip r:embed="rId9" cstate="print">
+                    <a:blip r:embed="rId16">
                       <a:extLst>
                         <a:ext uri="{28A0092B-C50C-407E-A947-70E740481C1C}">
                           <a14:useLocalDpi xmlns:a14="http://schemas.microsoft.com/office/drawing/2010/main" val="0"/>
@@ -508,7 +2338,7 @@
                   <pic:spPr bwMode="auto">
                     <a:xfrm>
                       <a:off x="0" y="0"/>
-                      <a:ext cx="1619250" cy="3314700"/>
+                      <a:ext cx="5753100" cy="3238500"/>
                     </a:xfrm>
                     <a:prstGeom prst="rect">
                       <a:avLst/>
@@ -525,92 +2355,87 @@
         </w:drawing>
       </w:r>
     </w:p>
-    <w:p>
-      <w:r>
-        <w:t>Settings</w:t>
-      </w:r>
-    </w:p>
-    <w:p>
-      <w:r>
-        <w:pict>
-          <v:shape id="_x0000_i1027" type="#_x0000_t75" style="width:127.5pt;height:261pt">
-            <v:imagedata r:id="rId10" o:title="instellingen"/>
-          </v:shape>
-        </w:pict>
-      </w:r>
-    </w:p>
-    <w:p>
-      <w:r>
-        <w:t>Favorite</w:t>
-      </w:r>
-    </w:p>
-    <w:p>
-      <w:r>
-        <w:lastRenderedPageBreak/>
-        <w:pict>
-          <v:shape id="_x0000_i1028" type="#_x0000_t75" style="width:127.5pt;height:261pt">
-            <v:imagedata r:id="rId11" o:title="favorieten block"/>
-          </v:shape>
-        </w:pict>
-      </w:r>
-    </w:p>
     <w:p/>
     <w:p>
       <w:pPr>
+        <w:rPr>
+          <w:lang w:val="en-US"/>
+        </w:rPr>
+      </w:pPr>
+      <w:proofErr w:type="spellStart"/>
+      <w:r>
+        <w:rPr>
+          <w:lang w:val="en-US"/>
+        </w:rPr>
+        <w:t>Registratie</w:t>
+      </w:r>
+      <w:proofErr w:type="spellEnd"/>
+      <w:r>
+        <w:rPr>
+          <w:lang w:val="en-US"/>
+        </w:rPr>
+        <w:t xml:space="preserve"> </w:t>
+      </w:r>
+      <w:proofErr w:type="spellStart"/>
+      <w:r>
+        <w:rPr>
+          <w:lang w:val="en-US"/>
+        </w:rPr>
+        <w:t>scherm</w:t>
+      </w:r>
+      <w:proofErr w:type="spellEnd"/>
+      <w:r>
+        <w:rPr>
+          <w:lang w:val="en-US"/>
+        </w:rPr>
+        <w:t xml:space="preserve"> in </w:t>
+      </w:r>
+      <w:proofErr w:type="spellStart"/>
+      <w:r>
+        <w:rPr>
+          <w:lang w:val="en-US"/>
+        </w:rPr>
+        <w:t>verticale</w:t>
+      </w:r>
+      <w:proofErr w:type="spellEnd"/>
+      <w:r>
+        <w:rPr>
+          <w:lang w:val="en-US"/>
+        </w:rPr>
+        <w:t xml:space="preserve"> iPhone mockup</w:t>
+      </w:r>
+    </w:p>
+    <w:p>
+      <w:pPr>
         <w:pStyle w:val="Heading2"/>
-      </w:pPr>
-      <w:r>
-        <w:t>4.2 Wireframes Website</w:t>
-      </w:r>
-    </w:p>
-    <w:p>
-      <w:r>
-        <w:pict>
-          <v:shape id="_x0000_i1029" type="#_x0000_t75" style="width:453pt;height:255pt">
-            <v:imagedata r:id="rId12" o:title="website wireframe balsamiq inloggen"/>
-          </v:shape>
-        </w:pict>
-      </w:r>
-    </w:p>
-    <w:p>
-      <w:r>
-        <w:lastRenderedPageBreak/>
-        <w:pict>
-          <v:shape id="_x0000_i1030" type="#_x0000_t75" style="width:453pt;height:255pt">
-            <v:imagedata r:id="rId13" o:title="website wireframe balsamiq registreren"/>
-          </v:shape>
-        </w:pict>
-      </w:r>
-    </w:p>
-    <w:p>
-      <w:r>
-        <w:pict>
-          <v:shape id="_x0000_i1031" type="#_x0000_t75" style="width:453pt;height:255pt">
-            <v:imagedata r:id="rId14" o:title="website wireframe balsamiq"/>
-          </v:shape>
-        </w:pict>
-      </w:r>
-    </w:p>
-    <w:p/>
+        <w:rPr>
+          <w:b/>
+          <w:lang w:val="en-US"/>
+        </w:rPr>
+      </w:pPr>
+    </w:p>
     <w:p>
       <w:pPr>
         <w:pStyle w:val="Heading2"/>
-      </w:pPr>
-      <w:r>
-        <w:t>4.3</w:t>
-      </w:r>
-      <w:r>
-        <w:t>Sitemap</w:t>
-      </w:r>
-    </w:p>
-    <w:p/>
-    <w:p>
-      <w:r>
-        <w:t>Website</w:t>
-      </w:r>
-      <w:r>
-        <w:t>:</w:t>
-      </w:r>
+        <w:rPr>
+          <w:b/>
+          <w:lang w:val="en-US"/>
+        </w:rPr>
+      </w:pPr>
+      <w:r>
+        <w:rPr>
+          <w:b/>
+          <w:lang w:val="en-US"/>
+        </w:rPr>
+        <w:t>Photoshop wireframes</w:t>
+      </w:r>
+    </w:p>
+    <w:p>
+      <w:pPr>
+        <w:rPr>
+          <w:lang w:val="en-US"/>
+        </w:rPr>
+      </w:pPr>
     </w:p>
     <w:p>
       <w:r>
@@ -618,7 +2443,228 @@
           <w:noProof/>
           <w:lang w:eastAsia="nl-BE"/>
         </w:rPr>
+        <w:drawing>
+          <wp:inline distT="0" distB="0" distL="0" distR="0" wp14:anchorId="3072E6DE" wp14:editId="430FA299">
+            <wp:extent cx="5753100" cy="3238500"/>
+            <wp:effectExtent l="0" t="0" r="0" b="0"/>
+            <wp:docPr id="12" name="Picture 12" descr="C:\Users\Matthias\AppData\Local\Microsoft\Windows\INetCache\Content.Word\website wireframe home.jpg"/>
+            <wp:cNvGraphicFramePr>
+              <a:graphicFrameLocks xmlns:a="http://schemas.openxmlformats.org/drawingml/2006/main" noChangeAspect="1"/>
+            </wp:cNvGraphicFramePr>
+            <a:graphic xmlns:a="http://schemas.openxmlformats.org/drawingml/2006/main">
+              <a:graphicData uri="http://schemas.openxmlformats.org/drawingml/2006/picture">
+                <pic:pic xmlns:pic="http://schemas.openxmlformats.org/drawingml/2006/picture">
+                  <pic:nvPicPr>
+                    <pic:cNvPr id="0" name="Picture 23" descr="C:\Users\Matthias\AppData\Local\Microsoft\Windows\INetCache\Content.Word\website wireframe home.jpg"/>
+                    <pic:cNvPicPr>
+                      <a:picLocks noChangeAspect="1" noChangeArrowheads="1"/>
+                    </pic:cNvPicPr>
+                  </pic:nvPicPr>
+                  <pic:blipFill>
+                    <a:blip r:embed="rId17" cstate="print">
+                      <a:extLst>
+                        <a:ext uri="{28A0092B-C50C-407E-A947-70E740481C1C}">
+                          <a14:useLocalDpi xmlns:a14="http://schemas.microsoft.com/office/drawing/2010/main" val="0"/>
+                        </a:ext>
+                      </a:extLst>
+                    </a:blip>
+                    <a:srcRect/>
+                    <a:stretch>
+                      <a:fillRect/>
+                    </a:stretch>
+                  </pic:blipFill>
+                  <pic:spPr bwMode="auto">
+                    <a:xfrm>
+                      <a:off x="0" y="0"/>
+                      <a:ext cx="5753100" cy="3238500"/>
+                    </a:xfrm>
+                    <a:prstGeom prst="rect">
+                      <a:avLst/>
+                    </a:prstGeom>
+                    <a:noFill/>
+                    <a:ln>
+                      <a:noFill/>
+                    </a:ln>
+                  </pic:spPr>
+                </pic:pic>
+              </a:graphicData>
+            </a:graphic>
+          </wp:inline>
+        </w:drawing>
+      </w:r>
+    </w:p>
+    <w:p>
+      <w:r>
+        <w:t>Landing-page: Naam + Slogan + Downloadknop + iPhone mockup</w:t>
+      </w:r>
+      <w:r>
+        <w:br/>
+        <w:t>Achergrondafbeelding = luxueus kot</w:t>
+      </w:r>
+    </w:p>
+    <w:p/>
+    <w:p>
+      <w:r>
+        <w:rPr>
+          <w:noProof/>
+          <w:lang w:eastAsia="nl-BE"/>
+        </w:rPr>
         <w:lastRenderedPageBreak/>
+        <w:drawing>
+          <wp:inline distT="0" distB="0" distL="0" distR="0">
+            <wp:extent cx="5753100" cy="3238500"/>
+            <wp:effectExtent l="0" t="0" r="0" b="0"/>
+            <wp:docPr id="7" name="Picture 7" descr="website wireframe registratie"/>
+            <wp:cNvGraphicFramePr>
+              <a:graphicFrameLocks xmlns:a="http://schemas.openxmlformats.org/drawingml/2006/main" noChangeAspect="1"/>
+            </wp:cNvGraphicFramePr>
+            <a:graphic xmlns:a="http://schemas.openxmlformats.org/drawingml/2006/main">
+              <a:graphicData uri="http://schemas.openxmlformats.org/drawingml/2006/picture">
+                <pic:pic xmlns:pic="http://schemas.openxmlformats.org/drawingml/2006/picture">
+                  <pic:nvPicPr>
+                    <pic:cNvPr id="0" name="Picture 15" descr="website wireframe registratie"/>
+                    <pic:cNvPicPr>
+                      <a:picLocks noChangeAspect="1" noChangeArrowheads="1"/>
+                    </pic:cNvPicPr>
+                  </pic:nvPicPr>
+                  <pic:blipFill>
+                    <a:blip r:embed="rId18" cstate="print">
+                      <a:extLst>
+                        <a:ext uri="{28A0092B-C50C-407E-A947-70E740481C1C}">
+                          <a14:useLocalDpi xmlns:a14="http://schemas.microsoft.com/office/drawing/2010/main" val="0"/>
+                        </a:ext>
+                      </a:extLst>
+                    </a:blip>
+                    <a:srcRect/>
+                    <a:stretch>
+                      <a:fillRect/>
+                    </a:stretch>
+                  </pic:blipFill>
+                  <pic:spPr bwMode="auto">
+                    <a:xfrm>
+                      <a:off x="0" y="0"/>
+                      <a:ext cx="5753100" cy="3238500"/>
+                    </a:xfrm>
+                    <a:prstGeom prst="rect">
+                      <a:avLst/>
+                    </a:prstGeom>
+                    <a:noFill/>
+                    <a:ln>
+                      <a:noFill/>
+                    </a:ln>
+                  </pic:spPr>
+                </pic:pic>
+              </a:graphicData>
+            </a:graphic>
+          </wp:inline>
+        </w:drawing>
+      </w:r>
+    </w:p>
+    <w:p>
+      <w:r>
+        <w:t>Registratiescherm op zelfde scherm als landing-page</w:t>
+      </w:r>
+      <w:r>
+        <w:br/>
+        <w:t>Eenvoudig clean formulier</w:t>
+      </w:r>
+    </w:p>
+    <w:p/>
+    <w:p/>
+    <w:p>
+      <w:r>
+        <w:rPr>
+          <w:noProof/>
+          <w:lang w:eastAsia="nl-BE"/>
+        </w:rPr>
+        <w:drawing>
+          <wp:inline distT="0" distB="0" distL="0" distR="0">
+            <wp:extent cx="5753100" cy="3238500"/>
+            <wp:effectExtent l="0" t="0" r="0" b="0"/>
+            <wp:docPr id="6" name="Picture 6" descr="website wireframe login"/>
+            <wp:cNvGraphicFramePr>
+              <a:graphicFrameLocks xmlns:a="http://schemas.openxmlformats.org/drawingml/2006/main" noChangeAspect="1"/>
+            </wp:cNvGraphicFramePr>
+            <a:graphic xmlns:a="http://schemas.openxmlformats.org/drawingml/2006/main">
+              <a:graphicData uri="http://schemas.openxmlformats.org/drawingml/2006/picture">
+                <pic:pic xmlns:pic="http://schemas.openxmlformats.org/drawingml/2006/picture">
+                  <pic:nvPicPr>
+                    <pic:cNvPr id="0" name="Picture 16" descr="website wireframe login"/>
+                    <pic:cNvPicPr>
+                      <a:picLocks noChangeAspect="1" noChangeArrowheads="1"/>
+                    </pic:cNvPicPr>
+                  </pic:nvPicPr>
+                  <pic:blipFill>
+                    <a:blip r:embed="rId19" cstate="print">
+                      <a:extLst>
+                        <a:ext uri="{28A0092B-C50C-407E-A947-70E740481C1C}">
+                          <a14:useLocalDpi xmlns:a14="http://schemas.microsoft.com/office/drawing/2010/main" val="0"/>
+                        </a:ext>
+                      </a:extLst>
+                    </a:blip>
+                    <a:srcRect/>
+                    <a:stretch>
+                      <a:fillRect/>
+                    </a:stretch>
+                  </pic:blipFill>
+                  <pic:spPr bwMode="auto">
+                    <a:xfrm>
+                      <a:off x="0" y="0"/>
+                      <a:ext cx="5753100" cy="3238500"/>
+                    </a:xfrm>
+                    <a:prstGeom prst="rect">
+                      <a:avLst/>
+                    </a:prstGeom>
+                    <a:noFill/>
+                    <a:ln>
+                      <a:noFill/>
+                    </a:ln>
+                  </pic:spPr>
+                </pic:pic>
+              </a:graphicData>
+            </a:graphic>
+          </wp:inline>
+        </w:drawing>
+      </w:r>
+    </w:p>
+    <w:p>
+      <w:r>
+        <w:t>Loginscherm op zelfde pagina als landing-page</w:t>
+      </w:r>
+      <w:r>
+        <w:br/>
+        <w:t>Eenvoudig clean formulier</w:t>
+      </w:r>
+    </w:p>
+    <w:p/>
+    <w:p/>
+    <w:p>
+      <w:pPr>
+        <w:pStyle w:val="Heading2"/>
+      </w:pPr>
+      <w:r>
+        <w:lastRenderedPageBreak/>
+        <w:t>4.3</w:t>
+      </w:r>
+      <w:r>
+        <w:t>Sitemap</w:t>
+      </w:r>
+    </w:p>
+    <w:p/>
+    <w:p>
+      <w:r>
+        <w:t>Website</w:t>
+      </w:r>
+      <w:r>
+        <w:t>:</w:t>
+      </w:r>
+    </w:p>
+    <w:p>
+      <w:r>
+        <w:rPr>
+          <w:noProof/>
+          <w:lang w:eastAsia="nl-BE"/>
+        </w:rPr>
         <w:drawing>
           <wp:inline distT="0" distB="0" distL="0" distR="0">
             <wp:extent cx="5760720" cy="3818262"/>
@@ -637,7 +2683,7 @@
                     </pic:cNvPicPr>
                   </pic:nvPicPr>
                   <pic:blipFill>
-                    <a:blip r:embed="rId15">
+                    <a:blip r:embed="rId20">
                       <a:extLst>
                         <a:ext uri="{28A0092B-C50C-407E-A947-70E740481C1C}">
                           <a14:useLocalDpi xmlns:a14="http://schemas.microsoft.com/office/drawing/2010/main" val="0"/>
@@ -671,6 +2717,7 @@
     </w:p>
     <w:p>
       <w:r>
+        <w:lastRenderedPageBreak/>
         <w:t>App:</w:t>
       </w:r>
       <w:r>
@@ -699,7 +2746,7 @@
                     </pic:cNvPicPr>
                   </pic:nvPicPr>
                   <pic:blipFill>
-                    <a:blip r:embed="rId16">
+                    <a:blip r:embed="rId21">
                       <a:extLst>
                         <a:ext uri="{28A0092B-C50C-407E-A947-70E740481C1C}">
                           <a14:useLocalDpi xmlns:a14="http://schemas.microsoft.com/office/drawing/2010/main" val="0"/>
@@ -748,9 +2795,29 @@
     <w:p/>
     <w:p>
       <w:r>
+        <w:lastRenderedPageBreak/>
         <w:pict>
-          <v:shape id="_x0000_i1033" type="#_x0000_t75" style="width:221.25pt;height:222.75pt">
-            <v:imagedata r:id="rId17" o:title="software"/>
+          <v:shapetype id="_x0000_t75" coordsize="21600,21600" o:spt="75" o:preferrelative="t" path="m@4@5l@4@11@9@11@9@5xe" filled="f" stroked="f">
+            <v:stroke joinstyle="miter"/>
+            <v:formulas>
+              <v:f eqn="if lineDrawn pixelLineWidth 0"/>
+              <v:f eqn="sum @0 1 0"/>
+              <v:f eqn="sum 0 0 @1"/>
+              <v:f eqn="prod @2 1 2"/>
+              <v:f eqn="prod @3 21600 pixelWidth"/>
+              <v:f eqn="prod @3 21600 pixelHeight"/>
+              <v:f eqn="sum @0 0 1"/>
+              <v:f eqn="prod @6 1 2"/>
+              <v:f eqn="prod @7 21600 pixelWidth"/>
+              <v:f eqn="sum @8 21600 0"/>
+              <v:f eqn="prod @7 21600 pixelHeight"/>
+              <v:f eqn="sum @10 21600 0"/>
+            </v:formulas>
+            <v:path o:extrusionok="f" gradientshapeok="t" o:connecttype="rect"/>
+            <o:lock v:ext="edit" aspectratio="t"/>
+          </v:shapetype>
+          <v:shape id="_x0000_i1025" type="#_x0000_t75" style="width:221.25pt;height:222.75pt">
+            <v:imagedata r:id="rId22" o:title="software"/>
           </v:shape>
         </w:pict>
       </w:r>
@@ -759,193 +2826,213 @@
     <w:p>
       <w:pPr>
         <w:pStyle w:val="Heading3"/>
-      </w:pPr>
-      <w:r>
+        <w:rPr>
+          <w:lang w:val="en-US"/>
+        </w:rPr>
+      </w:pPr>
+      <w:proofErr w:type="spellStart"/>
+      <w:r>
+        <w:rPr>
+          <w:lang w:val="en-US"/>
+        </w:rPr>
         <w:t>Laravel</w:t>
       </w:r>
+      <w:proofErr w:type="spellEnd"/>
+    </w:p>
+    <w:p>
+      <w:pPr>
+        <w:rPr>
+          <w:lang w:val="en-US"/>
+        </w:rPr>
+      </w:pPr>
+    </w:p>
+    <w:p>
+      <w:proofErr w:type="spellStart"/>
+      <w:r>
+        <w:rPr>
+          <w:lang w:val="en-US"/>
+        </w:rPr>
+        <w:t>Laravel</w:t>
+      </w:r>
+      <w:proofErr w:type="spellEnd"/>
+      <w:r>
+        <w:rPr>
+          <w:lang w:val="en-US"/>
+        </w:rPr>
+        <w:t xml:space="preserve"> is </w:t>
+      </w:r>
+      <w:proofErr w:type="spellStart"/>
+      <w:r>
+        <w:rPr>
+          <w:lang w:val="en-US"/>
+        </w:rPr>
+        <w:t>een</w:t>
+      </w:r>
+      <w:proofErr w:type="spellEnd"/>
+      <w:r>
+        <w:rPr>
+          <w:lang w:val="en-US"/>
+        </w:rPr>
+        <w:t xml:space="preserve"> backend MVC framework of Model-View-Controller framework.</w:t>
+      </w:r>
+      <w:r>
+        <w:rPr>
+          <w:lang w:val="en-US"/>
+        </w:rPr>
+        <w:t xml:space="preserve"> </w:t>
+      </w:r>
+      <w:r>
+        <w:t xml:space="preserve">Laravel maakt het development procces veel eenvoudiger en leuk door gebruik te maken van </w:t>
+      </w:r>
+      <w:r>
+        <w:t>enkelen geweldige feutures zo als: Eloquent ORM,</w:t>
+      </w:r>
+      <w:r>
+        <w:t xml:space="preserve"> </w:t>
+      </w:r>
+      <w:r>
+        <w:t>Flexible routing,</w:t>
+      </w:r>
+      <w:r>
+        <w:t xml:space="preserve"> </w:t>
+      </w:r>
+      <w:r>
+        <w:t>Migrations,</w:t>
+      </w:r>
+      <w:r>
+        <w:t xml:space="preserve"> </w:t>
+      </w:r>
+      <w:r>
+        <w:t>Modular packaging system,...</w:t>
+      </w:r>
     </w:p>
     <w:p/>
     <w:p>
-      <w:r>
-        <w:rPr>
-          <w:lang w:val="en-US"/>
-        </w:rPr>
-        <w:t>Laravel is een backend MVC framework of Model-View-Controller framework.</w:t>
-      </w:r>
-      <w:r>
-        <w:rPr>
-          <w:lang w:val="en-US"/>
-        </w:rPr>
+      <w:pPr>
+        <w:pStyle w:val="Heading3"/>
+      </w:pPr>
+      <w:r>
+        <w:t>Ionic</w:t>
+      </w:r>
+    </w:p>
+    <w:p/>
+    <w:p>
+      <w:r>
+        <w:t>Ionic i</w:t>
+      </w:r>
+      <w:r>
+        <w:t xml:space="preserve">s </w:t>
+      </w:r>
+      <w:r>
+        <w:t>Gratis en open source , Ioni</w:t>
+      </w:r>
+      <w:r>
+        <w:t xml:space="preserve">c </w:t>
+      </w:r>
+      <w:r>
+        <w:t>biedt een bibliotheek van mobiele - geoptimaliseerde HTML , CSS en JS componenten , ge</w:t>
+      </w:r>
+      <w:r>
+        <w:t>stures</w:t>
+      </w:r>
+      <w:r>
+        <w:t xml:space="preserve"> , en tools voor het bouwen van zeer interactieve apps. Gebouwd met Sass en geoptimaliseerd voor angularjs .</w:t>
+      </w:r>
+    </w:p>
+    <w:p>
+      <w:r>
+        <w:tab/>
+      </w:r>
+    </w:p>
+    <w:p>
+      <w:pPr>
+        <w:rPr>
+          <w:shd w:val="clear" w:color="auto" w:fill="FFFFFF"/>
+        </w:rPr>
+      </w:pPr>
+      <w:r>
+        <w:t>Ionic maakt gebruik van angularjs ,</w:t>
+      </w:r>
+      <w:r>
         <w:t xml:space="preserve"> </w:t>
       </w:r>
       <w:r>
-        <w:t xml:space="preserve">Laravel maakt het development procces veel eenvoudiger en leuk door gebruik te maken van </w:t>
-      </w:r>
-      <w:r>
-        <w:t xml:space="preserve">enkelen geweldige feutures zo als: </w:t>
-      </w:r>
-      <w:r>
-        <w:t>Eloquent ORM</w:t>
-      </w:r>
-      <w:r>
-        <w:t>,</w:t>
-      </w:r>
-      <w:r>
+        <w:t xml:space="preserve">cordova en ionic framework zelf. </w:t>
+      </w:r>
+      <w:r>
+        <w:rPr>
+          <w:lang w:val="en-US"/>
+        </w:rPr>
+        <w:t>Angularjs</w:t>
+      </w:r>
+      <w:r>
+        <w:rPr>
+          <w:lang w:val="en-US"/>
+        </w:rPr>
+        <w:t xml:space="preserve"> is een MVW f</w:t>
+      </w:r>
+      <w:r>
+        <w:rPr>
+          <w:lang w:val="en-US"/>
+        </w:rPr>
+        <w:t>rame</w:t>
+      </w:r>
+      <w:r>
+        <w:rPr>
+          <w:lang w:val="en-US"/>
+        </w:rPr>
+        <w:t>work of Model-View-Whatever framework</w:t>
+      </w:r>
+      <w:r>
+        <w:rPr>
+          <w:shd w:val="clear" w:color="auto" w:fill="FFFFFF"/>
+          <w:lang w:val="en-US"/>
+        </w:rPr>
+        <w:t>.</w:t>
+      </w:r>
+      <w:r>
+        <w:rPr>
+          <w:lang w:val="en-US"/>
+        </w:rPr>
         <w:t xml:space="preserve"> </w:t>
       </w:r>
       <w:r>
-        <w:t>Flexible routing</w:t>
-      </w:r>
-      <w:r>
-        <w:t>,</w:t>
-      </w:r>
-      <w:r>
+        <w:t>Deze wordt dus gebruikt om heel de logica te developen bij een ionic app.</w:t>
+      </w:r>
+      <w:r>
+        <w:rPr>
+          <w:shd w:val="clear" w:color="auto" w:fill="FFFFFF"/>
+        </w:rPr>
         <w:t xml:space="preserve"> </w:t>
       </w:r>
       <w:r>
-        <w:t>Migrations</w:t>
-      </w:r>
-      <w:r>
-        <w:t>,</w:t>
-      </w:r>
-      <w:r>
-        <w:t xml:space="preserve"> </w:t>
-      </w:r>
-      <w:r>
-        <w:t>Modular packaging system</w:t>
-      </w:r>
-      <w:r>
-        <w:t>,...</w:t>
-      </w:r>
-      <w:bookmarkStart w:id="0" w:name="_GoBack"/>
-      <w:bookmarkEnd w:id="0"/>
+        <w:rPr>
+          <w:shd w:val="clear" w:color="auto" w:fill="FFFFFF"/>
+        </w:rPr>
+        <w:t xml:space="preserve">Dan hebben we nog cordova dit word gebruikt om de native functionaliteiten van het aparaat te gebruiken zo als de camera, accelerometer,geheugen ... </w:t>
+      </w:r>
+    </w:p>
+    <w:p>
+      <w:r>
+        <w:rPr>
+          <w:shd w:val="clear" w:color="auto" w:fill="FFFFFF"/>
+        </w:rPr>
+        <w:t>Het ionic framework zelf is zo als eerder gezecht ene bibliotheek van css, js enhtml componenten</w:t>
+      </w:r>
+      <w:r>
+        <w:rPr>
+          <w:shd w:val="clear" w:color="auto" w:fill="FFFFFF"/>
+        </w:rPr>
+        <w:t>. Vergelijkbaar met bv: bootstrap of een foundation.</w:t>
+      </w:r>
     </w:p>
     <w:p/>
     <w:p>
       <w:pPr>
-        <w:pStyle w:val="Heading3"/>
-      </w:pPr>
-      <w:r>
-        <w:t>Ionic</w:t>
-      </w:r>
-    </w:p>
-    <w:p/>
-    <w:p>
-      <w:r>
-        <w:t>Ionic i</w:t>
-      </w:r>
-      <w:r>
-        <w:t xml:space="preserve">s </w:t>
-      </w:r>
-      <w:r>
-        <w:t>Gratis en open source , Ioni</w:t>
-      </w:r>
-      <w:r>
-        <w:t xml:space="preserve">c </w:t>
-      </w:r>
-      <w:r>
-        <w:t>biedt een bibliotheek van mobiele - geoptimaliseerde HTML , CSS en JS componenten , ge</w:t>
-      </w:r>
-      <w:r>
-        <w:t>stures</w:t>
-      </w:r>
-      <w:r>
-        <w:t xml:space="preserve"> , en tools voor het bouwen van zeer interactieve apps. Gebouwd met Sass en geoptimaliseerd voor angularjs .</w:t>
-      </w:r>
-    </w:p>
-    <w:p>
-      <w:r>
-        <w:tab/>
-      </w:r>
-    </w:p>
-    <w:p>
-      <w:pPr>
-        <w:rPr>
-          <w:shd w:val="clear" w:color="auto" w:fill="FFFFFF"/>
-        </w:rPr>
-      </w:pPr>
-      <w:r>
-        <w:t>Ionic maakt gebruik van angularjs ,</w:t>
-      </w:r>
-      <w:r>
-        <w:t xml:space="preserve"> </w:t>
-      </w:r>
-      <w:r>
-        <w:t xml:space="preserve">cordova en ionic framework zelf. </w:t>
-      </w:r>
-      <w:r>
-        <w:rPr>
-          <w:lang w:val="en-US"/>
-        </w:rPr>
-        <w:t>Angularjs</w:t>
-      </w:r>
-      <w:r>
-        <w:rPr>
-          <w:lang w:val="en-US"/>
-        </w:rPr>
-        <w:t xml:space="preserve"> is een MVW f</w:t>
-      </w:r>
-      <w:r>
-        <w:rPr>
-          <w:lang w:val="en-US"/>
-        </w:rPr>
-        <w:t>rame</w:t>
-      </w:r>
-      <w:r>
-        <w:rPr>
-          <w:lang w:val="en-US"/>
-        </w:rPr>
-        <w:t>work of Model-View-Whatever framework</w:t>
-      </w:r>
-      <w:r>
-        <w:rPr>
-          <w:shd w:val="clear" w:color="auto" w:fill="FFFFFF"/>
-          <w:lang w:val="en-US"/>
-        </w:rPr>
-        <w:t>.</w:t>
-      </w:r>
-      <w:r>
-        <w:rPr>
-          <w:lang w:val="en-US"/>
-        </w:rPr>
-        <w:t xml:space="preserve"> </w:t>
-      </w:r>
-      <w:r>
-        <w:t>Deze wordt dus gebruikt om heel de logica te developen bij een ionic app.</w:t>
-      </w:r>
-      <w:r>
-        <w:rPr>
-          <w:shd w:val="clear" w:color="auto" w:fill="FFFFFF"/>
-        </w:rPr>
-        <w:t xml:space="preserve"> </w:t>
-      </w:r>
-      <w:r>
-        <w:rPr>
-          <w:shd w:val="clear" w:color="auto" w:fill="FFFFFF"/>
-        </w:rPr>
-        <w:t xml:space="preserve">Dan hebben we nog cordova dit word gebruikt om de native functionaliteiten van het aparaat te gebruiken zo als de camera, accelerometer,geheugen ... </w:t>
-      </w:r>
-    </w:p>
-    <w:p>
-      <w:r>
-        <w:rPr>
-          <w:shd w:val="clear" w:color="auto" w:fill="FFFFFF"/>
-        </w:rPr>
-        <w:t>Het ionic framework zelf is zo als eerder gezecht ene bibliotheek van css, js enhtml componenten</w:t>
-      </w:r>
-      <w:r>
-        <w:rPr>
-          <w:shd w:val="clear" w:color="auto" w:fill="FFFFFF"/>
-        </w:rPr>
-        <w:t>. Vergelijkbaar met bv: bootstrap of een foundation.</w:t>
-      </w:r>
-    </w:p>
-    <w:p/>
-    <w:p>
-      <w:pPr>
         <w:pStyle w:val="Heading2"/>
       </w:pPr>
       <w:r>
+        <w:lastRenderedPageBreak/>
         <w:t>4.5</w:t>
       </w:r>
       <w:r>
@@ -958,8 +3045,8 @@
       </w:pPr>
       <w:r>
         <w:pict>
-          <v:shape id="_x0000_i1032" type="#_x0000_t75" style="width:453pt;height:417pt">
-            <v:imagedata r:id="rId18" o:title="db"/>
+          <v:shape id="_x0000_i1026" type="#_x0000_t75" style="width:453pt;height:417pt">
+            <v:imagedata r:id="rId23" o:title="db"/>
           </v:shape>
         </w:pict>
       </w:r>
@@ -996,6 +3083,358 @@
     </w:sectPr>
   </w:body>
 </w:document>
+</file>
+
+<file path=word/numbering.xml><?xml version="1.0" encoding="utf-8"?>
+<w:numbering xmlns:wpc="http://schemas.microsoft.com/office/word/2010/wordprocessingCanvas" xmlns:mc="http://schemas.openxmlformats.org/markup-compatibility/2006" xmlns:o="urn:schemas-microsoft-com:office:office" xmlns:r="http://schemas.openxmlformats.org/officeDocument/2006/relationships" xmlns:m="http://schemas.openxmlformats.org/officeDocument/2006/math" xmlns:v="urn:schemas-microsoft-com:vml" xmlns:wp14="http://schemas.microsoft.com/office/word/2010/wordprocessingDrawing" xmlns:wp="http://schemas.openxmlformats.org/drawingml/2006/wordprocessingDrawing" xmlns:w10="urn:schemas-microsoft-com:office:word" xmlns:w="http://schemas.openxmlformats.org/wordprocessingml/2006/main" xmlns:w14="http://schemas.microsoft.com/office/word/2010/wordml" xmlns:w15="http://schemas.microsoft.com/office/word/2012/wordml" xmlns:wpg="http://schemas.microsoft.com/office/word/2010/wordprocessingGroup" xmlns:wpi="http://schemas.microsoft.com/office/word/2010/wordprocessingInk" xmlns:wne="http://schemas.microsoft.com/office/word/2006/wordml" xmlns:wps="http://schemas.microsoft.com/office/word/2010/wordprocessingShape" mc:Ignorable="w14 w15 wp14">
+  <w:abstractNum w:abstractNumId="0" w15:restartNumberingAfterBreak="0">
+    <w:nsid w:val="2902618A"/>
+    <w:multiLevelType w:val="hybridMultilevel"/>
+    <w:tmpl w:val="A390441E"/>
+    <w:lvl w:ilvl="0" w:tplc="ED821FF6">
+      <w:start w:val="2"/>
+      <w:numFmt w:val="bullet"/>
+      <w:lvlText w:val="-"/>
+      <w:lvlJc w:val="left"/>
+      <w:pPr>
+        <w:ind w:left="720" w:hanging="360"/>
+      </w:pPr>
+      <w:rPr>
+        <w:rFonts w:ascii="Calibri" w:eastAsiaTheme="minorHAnsi" w:hAnsi="Calibri" w:cstheme="minorBidi" w:hint="default"/>
+      </w:rPr>
+    </w:lvl>
+    <w:lvl w:ilvl="1" w:tplc="08130003" w:tentative="1">
+      <w:start w:val="1"/>
+      <w:numFmt w:val="bullet"/>
+      <w:lvlText w:val="o"/>
+      <w:lvlJc w:val="left"/>
+      <w:pPr>
+        <w:ind w:left="1440" w:hanging="360"/>
+      </w:pPr>
+      <w:rPr>
+        <w:rFonts w:ascii="Courier New" w:hAnsi="Courier New" w:cs="Courier New" w:hint="default"/>
+      </w:rPr>
+    </w:lvl>
+    <w:lvl w:ilvl="2" w:tplc="08130005" w:tentative="1">
+      <w:start w:val="1"/>
+      <w:numFmt w:val="bullet"/>
+      <w:lvlText w:val=""/>
+      <w:lvlJc w:val="left"/>
+      <w:pPr>
+        <w:ind w:left="2160" w:hanging="360"/>
+      </w:pPr>
+      <w:rPr>
+        <w:rFonts w:ascii="Wingdings" w:hAnsi="Wingdings" w:hint="default"/>
+      </w:rPr>
+    </w:lvl>
+    <w:lvl w:ilvl="3" w:tplc="08130001" w:tentative="1">
+      <w:start w:val="1"/>
+      <w:numFmt w:val="bullet"/>
+      <w:lvlText w:val=""/>
+      <w:lvlJc w:val="left"/>
+      <w:pPr>
+        <w:ind w:left="2880" w:hanging="360"/>
+      </w:pPr>
+      <w:rPr>
+        <w:rFonts w:ascii="Symbol" w:hAnsi="Symbol" w:hint="default"/>
+      </w:rPr>
+    </w:lvl>
+    <w:lvl w:ilvl="4" w:tplc="08130003" w:tentative="1">
+      <w:start w:val="1"/>
+      <w:numFmt w:val="bullet"/>
+      <w:lvlText w:val="o"/>
+      <w:lvlJc w:val="left"/>
+      <w:pPr>
+        <w:ind w:left="3600" w:hanging="360"/>
+      </w:pPr>
+      <w:rPr>
+        <w:rFonts w:ascii="Courier New" w:hAnsi="Courier New" w:cs="Courier New" w:hint="default"/>
+      </w:rPr>
+    </w:lvl>
+    <w:lvl w:ilvl="5" w:tplc="08130005" w:tentative="1">
+      <w:start w:val="1"/>
+      <w:numFmt w:val="bullet"/>
+      <w:lvlText w:val=""/>
+      <w:lvlJc w:val="left"/>
+      <w:pPr>
+        <w:ind w:left="4320" w:hanging="360"/>
+      </w:pPr>
+      <w:rPr>
+        <w:rFonts w:ascii="Wingdings" w:hAnsi="Wingdings" w:hint="default"/>
+      </w:rPr>
+    </w:lvl>
+    <w:lvl w:ilvl="6" w:tplc="08130001" w:tentative="1">
+      <w:start w:val="1"/>
+      <w:numFmt w:val="bullet"/>
+      <w:lvlText w:val=""/>
+      <w:lvlJc w:val="left"/>
+      <w:pPr>
+        <w:ind w:left="5040" w:hanging="360"/>
+      </w:pPr>
+      <w:rPr>
+        <w:rFonts w:ascii="Symbol" w:hAnsi="Symbol" w:hint="default"/>
+      </w:rPr>
+    </w:lvl>
+    <w:lvl w:ilvl="7" w:tplc="08130003" w:tentative="1">
+      <w:start w:val="1"/>
+      <w:numFmt w:val="bullet"/>
+      <w:lvlText w:val="o"/>
+      <w:lvlJc w:val="left"/>
+      <w:pPr>
+        <w:ind w:left="5760" w:hanging="360"/>
+      </w:pPr>
+      <w:rPr>
+        <w:rFonts w:ascii="Courier New" w:hAnsi="Courier New" w:cs="Courier New" w:hint="default"/>
+      </w:rPr>
+    </w:lvl>
+    <w:lvl w:ilvl="8" w:tplc="08130005" w:tentative="1">
+      <w:start w:val="1"/>
+      <w:numFmt w:val="bullet"/>
+      <w:lvlText w:val=""/>
+      <w:lvlJc w:val="left"/>
+      <w:pPr>
+        <w:ind w:left="6480" w:hanging="360"/>
+      </w:pPr>
+      <w:rPr>
+        <w:rFonts w:ascii="Wingdings" w:hAnsi="Wingdings" w:hint="default"/>
+      </w:rPr>
+    </w:lvl>
+  </w:abstractNum>
+  <w:abstractNum w:abstractNumId="1" w15:restartNumberingAfterBreak="0">
+    <w:nsid w:val="512427A2"/>
+    <w:multiLevelType w:val="hybridMultilevel"/>
+    <w:tmpl w:val="2C02D570"/>
+    <w:lvl w:ilvl="0" w:tplc="1372485A">
+      <w:numFmt w:val="bullet"/>
+      <w:lvlText w:val="-"/>
+      <w:lvlJc w:val="left"/>
+      <w:pPr>
+        <w:ind w:left="720" w:hanging="360"/>
+      </w:pPr>
+      <w:rPr>
+        <w:rFonts w:ascii="Calibri" w:eastAsiaTheme="minorHAnsi" w:hAnsi="Calibri" w:cstheme="minorBidi" w:hint="default"/>
+      </w:rPr>
+    </w:lvl>
+    <w:lvl w:ilvl="1" w:tplc="08130003" w:tentative="1">
+      <w:start w:val="1"/>
+      <w:numFmt w:val="bullet"/>
+      <w:lvlText w:val="o"/>
+      <w:lvlJc w:val="left"/>
+      <w:pPr>
+        <w:ind w:left="1440" w:hanging="360"/>
+      </w:pPr>
+      <w:rPr>
+        <w:rFonts w:ascii="Courier New" w:hAnsi="Courier New" w:cs="Courier New" w:hint="default"/>
+      </w:rPr>
+    </w:lvl>
+    <w:lvl w:ilvl="2" w:tplc="08130005" w:tentative="1">
+      <w:start w:val="1"/>
+      <w:numFmt w:val="bullet"/>
+      <w:lvlText w:val=""/>
+      <w:lvlJc w:val="left"/>
+      <w:pPr>
+        <w:ind w:left="2160" w:hanging="360"/>
+      </w:pPr>
+      <w:rPr>
+        <w:rFonts w:ascii="Wingdings" w:hAnsi="Wingdings" w:hint="default"/>
+      </w:rPr>
+    </w:lvl>
+    <w:lvl w:ilvl="3" w:tplc="08130001" w:tentative="1">
+      <w:start w:val="1"/>
+      <w:numFmt w:val="bullet"/>
+      <w:lvlText w:val=""/>
+      <w:lvlJc w:val="left"/>
+      <w:pPr>
+        <w:ind w:left="2880" w:hanging="360"/>
+      </w:pPr>
+      <w:rPr>
+        <w:rFonts w:ascii="Symbol" w:hAnsi="Symbol" w:hint="default"/>
+      </w:rPr>
+    </w:lvl>
+    <w:lvl w:ilvl="4" w:tplc="08130003" w:tentative="1">
+      <w:start w:val="1"/>
+      <w:numFmt w:val="bullet"/>
+      <w:lvlText w:val="o"/>
+      <w:lvlJc w:val="left"/>
+      <w:pPr>
+        <w:ind w:left="3600" w:hanging="360"/>
+      </w:pPr>
+      <w:rPr>
+        <w:rFonts w:ascii="Courier New" w:hAnsi="Courier New" w:cs="Courier New" w:hint="default"/>
+      </w:rPr>
+    </w:lvl>
+    <w:lvl w:ilvl="5" w:tplc="08130005" w:tentative="1">
+      <w:start w:val="1"/>
+      <w:numFmt w:val="bullet"/>
+      <w:lvlText w:val=""/>
+      <w:lvlJc w:val="left"/>
+      <w:pPr>
+        <w:ind w:left="4320" w:hanging="360"/>
+      </w:pPr>
+      <w:rPr>
+        <w:rFonts w:ascii="Wingdings" w:hAnsi="Wingdings" w:hint="default"/>
+      </w:rPr>
+    </w:lvl>
+    <w:lvl w:ilvl="6" w:tplc="08130001" w:tentative="1">
+      <w:start w:val="1"/>
+      <w:numFmt w:val="bullet"/>
+      <w:lvlText w:val=""/>
+      <w:lvlJc w:val="left"/>
+      <w:pPr>
+        <w:ind w:left="5040" w:hanging="360"/>
+      </w:pPr>
+      <w:rPr>
+        <w:rFonts w:ascii="Symbol" w:hAnsi="Symbol" w:hint="default"/>
+      </w:rPr>
+    </w:lvl>
+    <w:lvl w:ilvl="7" w:tplc="08130003" w:tentative="1">
+      <w:start w:val="1"/>
+      <w:numFmt w:val="bullet"/>
+      <w:lvlText w:val="o"/>
+      <w:lvlJc w:val="left"/>
+      <w:pPr>
+        <w:ind w:left="5760" w:hanging="360"/>
+      </w:pPr>
+      <w:rPr>
+        <w:rFonts w:ascii="Courier New" w:hAnsi="Courier New" w:cs="Courier New" w:hint="default"/>
+      </w:rPr>
+    </w:lvl>
+    <w:lvl w:ilvl="8" w:tplc="08130005" w:tentative="1">
+      <w:start w:val="1"/>
+      <w:numFmt w:val="bullet"/>
+      <w:lvlText w:val=""/>
+      <w:lvlJc w:val="left"/>
+      <w:pPr>
+        <w:ind w:left="6480" w:hanging="360"/>
+      </w:pPr>
+      <w:rPr>
+        <w:rFonts w:ascii="Wingdings" w:hAnsi="Wingdings" w:hint="default"/>
+      </w:rPr>
+    </w:lvl>
+  </w:abstractNum>
+  <w:abstractNum w:abstractNumId="2" w15:restartNumberingAfterBreak="0">
+    <w:nsid w:val="7BB63A8B"/>
+    <w:multiLevelType w:val="hybridMultilevel"/>
+    <w:tmpl w:val="9F9A6E1C"/>
+    <w:lvl w:ilvl="0" w:tplc="F1E6848E">
+      <w:start w:val="2"/>
+      <w:numFmt w:val="bullet"/>
+      <w:lvlText w:val="-"/>
+      <w:lvlJc w:val="left"/>
+      <w:pPr>
+        <w:ind w:left="720" w:hanging="360"/>
+      </w:pPr>
+      <w:rPr>
+        <w:rFonts w:ascii="Calibri" w:eastAsiaTheme="minorHAnsi" w:hAnsi="Calibri" w:cstheme="minorBidi" w:hint="default"/>
+      </w:rPr>
+    </w:lvl>
+    <w:lvl w:ilvl="1" w:tplc="08130003" w:tentative="1">
+      <w:start w:val="1"/>
+      <w:numFmt w:val="bullet"/>
+      <w:lvlText w:val="o"/>
+      <w:lvlJc w:val="left"/>
+      <w:pPr>
+        <w:ind w:left="1440" w:hanging="360"/>
+      </w:pPr>
+      <w:rPr>
+        <w:rFonts w:ascii="Courier New" w:hAnsi="Courier New" w:cs="Courier New" w:hint="default"/>
+      </w:rPr>
+    </w:lvl>
+    <w:lvl w:ilvl="2" w:tplc="08130005" w:tentative="1">
+      <w:start w:val="1"/>
+      <w:numFmt w:val="bullet"/>
+      <w:lvlText w:val=""/>
+      <w:lvlJc w:val="left"/>
+      <w:pPr>
+        <w:ind w:left="2160" w:hanging="360"/>
+      </w:pPr>
+      <w:rPr>
+        <w:rFonts w:ascii="Wingdings" w:hAnsi="Wingdings" w:hint="default"/>
+      </w:rPr>
+    </w:lvl>
+    <w:lvl w:ilvl="3" w:tplc="08130001" w:tentative="1">
+      <w:start w:val="1"/>
+      <w:numFmt w:val="bullet"/>
+      <w:lvlText w:val=""/>
+      <w:lvlJc w:val="left"/>
+      <w:pPr>
+        <w:ind w:left="2880" w:hanging="360"/>
+      </w:pPr>
+      <w:rPr>
+        <w:rFonts w:ascii="Symbol" w:hAnsi="Symbol" w:hint="default"/>
+      </w:rPr>
+    </w:lvl>
+    <w:lvl w:ilvl="4" w:tplc="08130003" w:tentative="1">
+      <w:start w:val="1"/>
+      <w:numFmt w:val="bullet"/>
+      <w:lvlText w:val="o"/>
+      <w:lvlJc w:val="left"/>
+      <w:pPr>
+        <w:ind w:left="3600" w:hanging="360"/>
+      </w:pPr>
+      <w:rPr>
+        <w:rFonts w:ascii="Courier New" w:hAnsi="Courier New" w:cs="Courier New" w:hint="default"/>
+      </w:rPr>
+    </w:lvl>
+    <w:lvl w:ilvl="5" w:tplc="08130005" w:tentative="1">
+      <w:start w:val="1"/>
+      <w:numFmt w:val="bullet"/>
+      <w:lvlText w:val=""/>
+      <w:lvlJc w:val="left"/>
+      <w:pPr>
+        <w:ind w:left="4320" w:hanging="360"/>
+      </w:pPr>
+      <w:rPr>
+        <w:rFonts w:ascii="Wingdings" w:hAnsi="Wingdings" w:hint="default"/>
+      </w:rPr>
+    </w:lvl>
+    <w:lvl w:ilvl="6" w:tplc="08130001" w:tentative="1">
+      <w:start w:val="1"/>
+      <w:numFmt w:val="bullet"/>
+      <w:lvlText w:val=""/>
+      <w:lvlJc w:val="left"/>
+      <w:pPr>
+        <w:ind w:left="5040" w:hanging="360"/>
+      </w:pPr>
+      <w:rPr>
+        <w:rFonts w:ascii="Symbol" w:hAnsi="Symbol" w:hint="default"/>
+      </w:rPr>
+    </w:lvl>
+    <w:lvl w:ilvl="7" w:tplc="08130003" w:tentative="1">
+      <w:start w:val="1"/>
+      <w:numFmt w:val="bullet"/>
+      <w:lvlText w:val="o"/>
+      <w:lvlJc w:val="left"/>
+      <w:pPr>
+        <w:ind w:left="5760" w:hanging="360"/>
+      </w:pPr>
+      <w:rPr>
+        <w:rFonts w:ascii="Courier New" w:hAnsi="Courier New" w:cs="Courier New" w:hint="default"/>
+      </w:rPr>
+    </w:lvl>
+    <w:lvl w:ilvl="8" w:tplc="08130005" w:tentative="1">
+      <w:start w:val="1"/>
+      <w:numFmt w:val="bullet"/>
+      <w:lvlText w:val=""/>
+      <w:lvlJc w:val="left"/>
+      <w:pPr>
+        <w:ind w:left="6480" w:hanging="360"/>
+      </w:pPr>
+      <w:rPr>
+        <w:rFonts w:ascii="Wingdings" w:hAnsi="Wingdings" w:hint="default"/>
+      </w:rPr>
+    </w:lvl>
+  </w:abstractNum>
+  <w:num w:numId="1">
+    <w:abstractNumId w:val="1"/>
+  </w:num>
+  <w:num w:numId="2">
+    <w:abstractNumId w:val="2"/>
+  </w:num>
+  <w:num w:numId="3">
+    <w:abstractNumId w:val="0"/>
+  </w:num>
+</w:numbering>
 </file>
 
 <file path=word/styles.xml><?xml version="1.0" encoding="utf-8"?>
@@ -1460,6 +3899,7 @@
   <w:style w:type="character" w:default="1" w:styleId="DefaultParagraphFont">
     <w:name w:val="Default Paragraph Font"/>
     <w:uiPriority w:val="1"/>
+    <w:semiHidden/>
     <w:unhideWhenUsed/>
   </w:style>
   <w:style w:type="table" w:default="1" w:styleId="TableNormal">
@@ -1580,6 +4020,20 @@
     <w:pPr>
       <w:spacing w:after="0" w:line="240" w:lineRule="auto"/>
     </w:pPr>
+  </w:style>
+  <w:style w:type="paragraph" w:styleId="ListParagraph">
+    <w:name w:val="List Paragraph"/>
+    <w:basedOn w:val="Normal"/>
+    <w:uiPriority w:val="34"/>
+    <w:qFormat/>
+    <w:rsid w:val="008E3E9D"/>
+    <w:pPr>
+      <w:ind w:left="720"/>
+      <w:contextualSpacing/>
+    </w:pPr>
+    <w:rPr>
+      <w:lang w:val="en-US"/>
+    </w:rPr>
   </w:style>
 </w:styles>
 </file>
@@ -1850,7 +4304,7 @@
 </file>
 
 <file path=customXml/itemProps1.xml><?xml version="1.0" encoding="utf-8"?>
-<ds:datastoreItem xmlns:ds="http://schemas.openxmlformats.org/officeDocument/2006/customXml" ds:itemID="{5E783091-9623-45EA-8BE5-88A8132DE8DF}">
+<ds:datastoreItem xmlns:ds="http://schemas.openxmlformats.org/officeDocument/2006/customXml" ds:itemID="{7C22AC95-8962-4705-8F51-28621BD159FE}">
   <ds:schemaRefs>
     <ds:schemaRef ds:uri="http://schemas.openxmlformats.org/officeDocument/2006/bibliography"/>
   </ds:schemaRefs>

</xml_diff>

<commit_message>
bundel planning maico added
</commit_message>
<xml_diff>
--- a/documentation/bundel.docx
+++ b/documentation/bundel.docx
@@ -406,12 +406,14 @@
           <w:lang w:val="en-US"/>
         </w:rPr>
       </w:pPr>
+      <w:proofErr w:type="gramStart"/>
       <w:r>
         <w:rPr>
           <w:lang w:val="en-US"/>
         </w:rPr>
         <w:t>2.Planning</w:t>
       </w:r>
+      <w:proofErr w:type="gramEnd"/>
     </w:p>
     <w:p>
       <w:pPr>
@@ -481,13 +483,6 @@
           <w:lang w:val="en-US"/>
         </w:rPr>
       </w:pPr>
-    </w:p>
-    <w:p>
-      <w:pPr>
-        <w:rPr>
-          <w:lang w:val="en-US"/>
-        </w:rPr>
-      </w:pPr>
       <w:r>
         <w:rPr>
           <w:lang w:val="en-US"/>
@@ -535,37 +530,148 @@
           <w:numId w:val="2"/>
         </w:numPr>
       </w:pPr>
-      <w:proofErr w:type="spellStart"/>
-      <w:r>
-        <w:t>Initiële</w:t>
-      </w:r>
-      <w:proofErr w:type="spellEnd"/>
-      <w:r>
-        <w:t xml:space="preserve"> commit: </w:t>
-      </w:r>
-      <w:proofErr w:type="spellStart"/>
-      <w:r>
-        <w:t>Laravel</w:t>
-      </w:r>
-      <w:proofErr w:type="spellEnd"/>
-      <w:r>
-        <w:t xml:space="preserve"> 5 + Bootstrap</w:t>
-      </w:r>
-    </w:p>
-    <w:p>
-      <w:pPr>
-        <w:pStyle w:val="ListParagraph"/>
-        <w:numPr>
-          <w:ilvl w:val="0"/>
-          <w:numId w:val="2"/>
-        </w:numPr>
-      </w:pPr>
       <w:r>
         <w:t xml:space="preserve">Database </w:t>
       </w:r>
       <w:proofErr w:type="spellStart"/>
       <w:r>
-        <w:t>connecties</w:t>
+        <w:t>shema</w:t>
+      </w:r>
+      <w:proofErr w:type="spellEnd"/>
+    </w:p>
+    <w:p>
+      <w:pPr>
+        <w:pStyle w:val="ListParagraph"/>
+        <w:numPr>
+          <w:ilvl w:val="0"/>
+          <w:numId w:val="2"/>
+        </w:numPr>
+        <w:rPr>
+          <w:lang w:val="nl-BE"/>
+        </w:rPr>
+      </w:pPr>
+      <w:r>
+        <w:rPr>
+          <w:lang w:val="nl-BE"/>
+        </w:rPr>
+        <w:t>Laravel project aanmaken + login(</w:t>
+      </w:r>
+      <w:r>
+        <w:rPr>
+          <w:lang w:val="nl-BE"/>
+        </w:rPr>
+        <w:t>M</w:t>
+      </w:r>
+      <w:r>
+        <w:rPr>
+          <w:lang w:val="nl-BE"/>
+        </w:rPr>
+        <w:t>aico)</w:t>
+      </w:r>
+    </w:p>
+    <w:p>
+      <w:pPr>
+        <w:pStyle w:val="ListParagraph"/>
+        <w:numPr>
+          <w:ilvl w:val="0"/>
+          <w:numId w:val="2"/>
+        </w:numPr>
+        <w:rPr>
+          <w:lang w:val="nl-BE"/>
+        </w:rPr>
+      </w:pPr>
+      <w:r>
+        <w:rPr>
+          <w:lang w:val="nl-BE"/>
+        </w:rPr>
+        <w:t>Laravel koten toevoegen aan db(Maico)</w:t>
+      </w:r>
+    </w:p>
+    <w:p>
+      <w:r>
+        <w:t xml:space="preserve">Week 2: </w:t>
+      </w:r>
+      <w:r>
+        <w:t>16</w:t>
+      </w:r>
+      <w:r>
+        <w:t>-2</w:t>
+      </w:r>
+      <w:r>
+        <w:t>2</w:t>
+      </w:r>
+      <w:r>
+        <w:t xml:space="preserve"> maart</w:t>
+      </w:r>
+    </w:p>
+    <w:p>
+      <w:pPr>
+        <w:pStyle w:val="ListParagraph"/>
+        <w:numPr>
+          <w:ilvl w:val="0"/>
+          <w:numId w:val="2"/>
+        </w:numPr>
+      </w:pPr>
+      <w:proofErr w:type="spellStart"/>
+      <w:r>
+        <w:t>Experimenteren</w:t>
+      </w:r>
+      <w:proofErr w:type="spellEnd"/>
+      <w:r>
+        <w:t xml:space="preserve"> met Ionic Framework</w:t>
+      </w:r>
+      <w:r>
+        <w:t>(Maico)</w:t>
+      </w:r>
+    </w:p>
+    <w:p>
+      <w:pPr>
+        <w:pStyle w:val="ListParagraph"/>
+        <w:numPr>
+          <w:ilvl w:val="0"/>
+          <w:numId w:val="2"/>
+        </w:numPr>
+        <w:rPr>
+          <w:lang w:val="nl-BE"/>
+        </w:rPr>
+      </w:pPr>
+      <w:r>
+        <w:rPr>
+          <w:lang w:val="nl-BE"/>
+        </w:rPr>
+        <w:t>Laravel koten overzicht + aanpassen + deleten(Maico)</w:t>
+      </w:r>
+    </w:p>
+    <w:p>
+      <w:r>
+        <w:t>Week 3: 2</w:t>
+      </w:r>
+      <w:r>
+        <w:t>3-29 maart</w:t>
+      </w:r>
+    </w:p>
+    <w:p>
+      <w:pPr>
+        <w:pStyle w:val="ListParagraph"/>
+        <w:numPr>
+          <w:ilvl w:val="0"/>
+          <w:numId w:val="2"/>
+        </w:numPr>
+      </w:pPr>
+      <w:r>
+        <w:t xml:space="preserve">IONIC: Tutorial </w:t>
+      </w:r>
+      <w:proofErr w:type="spellStart"/>
+      <w:r>
+        <w:t>pagina</w:t>
+      </w:r>
+      <w:proofErr w:type="spellEnd"/>
+      <w:r>
+        <w:t xml:space="preserve"> &amp; </w:t>
+      </w:r>
+      <w:proofErr w:type="spellStart"/>
+      <w:r>
+        <w:t>registratie</w:t>
       </w:r>
       <w:proofErr w:type="spellEnd"/>
       <w:r>
@@ -573,94 +679,809 @@
       </w:r>
       <w:proofErr w:type="spellStart"/>
       <w:r>
-        <w:t>maken</w:t>
-      </w:r>
-      <w:proofErr w:type="spellEnd"/>
-    </w:p>
-    <w:p>
-      <w:r>
-        <w:t xml:space="preserve">Week 2: </w:t>
-      </w:r>
-      <w:r>
-        <w:t>16</w:t>
-      </w:r>
-      <w:r>
-        <w:t>-2</w:t>
-      </w:r>
-      <w:r>
-        <w:t>2</w:t>
-      </w:r>
-      <w:r>
-        <w:t xml:space="preserve"> maart</w:t>
-      </w:r>
-    </w:p>
-    <w:p>
-      <w:pPr>
-        <w:pStyle w:val="ListParagraph"/>
-        <w:numPr>
-          <w:ilvl w:val="0"/>
-          <w:numId w:val="2"/>
-        </w:numPr>
-      </w:pPr>
-      <w:r>
-        <w:t xml:space="preserve">Ionic framework </w:t>
-      </w:r>
-      <w:proofErr w:type="spellStart"/>
-      <w:r>
-        <w:t>toevoegen</w:t>
-      </w:r>
-      <w:proofErr w:type="spellEnd"/>
-    </w:p>
-    <w:p>
-      <w:pPr>
-        <w:pStyle w:val="ListParagraph"/>
-        <w:numPr>
-          <w:ilvl w:val="0"/>
-          <w:numId w:val="2"/>
-        </w:numPr>
-      </w:pPr>
-      <w:proofErr w:type="spellStart"/>
-      <w:r>
-        <w:t>Experimenteren</w:t>
-      </w:r>
-      <w:proofErr w:type="spellEnd"/>
-      <w:r>
-        <w:t xml:space="preserve"> met Ionic Framework</w:t>
-      </w:r>
-    </w:p>
-    <w:p>
-      <w:r>
-        <w:t>Week 3: 2</w:t>
-      </w:r>
-      <w:r>
-        <w:t>3-29 maart</w:t>
-      </w:r>
-    </w:p>
-    <w:p>
-      <w:pPr>
-        <w:pStyle w:val="ListParagraph"/>
-        <w:numPr>
-          <w:ilvl w:val="0"/>
-          <w:numId w:val="2"/>
-        </w:numPr>
-      </w:pPr>
-      <w:r>
-        <w:t xml:space="preserve">IONIC: </w:t>
-      </w:r>
+        <w:t>pagina</w:t>
+      </w:r>
+      <w:proofErr w:type="spellEnd"/>
+      <w:r>
+        <w:t>(Maico)</w:t>
+      </w:r>
+    </w:p>
+    <w:p>
+      <w:pPr>
+        <w:pStyle w:val="ListParagraph"/>
+        <w:numPr>
+          <w:ilvl w:val="0"/>
+          <w:numId w:val="2"/>
+        </w:numPr>
+        <w:rPr>
+          <w:lang w:val="fr-BE"/>
+        </w:rPr>
+      </w:pPr>
+      <w:proofErr w:type="spellStart"/>
+      <w:r>
+        <w:rPr>
+          <w:lang w:val="fr-BE"/>
+        </w:rPr>
+        <w:t>Wireframes</w:t>
+      </w:r>
+      <w:proofErr w:type="spellEnd"/>
+      <w:r>
+        <w:rPr>
+          <w:lang w:val="fr-BE"/>
+        </w:rPr>
+        <w:t xml:space="preserve"> </w:t>
+      </w:r>
+      <w:proofErr w:type="spellStart"/>
+      <w:r>
+        <w:rPr>
+          <w:lang w:val="fr-BE"/>
+        </w:rPr>
+        <w:t>app</w:t>
+      </w:r>
+      <w:proofErr w:type="spellEnd"/>
+      <w:r>
+        <w:rPr>
+          <w:lang w:val="fr-BE"/>
+        </w:rPr>
+        <w:t xml:space="preserve">: 1e </w:t>
+      </w:r>
+      <w:proofErr w:type="spellStart"/>
+      <w:r>
+        <w:rPr>
+          <w:lang w:val="fr-BE"/>
+        </w:rPr>
+        <w:t>versie</w:t>
+      </w:r>
+      <w:proofErr w:type="spellEnd"/>
+      <w:r>
+        <w:rPr>
+          <w:lang w:val="fr-BE"/>
+        </w:rPr>
+        <w:t>(Matthias)</w:t>
+      </w:r>
+    </w:p>
+    <w:p>
+      <w:r>
+        <w:t>Week 4: 30 maart – 5 april</w:t>
+      </w:r>
+    </w:p>
+    <w:p>
+      <w:pPr>
+        <w:pStyle w:val="ListParagraph"/>
+        <w:numPr>
+          <w:ilvl w:val="0"/>
+          <w:numId w:val="2"/>
+        </w:numPr>
+      </w:pPr>
+      <w:r>
+        <w:lastRenderedPageBreak/>
+        <w:t>Rest wireframes app</w:t>
+      </w:r>
+      <w:r>
+        <w:t>(Matthias)</w:t>
+      </w:r>
+    </w:p>
+    <w:p>
+      <w:pPr>
+        <w:pStyle w:val="ListParagraph"/>
+        <w:numPr>
+          <w:ilvl w:val="0"/>
+          <w:numId w:val="2"/>
+        </w:numPr>
+      </w:pPr>
+      <w:proofErr w:type="spellStart"/>
+      <w:r>
+        <w:t>Brainstormen</w:t>
+      </w:r>
+      <w:proofErr w:type="spellEnd"/>
+      <w:r>
+        <w:t xml:space="preserve"> </w:t>
+      </w:r>
+      <w:proofErr w:type="spellStart"/>
+      <w:r>
+        <w:t>naam</w:t>
+      </w:r>
+      <w:proofErr w:type="spellEnd"/>
+      <w:r>
+        <w:t>(Matthias + Maico)</w:t>
+      </w:r>
+    </w:p>
+    <w:p>
+      <w:pPr>
+        <w:pStyle w:val="ListParagraph"/>
+        <w:numPr>
+          <w:ilvl w:val="0"/>
+          <w:numId w:val="2"/>
+        </w:numPr>
+      </w:pPr>
+      <w:r>
+        <w:t>Facebook register</w:t>
+      </w:r>
+      <w:r>
+        <w:t xml:space="preserve"> (Maico)</w:t>
+      </w:r>
+    </w:p>
+    <w:p>
+      <w:pPr>
+        <w:pStyle w:val="ListParagraph"/>
+        <w:numPr>
+          <w:ilvl w:val="0"/>
+          <w:numId w:val="2"/>
+        </w:numPr>
+        <w:rPr>
+          <w:lang w:val="nl-BE"/>
+        </w:rPr>
+      </w:pPr>
+      <w:r>
+        <w:rPr>
+          <w:lang w:val="nl-BE"/>
+        </w:rPr>
+        <w:t>Info kot ophalen via AJAX</w:t>
+      </w:r>
+      <w:r>
+        <w:rPr>
+          <w:lang w:val="nl-BE"/>
+        </w:rPr>
+        <w:t xml:space="preserve"> (Maico)</w:t>
+      </w:r>
+    </w:p>
+    <w:p>
+      <w:r>
+        <w:br/>
+      </w:r>
+      <w:r>
+        <w:t>Week 5: 6-12 april</w:t>
+      </w:r>
+    </w:p>
+    <w:p>
+      <w:pPr>
+        <w:pStyle w:val="ListParagraph"/>
+        <w:numPr>
+          <w:ilvl w:val="0"/>
+          <w:numId w:val="2"/>
+        </w:numPr>
+      </w:pPr>
+      <w:r>
+        <w:t xml:space="preserve">Images </w:t>
+      </w:r>
+      <w:proofErr w:type="spellStart"/>
+      <w:r>
+        <w:t>Kot</w:t>
+      </w:r>
+      <w:proofErr w:type="spellEnd"/>
+      <w:r>
+        <w:t xml:space="preserve"> </w:t>
+      </w:r>
+      <w:proofErr w:type="spellStart"/>
+      <w:r>
+        <w:t>uitlezen</w:t>
+      </w:r>
+      <w:proofErr w:type="spellEnd"/>
+      <w:r>
+        <w:t xml:space="preserve"> (Maico)</w:t>
+      </w:r>
+    </w:p>
+    <w:p>
+      <w:pPr>
+        <w:pStyle w:val="ListParagraph"/>
+        <w:numPr>
+          <w:ilvl w:val="0"/>
+          <w:numId w:val="2"/>
+        </w:numPr>
+      </w:pPr>
+      <w:r>
+        <w:t>B</w:t>
+      </w:r>
+      <w:r>
+        <w:t>asic filters van user (Maico)</w:t>
+      </w:r>
+    </w:p>
+    <w:p>
+      <w:pPr>
+        <w:pStyle w:val="ListParagraph"/>
+        <w:numPr>
+          <w:ilvl w:val="0"/>
+          <w:numId w:val="2"/>
+        </w:numPr>
+      </w:pPr>
+      <w:r>
+        <w:t xml:space="preserve">Wireframes </w:t>
+      </w:r>
+      <w:proofErr w:type="spellStart"/>
+      <w:r>
+        <w:t>nieuwe</w:t>
+      </w:r>
+      <w:proofErr w:type="spellEnd"/>
+      <w:r>
+        <w:t xml:space="preserve"> </w:t>
+      </w:r>
+      <w:proofErr w:type="spellStart"/>
+      <w:r>
+        <w:t>versie</w:t>
+      </w:r>
+      <w:proofErr w:type="spellEnd"/>
+      <w:r>
+        <w:t xml:space="preserve"> (Matthias)</w:t>
+      </w:r>
+    </w:p>
+    <w:p>
+      <w:pPr>
+        <w:rPr>
+          <w:lang w:val="en-US"/>
+        </w:rPr>
+      </w:pPr>
+      <w:r>
+        <w:rPr>
+          <w:lang w:val="en-US"/>
+        </w:rPr>
+        <w:t xml:space="preserve">Week 6: 13-19 </w:t>
+      </w:r>
+      <w:proofErr w:type="spellStart"/>
+      <w:proofErr w:type="gramStart"/>
+      <w:r>
+        <w:rPr>
+          <w:lang w:val="en-US"/>
+        </w:rPr>
+        <w:t>april</w:t>
+      </w:r>
+      <w:proofErr w:type="spellEnd"/>
+      <w:proofErr w:type="gramEnd"/>
+    </w:p>
+    <w:p>
+      <w:pPr>
+        <w:pStyle w:val="ListParagraph"/>
+        <w:numPr>
+          <w:ilvl w:val="0"/>
+          <w:numId w:val="2"/>
+        </w:numPr>
+      </w:pPr>
+      <w:r>
+        <w:t>Wireframes website</w:t>
+      </w:r>
+      <w:r>
+        <w:t xml:space="preserve"> (Matthias)</w:t>
+      </w:r>
+    </w:p>
+    <w:p>
+      <w:pPr>
+        <w:rPr>
+          <w:lang w:val="en-US"/>
+        </w:rPr>
+      </w:pPr>
+      <w:r>
+        <w:rPr>
+          <w:lang w:val="en-US"/>
+        </w:rPr>
+        <w:t xml:space="preserve">Week 7: 20-26 </w:t>
+      </w:r>
+      <w:proofErr w:type="spellStart"/>
+      <w:proofErr w:type="gramStart"/>
+      <w:r>
+        <w:rPr>
+          <w:lang w:val="en-US"/>
+        </w:rPr>
+        <w:t>april</w:t>
+      </w:r>
+      <w:proofErr w:type="spellEnd"/>
+      <w:proofErr w:type="gramEnd"/>
+    </w:p>
+    <w:p>
+      <w:pPr>
+        <w:pStyle w:val="ListParagraph"/>
+        <w:numPr>
+          <w:ilvl w:val="0"/>
+          <w:numId w:val="2"/>
+        </w:numPr>
+      </w:pPr>
+      <w:proofErr w:type="spellStart"/>
+      <w:r>
+        <w:t>Verschillende</w:t>
+      </w:r>
+      <w:proofErr w:type="spellEnd"/>
+      <w:r>
+        <w:t xml:space="preserve"> </w:t>
+      </w:r>
+      <w:proofErr w:type="spellStart"/>
+      <w:r>
+        <w:t>kleurencombinaties</w:t>
+      </w:r>
+      <w:proofErr w:type="spellEnd"/>
+      <w:r>
+        <w:t xml:space="preserve"> website</w:t>
+      </w:r>
+      <w:r>
+        <w:t>(Matthias)</w:t>
+      </w:r>
+    </w:p>
+    <w:p>
+      <w:pPr>
+        <w:pStyle w:val="ListParagraph"/>
+        <w:numPr>
+          <w:ilvl w:val="0"/>
+          <w:numId w:val="2"/>
+        </w:numPr>
+        <w:rPr>
+          <w:lang w:val="nl-BE"/>
+        </w:rPr>
+      </w:pPr>
+      <w:r>
+        <w:rPr>
+          <w:lang w:val="nl-BE"/>
+        </w:rPr>
+        <w:t>Afstand berekening van school tot kot (Maico)</w:t>
+      </w:r>
+    </w:p>
+    <w:p>
+      <w:pPr>
+        <w:rPr>
+          <w:lang w:val="en-US"/>
+        </w:rPr>
+      </w:pPr>
+      <w:r>
+        <w:rPr>
+          <w:lang w:val="en-US"/>
+        </w:rPr>
+        <w:t xml:space="preserve">Week 8: 27 </w:t>
+      </w:r>
+      <w:proofErr w:type="spellStart"/>
+      <w:proofErr w:type="gramStart"/>
+      <w:r>
+        <w:rPr>
+          <w:lang w:val="en-US"/>
+        </w:rPr>
+        <w:t>april</w:t>
+      </w:r>
+      <w:proofErr w:type="spellEnd"/>
+      <w:proofErr w:type="gramEnd"/>
+      <w:r>
+        <w:rPr>
+          <w:lang w:val="en-US"/>
+        </w:rPr>
+        <w:t xml:space="preserve"> – 3 </w:t>
+      </w:r>
+      <w:proofErr w:type="spellStart"/>
+      <w:r>
+        <w:rPr>
+          <w:lang w:val="en-US"/>
+        </w:rPr>
+        <w:t>mei</w:t>
+      </w:r>
+      <w:proofErr w:type="spellEnd"/>
+    </w:p>
+    <w:p>
+      <w:pPr>
+        <w:pStyle w:val="ListParagraph"/>
+        <w:numPr>
+          <w:ilvl w:val="0"/>
+          <w:numId w:val="2"/>
+        </w:numPr>
+      </w:pPr>
+      <w:proofErr w:type="spellStart"/>
+      <w:r>
+        <w:t>Foto’s</w:t>
+      </w:r>
+      <w:proofErr w:type="spellEnd"/>
+      <w:r>
+        <w:t xml:space="preserve"> </w:t>
+      </w:r>
+      <w:proofErr w:type="spellStart"/>
+      <w:r>
+        <w:t>koten</w:t>
+      </w:r>
+      <w:proofErr w:type="spellEnd"/>
+    </w:p>
+    <w:p>
+      <w:pPr>
+        <w:pStyle w:val="ListParagraph"/>
+        <w:numPr>
+          <w:ilvl w:val="0"/>
+          <w:numId w:val="2"/>
+        </w:numPr>
+      </w:pPr>
+      <w:r>
+        <w:t xml:space="preserve">App images </w:t>
+      </w:r>
+      <w:proofErr w:type="spellStart"/>
+      <w:r>
+        <w:t>fetchen</w:t>
+      </w:r>
+      <w:proofErr w:type="spellEnd"/>
+    </w:p>
+    <w:p>
+      <w:pPr>
+        <w:pStyle w:val="ListParagraph"/>
+        <w:numPr>
+          <w:ilvl w:val="0"/>
+          <w:numId w:val="2"/>
+        </w:numPr>
+        <w:rPr>
+          <w:lang w:val="nl-BE"/>
+        </w:rPr>
+      </w:pPr>
+      <w:r>
+        <w:rPr>
+          <w:lang w:val="nl-BE"/>
+        </w:rPr>
+        <w:t>Google maps toevoegen app (Maico)</w:t>
+      </w:r>
+    </w:p>
+    <w:p>
+      <w:pPr>
+        <w:pStyle w:val="ListParagraph"/>
+        <w:numPr>
+          <w:ilvl w:val="0"/>
+          <w:numId w:val="2"/>
+        </w:numPr>
+        <w:rPr>
+          <w:lang w:val="nl-BE"/>
+        </w:rPr>
+      </w:pPr>
+      <w:r>
+        <w:rPr>
+          <w:lang w:val="nl-BE"/>
+        </w:rPr>
+        <w:t>Filters toepassen bij uitlezen kotten (Maico)</w:t>
+      </w:r>
+    </w:p>
+    <w:p>
+      <w:r>
+        <w:t>Week 9: 4 mei – 10 mei</w:t>
+      </w:r>
+    </w:p>
+    <w:p>
+      <w:pPr>
+        <w:pStyle w:val="ListParagraph"/>
+        <w:numPr>
+          <w:ilvl w:val="0"/>
+          <w:numId w:val="2"/>
+        </w:numPr>
+      </w:pPr>
       <w:r>
         <w:t xml:space="preserve">Tutorial </w:t>
       </w:r>
       <w:proofErr w:type="spellStart"/>
       <w:r>
-        <w:t>pagina</w:t>
-      </w:r>
-      <w:proofErr w:type="spellEnd"/>
-      <w:r>
-        <w:t xml:space="preserve"> &amp; </w:t>
-      </w:r>
-      <w:proofErr w:type="spellStart"/>
-      <w:r>
-        <w:t>registratie</w:t>
+        <w:t>stijl</w:t>
+      </w:r>
+      <w:proofErr w:type="spellEnd"/>
+      <w:r>
+        <w:t xml:space="preserve"> + tutorial </w:t>
+      </w:r>
+      <w:proofErr w:type="spellStart"/>
+      <w:r>
+        <w:t>zelf</w:t>
+      </w:r>
+      <w:proofErr w:type="spellEnd"/>
+      <w:r>
+        <w:t xml:space="preserve"> (Matthias)</w:t>
+      </w:r>
+    </w:p>
+    <w:p>
+      <w:pPr>
+        <w:pStyle w:val="ListParagraph"/>
+        <w:numPr>
+          <w:ilvl w:val="0"/>
+          <w:numId w:val="2"/>
+        </w:numPr>
+      </w:pPr>
+      <w:r>
+        <w:t>Update: location.html, main_kot.html, settings.html</w:t>
+      </w:r>
+      <w:r>
+        <w:t xml:space="preserve"> (Matthias)</w:t>
+      </w:r>
+    </w:p>
+    <w:p>
+      <w:pPr>
+        <w:pStyle w:val="ListParagraph"/>
+        <w:numPr>
+          <w:ilvl w:val="0"/>
+          <w:numId w:val="2"/>
+        </w:numPr>
+      </w:pPr>
+      <w:r>
+        <w:t>Filter bug fixes</w:t>
+      </w:r>
+      <w:r>
+        <w:t xml:space="preserve"> (Maico)</w:t>
+      </w:r>
+    </w:p>
+    <w:p>
+      <w:pPr>
+        <w:pStyle w:val="ListParagraph"/>
+        <w:numPr>
+          <w:ilvl w:val="0"/>
+          <w:numId w:val="2"/>
+        </w:numPr>
+        <w:rPr>
+          <w:lang w:val="nl-BE"/>
+        </w:rPr>
+      </w:pPr>
+      <w:r>
+        <w:rPr>
+          <w:lang w:val="nl-BE"/>
+        </w:rPr>
+        <w:t>Favorite pagina</w:t>
+      </w:r>
+      <w:r>
+        <w:rPr>
+          <w:lang w:val="nl-BE"/>
+        </w:rPr>
+        <w:t xml:space="preserve"> + afstand berekening van kotten server-side</w:t>
+      </w:r>
+      <w:r>
+        <w:rPr>
+          <w:lang w:val="nl-BE"/>
+        </w:rPr>
+        <w:t xml:space="preserve"> (Maico)</w:t>
+      </w:r>
+    </w:p>
+    <w:p>
+      <w:pPr>
+        <w:pStyle w:val="ListParagraph"/>
+        <w:numPr>
+          <w:ilvl w:val="0"/>
+          <w:numId w:val="2"/>
+        </w:numPr>
+        <w:rPr>
+          <w:lang w:val="nl-BE"/>
+        </w:rPr>
+      </w:pPr>
+      <w:r>
+        <w:rPr>
+          <w:lang w:val="nl-BE"/>
+        </w:rPr>
+        <w:t>Internet connection check (Maico)</w:t>
+      </w:r>
+    </w:p>
+    <w:p>
+      <w:r>
+        <w:t>Week 10: 11-17 mei</w:t>
+      </w:r>
+    </w:p>
+    <w:p>
+      <w:pPr>
+        <w:pStyle w:val="ListParagraph"/>
+        <w:numPr>
+          <w:ilvl w:val="0"/>
+          <w:numId w:val="2"/>
+        </w:numPr>
+        <w:rPr>
+          <w:lang w:val="nl-BE"/>
+        </w:rPr>
+      </w:pPr>
+      <w:r>
+        <w:rPr>
+          <w:lang w:val="nl-BE"/>
+        </w:rPr>
+        <w:t>Server aankopen + laravel project online zetten(Maico)</w:t>
+      </w:r>
+    </w:p>
+    <w:p>
+      <w:pPr>
+        <w:pStyle w:val="ListParagraph"/>
+        <w:numPr>
+          <w:ilvl w:val="0"/>
+          <w:numId w:val="2"/>
+        </w:numPr>
+        <w:rPr>
+          <w:lang w:val="nl-BE"/>
+        </w:rPr>
+      </w:pPr>
+      <w:r>
+        <w:rPr>
+          <w:lang w:val="nl-BE"/>
+        </w:rPr>
+        <w:t>Extra filters toegevoegd (Maico)</w:t>
+      </w:r>
+    </w:p>
+    <w:p>
+      <w:pPr>
+        <w:pStyle w:val="ListParagraph"/>
+        <w:numPr>
+          <w:ilvl w:val="0"/>
+          <w:numId w:val="2"/>
+        </w:numPr>
+        <w:rPr>
+          <w:lang w:val="nl-BE"/>
+        </w:rPr>
+      </w:pPr>
+      <w:r>
+        <w:rPr>
+          <w:lang w:val="nl-BE"/>
+        </w:rPr>
+        <w:t>Google maps bug fix + favorite structuur aanpassen (Maico)</w:t>
+      </w:r>
+    </w:p>
+    <w:p>
+      <w:pPr>
+        <w:pStyle w:val="ListParagraph"/>
+        <w:numPr>
+          <w:ilvl w:val="0"/>
+          <w:numId w:val="2"/>
+        </w:numPr>
+        <w:rPr>
+          <w:lang w:val="nl-BE"/>
+        </w:rPr>
+      </w:pPr>
+      <w:r>
+        <w:rPr>
+          <w:lang w:val="nl-BE"/>
+        </w:rPr>
+        <w:t>Campusen antwerpen opzoeken en  in db plaatsen (Maico)</w:t>
+      </w:r>
+    </w:p>
+    <w:p>
+      <w:pPr>
+        <w:pStyle w:val="ListParagraph"/>
+        <w:numPr>
+          <w:ilvl w:val="0"/>
+          <w:numId w:val="2"/>
+        </w:numPr>
+        <w:rPr>
+          <w:lang w:val="nl-BE"/>
+        </w:rPr>
+      </w:pPr>
+      <w:r>
+        <w:rPr>
+          <w:lang w:val="nl-BE"/>
+        </w:rPr>
+        <w:t>Performance app verbeteren (Maico)</w:t>
+      </w:r>
+    </w:p>
+    <w:p>
+      <w:pPr>
+        <w:rPr>
+          <w:lang w:val="en-US"/>
+        </w:rPr>
+      </w:pPr>
+      <w:r>
+        <w:rPr>
+          <w:lang w:val="en-US"/>
+        </w:rPr>
+        <w:t xml:space="preserve">Week 11: 18-24 </w:t>
+      </w:r>
+      <w:proofErr w:type="spellStart"/>
+      <w:proofErr w:type="gramStart"/>
+      <w:r>
+        <w:rPr>
+          <w:lang w:val="en-US"/>
+        </w:rPr>
+        <w:t>mei</w:t>
+      </w:r>
+      <w:proofErr w:type="spellEnd"/>
+      <w:proofErr w:type="gramEnd"/>
+    </w:p>
+    <w:p>
+      <w:pPr>
+        <w:pStyle w:val="ListParagraph"/>
+        <w:numPr>
+          <w:ilvl w:val="0"/>
+          <w:numId w:val="2"/>
+        </w:numPr>
+        <w:rPr>
+          <w:lang w:val="nl-BE"/>
+        </w:rPr>
+      </w:pPr>
+      <w:r>
+        <w:rPr>
+          <w:lang w:val="nl-BE"/>
+        </w:rPr>
+        <w:t>A</w:t>
+      </w:r>
+      <w:r>
+        <w:rPr>
+          <w:lang w:val="nl-BE"/>
+        </w:rPr>
+        <w:t>PI</w:t>
+      </w:r>
+      <w:r>
+        <w:rPr>
+          <w:lang w:val="nl-BE"/>
+        </w:rPr>
+        <w:t xml:space="preserve"> in laravel maken voor app</w:t>
+      </w:r>
+      <w:r>
+        <w:rPr>
+          <w:lang w:val="nl-BE"/>
+        </w:rPr>
+        <w:t xml:space="preserve"> (omzetten van basic php files in laravel)</w:t>
+      </w:r>
+      <w:r>
+        <w:rPr>
+          <w:lang w:val="nl-BE"/>
+        </w:rPr>
+        <w:t xml:space="preserve"> (Maico)</w:t>
+      </w:r>
+    </w:p>
+    <w:p>
+      <w:pPr>
+        <w:pStyle w:val="ListParagraph"/>
+        <w:numPr>
+          <w:ilvl w:val="0"/>
+          <w:numId w:val="2"/>
+        </w:numPr>
+        <w:rPr>
+          <w:lang w:val="nl-BE"/>
+        </w:rPr>
+      </w:pPr>
+      <w:r>
+        <w:rPr>
+          <w:lang w:val="nl-BE"/>
+        </w:rPr>
+        <w:t>Tinder styled swipe cards toegevoegd(Maico)</w:t>
+      </w:r>
+    </w:p>
+    <w:p>
+      <w:pPr>
+        <w:pStyle w:val="ListParagraph"/>
+        <w:numPr>
+          <w:ilvl w:val="0"/>
+          <w:numId w:val="2"/>
+        </w:numPr>
+        <w:rPr>
+          <w:lang w:val="nl-BE"/>
+        </w:rPr>
+      </w:pPr>
+      <w:r>
+        <w:rPr>
+          <w:lang w:val="nl-BE"/>
+        </w:rPr>
+        <w:t>Loading spinne toevoegen(Maico)</w:t>
+      </w:r>
+    </w:p>
+    <w:p>
+      <w:pPr>
+        <w:pStyle w:val="ListParagraph"/>
+        <w:numPr>
+          <w:ilvl w:val="0"/>
+          <w:numId w:val="2"/>
+        </w:numPr>
+        <w:rPr>
+          <w:lang w:val="nl-BE"/>
+        </w:rPr>
+      </w:pPr>
+      <w:r>
+        <w:rPr>
+          <w:lang w:val="nl-BE"/>
+        </w:rPr>
+        <w:t>Fb login via andere plugin (Maico)</w:t>
+      </w:r>
+    </w:p>
+    <w:p>
+      <w:pPr>
+        <w:rPr>
+          <w:lang w:val="en-US"/>
+        </w:rPr>
+      </w:pPr>
+      <w:r>
+        <w:rPr>
+          <w:lang w:val="en-US"/>
+        </w:rPr>
+        <w:t xml:space="preserve">Week 12: 25-31 </w:t>
+      </w:r>
+      <w:proofErr w:type="spellStart"/>
+      <w:proofErr w:type="gramStart"/>
+      <w:r>
+        <w:rPr>
+          <w:lang w:val="en-US"/>
+        </w:rPr>
+        <w:t>mei</w:t>
+      </w:r>
+      <w:proofErr w:type="spellEnd"/>
+      <w:proofErr w:type="gramEnd"/>
+    </w:p>
+    <w:p>
+      <w:pPr>
+        <w:pStyle w:val="ListParagraph"/>
+        <w:numPr>
+          <w:ilvl w:val="0"/>
+          <w:numId w:val="2"/>
+        </w:numPr>
+      </w:pPr>
+      <w:proofErr w:type="spellStart"/>
+      <w:r>
+        <w:t>Timelapses</w:t>
       </w:r>
       <w:proofErr w:type="spellEnd"/>
       <w:r>
@@ -668,516 +1489,89 @@
       </w:r>
       <w:proofErr w:type="spellStart"/>
       <w:r>
-        <w:t>pagina</w:t>
-      </w:r>
-      <w:proofErr w:type="spellEnd"/>
-    </w:p>
-    <w:p>
-      <w:pPr>
-        <w:pStyle w:val="ListParagraph"/>
-        <w:numPr>
-          <w:ilvl w:val="0"/>
-          <w:numId w:val="2"/>
-        </w:numPr>
-      </w:pPr>
-      <w:r>
-        <w:t xml:space="preserve">Wireframes app: 1e </w:t>
-      </w:r>
-      <w:proofErr w:type="spellStart"/>
-      <w:r>
-        <w:t>versie</w:t>
-      </w:r>
-      <w:proofErr w:type="spellEnd"/>
-    </w:p>
-    <w:p>
-      <w:pPr>
-        <w:pStyle w:val="ListParagraph"/>
-        <w:numPr>
-          <w:ilvl w:val="0"/>
-          <w:numId w:val="2"/>
-        </w:numPr>
-      </w:pPr>
-      <w:r>
-        <w:t xml:space="preserve">IONIC: </w:t>
-      </w:r>
-      <w:r>
-        <w:t>Begin F</w:t>
-      </w:r>
-      <w:r>
-        <w:t>acebook login</w:t>
-      </w:r>
-    </w:p>
-    <w:p>
+        <w:t>shooten</w:t>
+      </w:r>
+      <w:proofErr w:type="spellEnd"/>
+      <w:r>
+        <w:t xml:space="preserve"> (Matthias)</w:t>
+      </w:r>
+    </w:p>
+    <w:p>
+      <w:pPr>
+        <w:pStyle w:val="ListParagraph"/>
+        <w:numPr>
+          <w:ilvl w:val="0"/>
+          <w:numId w:val="2"/>
+        </w:numPr>
+      </w:pPr>
+      <w:r>
+        <w:t xml:space="preserve">Database </w:t>
+      </w:r>
+      <w:proofErr w:type="spellStart"/>
+      <w:r>
+        <w:t>shema</w:t>
+      </w:r>
+      <w:proofErr w:type="spellEnd"/>
+      <w:r>
+        <w:t xml:space="preserve"> </w:t>
+      </w:r>
+      <w:proofErr w:type="spellStart"/>
+      <w:r>
+        <w:t>updaten</w:t>
+      </w:r>
+      <w:proofErr w:type="spellEnd"/>
+      <w:r>
+        <w:t xml:space="preserve"> (Maico)</w:t>
+      </w:r>
+    </w:p>
+    <w:p>
+      <w:pPr>
+        <w:pStyle w:val="ListParagraph"/>
+        <w:numPr>
+          <w:ilvl w:val="0"/>
+          <w:numId w:val="2"/>
+        </w:numPr>
+      </w:pPr>
       <w:r>
         <w:lastRenderedPageBreak/>
-        <w:t>Week 4: 30 maart – 5 april</w:t>
-      </w:r>
-    </w:p>
-    <w:p>
-      <w:pPr>
-        <w:pStyle w:val="ListParagraph"/>
-        <w:numPr>
-          <w:ilvl w:val="0"/>
-          <w:numId w:val="2"/>
-        </w:numPr>
-      </w:pPr>
-      <w:r>
-        <w:t>Rest wireframes app</w:t>
-      </w:r>
-    </w:p>
-    <w:p>
-      <w:pPr>
-        <w:pStyle w:val="ListParagraph"/>
-        <w:numPr>
-          <w:ilvl w:val="0"/>
-          <w:numId w:val="2"/>
-        </w:numPr>
-      </w:pPr>
-      <w:proofErr w:type="spellStart"/>
-      <w:r>
-        <w:t>Brainstormen</w:t>
-      </w:r>
-      <w:proofErr w:type="spellEnd"/>
-      <w:r>
-        <w:t xml:space="preserve"> </w:t>
-      </w:r>
-      <w:proofErr w:type="spellStart"/>
-      <w:r>
-        <w:t>naam</w:t>
-      </w:r>
-      <w:proofErr w:type="spellEnd"/>
-    </w:p>
-    <w:p>
-      <w:pPr>
-        <w:pStyle w:val="ListParagraph"/>
-        <w:numPr>
-          <w:ilvl w:val="0"/>
-          <w:numId w:val="2"/>
-        </w:numPr>
-      </w:pPr>
-      <w:r>
-        <w:t>IONIC update</w:t>
-      </w:r>
-    </w:p>
-    <w:p>
-      <w:pPr>
-        <w:pStyle w:val="ListParagraph"/>
-        <w:numPr>
-          <w:ilvl w:val="0"/>
-          <w:numId w:val="2"/>
-        </w:numPr>
-      </w:pPr>
-      <w:r>
-        <w:t xml:space="preserve">Info </w:t>
-      </w:r>
-      <w:proofErr w:type="spellStart"/>
-      <w:r>
-        <w:t>kot</w:t>
-      </w:r>
-      <w:proofErr w:type="spellEnd"/>
-      <w:r>
-        <w:t xml:space="preserve"> </w:t>
-      </w:r>
-      <w:proofErr w:type="spellStart"/>
-      <w:r>
-        <w:t>ophalen</w:t>
-      </w:r>
-      <w:proofErr w:type="spellEnd"/>
-      <w:r>
-        <w:t xml:space="preserve"> via AJAX</w:t>
-      </w:r>
-    </w:p>
-    <w:p>
-      <w:pPr>
-        <w:pStyle w:val="ListParagraph"/>
-        <w:numPr>
-          <w:ilvl w:val="0"/>
-          <w:numId w:val="2"/>
-        </w:numPr>
-      </w:pPr>
-      <w:r>
-        <w:t>User register via AJAX</w:t>
-      </w:r>
-    </w:p>
-    <w:p>
-      <w:r>
-        <w:br/>
-      </w:r>
-      <w:r>
-        <w:t>Week 5: 6-12 april</w:t>
-      </w:r>
-    </w:p>
-    <w:p>
-      <w:pPr>
-        <w:pStyle w:val="ListParagraph"/>
-        <w:numPr>
-          <w:ilvl w:val="0"/>
-          <w:numId w:val="2"/>
-        </w:numPr>
-      </w:pPr>
-      <w:r>
-        <w:t xml:space="preserve">Images </w:t>
-      </w:r>
-      <w:proofErr w:type="spellStart"/>
-      <w:r>
-        <w:t>uitlezen</w:t>
-      </w:r>
-      <w:proofErr w:type="spellEnd"/>
-      <w:r>
-        <w:t xml:space="preserve"> in app</w:t>
-      </w:r>
-    </w:p>
-    <w:p>
-      <w:pPr>
-        <w:pStyle w:val="ListParagraph"/>
-        <w:numPr>
-          <w:ilvl w:val="0"/>
-          <w:numId w:val="2"/>
-        </w:numPr>
-      </w:pPr>
-      <w:r>
-        <w:t xml:space="preserve">Basic filters </w:t>
-      </w:r>
-      <w:proofErr w:type="spellStart"/>
-      <w:r>
-        <w:t>opslaan</w:t>
-      </w:r>
-      <w:proofErr w:type="spellEnd"/>
-      <w:r>
-        <w:t xml:space="preserve"> in database</w:t>
-      </w:r>
-    </w:p>
-    <w:p>
-      <w:pPr>
-        <w:pStyle w:val="ListParagraph"/>
-        <w:numPr>
-          <w:ilvl w:val="0"/>
-          <w:numId w:val="2"/>
-        </w:numPr>
-      </w:pPr>
-      <w:r>
-        <w:t xml:space="preserve">Wireframes </w:t>
-      </w:r>
-      <w:proofErr w:type="spellStart"/>
-      <w:r>
-        <w:t>nieuwe</w:t>
-      </w:r>
-      <w:proofErr w:type="spellEnd"/>
-      <w:r>
-        <w:t xml:space="preserve"> </w:t>
-      </w:r>
-      <w:proofErr w:type="spellStart"/>
-      <w:r>
-        <w:t>versie</w:t>
-      </w:r>
-      <w:proofErr w:type="spellEnd"/>
-    </w:p>
-    <w:p>
-      <w:pPr>
-        <w:rPr>
-          <w:lang w:val="en-US"/>
-        </w:rPr>
-      </w:pPr>
-      <w:r>
-        <w:rPr>
-          <w:lang w:val="en-US"/>
-        </w:rPr>
-        <w:t xml:space="preserve">Week 6: 13-19 </w:t>
-      </w:r>
-      <w:proofErr w:type="spellStart"/>
-      <w:r>
-        <w:rPr>
-          <w:lang w:val="en-US"/>
-        </w:rPr>
-        <w:t>april</w:t>
-      </w:r>
-      <w:proofErr w:type="spellEnd"/>
-    </w:p>
-    <w:p>
-      <w:pPr>
-        <w:pStyle w:val="ListParagraph"/>
-        <w:numPr>
-          <w:ilvl w:val="0"/>
-          <w:numId w:val="2"/>
-        </w:numPr>
-      </w:pPr>
-      <w:r>
-        <w:t>Wireframes website</w:t>
-      </w:r>
-    </w:p>
-    <w:p>
-      <w:pPr>
-        <w:rPr>
-          <w:lang w:val="en-US"/>
-        </w:rPr>
-      </w:pPr>
-      <w:r>
-        <w:rPr>
-          <w:lang w:val="en-US"/>
-        </w:rPr>
-        <w:t xml:space="preserve">Week 7: 20-26 </w:t>
-      </w:r>
-      <w:proofErr w:type="spellStart"/>
-      <w:r>
-        <w:rPr>
-          <w:lang w:val="en-US"/>
-        </w:rPr>
-        <w:t>april</w:t>
-      </w:r>
-      <w:proofErr w:type="spellEnd"/>
-    </w:p>
-    <w:p>
-      <w:pPr>
-        <w:pStyle w:val="ListParagraph"/>
-        <w:numPr>
-          <w:ilvl w:val="0"/>
-          <w:numId w:val="2"/>
-        </w:numPr>
-      </w:pPr>
-      <w:proofErr w:type="spellStart"/>
-      <w:r>
-        <w:t>Verschillende</w:t>
-      </w:r>
-      <w:proofErr w:type="spellEnd"/>
-      <w:r>
-        <w:t xml:space="preserve"> </w:t>
-      </w:r>
-      <w:proofErr w:type="spellStart"/>
-      <w:r>
-        <w:t>kleurencombinaties</w:t>
-      </w:r>
-      <w:proofErr w:type="spellEnd"/>
-      <w:r>
-        <w:t xml:space="preserve"> website</w:t>
-      </w:r>
-    </w:p>
-    <w:p>
-      <w:pPr>
-        <w:rPr>
-          <w:lang w:val="en-US"/>
-        </w:rPr>
-      </w:pPr>
-      <w:r>
-        <w:rPr>
-          <w:lang w:val="en-US"/>
-        </w:rPr>
-        <w:t xml:space="preserve">Week 8: 27 </w:t>
-      </w:r>
-      <w:proofErr w:type="spellStart"/>
-      <w:r>
-        <w:rPr>
-          <w:lang w:val="en-US"/>
-        </w:rPr>
-        <w:t>april</w:t>
-      </w:r>
-      <w:proofErr w:type="spellEnd"/>
-      <w:r>
-        <w:rPr>
-          <w:lang w:val="en-US"/>
-        </w:rPr>
-        <w:t xml:space="preserve"> – 3 </w:t>
-      </w:r>
-      <w:proofErr w:type="spellStart"/>
-      <w:r>
-        <w:rPr>
-          <w:lang w:val="en-US"/>
-        </w:rPr>
-        <w:t>mei</w:t>
-      </w:r>
-      <w:proofErr w:type="spellEnd"/>
-    </w:p>
-    <w:p>
-      <w:pPr>
-        <w:pStyle w:val="ListParagraph"/>
-        <w:numPr>
-          <w:ilvl w:val="0"/>
-          <w:numId w:val="2"/>
-        </w:numPr>
-      </w:pPr>
-      <w:proofErr w:type="spellStart"/>
-      <w:r>
-        <w:t>Foto’s</w:t>
-      </w:r>
-      <w:proofErr w:type="spellEnd"/>
-      <w:r>
-        <w:t xml:space="preserve"> </w:t>
-      </w:r>
-      <w:proofErr w:type="spellStart"/>
-      <w:r>
-        <w:t>koten</w:t>
-      </w:r>
-      <w:proofErr w:type="spellEnd"/>
-    </w:p>
-    <w:p>
-      <w:pPr>
-        <w:pStyle w:val="ListParagraph"/>
-        <w:numPr>
-          <w:ilvl w:val="0"/>
-          <w:numId w:val="2"/>
-        </w:numPr>
-      </w:pPr>
-      <w:r>
-        <w:t xml:space="preserve">App images </w:t>
-      </w:r>
-      <w:proofErr w:type="spellStart"/>
-      <w:r>
-        <w:t>fetchen</w:t>
-      </w:r>
-      <w:proofErr w:type="spellEnd"/>
-    </w:p>
-    <w:p>
-      <w:r>
-        <w:t>Week 9: 4 mei – 10 mei</w:t>
-      </w:r>
-    </w:p>
-    <w:p>
-      <w:pPr>
-        <w:pStyle w:val="ListParagraph"/>
-        <w:numPr>
-          <w:ilvl w:val="0"/>
-          <w:numId w:val="2"/>
-        </w:numPr>
-      </w:pPr>
-      <w:r>
-        <w:t xml:space="preserve">Tutorial </w:t>
-      </w:r>
-      <w:proofErr w:type="spellStart"/>
-      <w:r>
-        <w:t>stijl</w:t>
-      </w:r>
-      <w:proofErr w:type="spellEnd"/>
-      <w:r>
-        <w:t xml:space="preserve"> + tutorial </w:t>
-      </w:r>
-      <w:proofErr w:type="spellStart"/>
-      <w:r>
-        <w:t>zelf</w:t>
-      </w:r>
-      <w:proofErr w:type="spellEnd"/>
-    </w:p>
-    <w:p>
-      <w:pPr>
-        <w:pStyle w:val="ListParagraph"/>
-        <w:numPr>
-          <w:ilvl w:val="0"/>
-          <w:numId w:val="2"/>
-        </w:numPr>
-      </w:pPr>
-      <w:r>
-        <w:t>Update: location.html, main_kot.html, settings.html</w:t>
-      </w:r>
-    </w:p>
-    <w:p>
-      <w:pPr>
-        <w:pStyle w:val="ListParagraph"/>
-        <w:numPr>
-          <w:ilvl w:val="0"/>
-          <w:numId w:val="2"/>
-        </w:numPr>
-      </w:pPr>
-      <w:r>
-        <w:t>Filter bug fixes</w:t>
-      </w:r>
-    </w:p>
-    <w:p>
-      <w:pPr>
-        <w:pStyle w:val="ListParagraph"/>
-        <w:numPr>
-          <w:ilvl w:val="0"/>
-          <w:numId w:val="2"/>
-        </w:numPr>
-      </w:pPr>
-      <w:r>
-        <w:t>Favorite.html</w:t>
-      </w:r>
-    </w:p>
-    <w:p>
-      <w:r>
-        <w:t>Week 10: 11-17 mei</w:t>
-      </w:r>
-    </w:p>
-    <w:p>
-      <w:pPr>
-        <w:rPr>
-          <w:lang w:val="en-US"/>
-        </w:rPr>
-      </w:pPr>
-    </w:p>
-    <w:p>
-      <w:pPr>
-        <w:rPr>
-          <w:lang w:val="en-US"/>
-        </w:rPr>
-      </w:pPr>
-      <w:r>
-        <w:rPr>
-          <w:lang w:val="en-US"/>
-        </w:rPr>
-        <w:t xml:space="preserve">Week 11: 18-24 </w:t>
-      </w:r>
-      <w:proofErr w:type="spellStart"/>
-      <w:r>
-        <w:rPr>
-          <w:lang w:val="en-US"/>
-        </w:rPr>
-        <w:t>mei</w:t>
-      </w:r>
-      <w:proofErr w:type="spellEnd"/>
-    </w:p>
-    <w:p>
-      <w:pPr>
-        <w:rPr>
-          <w:lang w:val="en-US"/>
-        </w:rPr>
-      </w:pPr>
-    </w:p>
-    <w:p>
-      <w:pPr>
-        <w:rPr>
-          <w:lang w:val="en-US"/>
-        </w:rPr>
-      </w:pPr>
-      <w:r>
-        <w:rPr>
-          <w:lang w:val="en-US"/>
-        </w:rPr>
-        <w:t xml:space="preserve">Week 12: 25-31 </w:t>
-      </w:r>
-      <w:proofErr w:type="spellStart"/>
-      <w:r>
-        <w:rPr>
-          <w:lang w:val="en-US"/>
-        </w:rPr>
-        <w:t>mei</w:t>
-      </w:r>
-      <w:proofErr w:type="spellEnd"/>
-    </w:p>
-    <w:p>
-      <w:pPr>
-        <w:pStyle w:val="ListParagraph"/>
-        <w:numPr>
-          <w:ilvl w:val="0"/>
-          <w:numId w:val="2"/>
-        </w:numPr>
-      </w:pPr>
-      <w:proofErr w:type="spellStart"/>
-      <w:r>
-        <w:t>Timelapses</w:t>
-      </w:r>
-      <w:proofErr w:type="spellEnd"/>
-      <w:r>
-        <w:t xml:space="preserve"> </w:t>
-      </w:r>
-      <w:proofErr w:type="spellStart"/>
-      <w:r>
-        <w:t>shooten</w:t>
-      </w:r>
-      <w:proofErr w:type="spellEnd"/>
-    </w:p>
-    <w:p>
-      <w:pPr>
-        <w:ind w:left="360"/>
-      </w:pPr>
+        <w:t>Tinder swipe card fix (Maico)</w:t>
+      </w:r>
+    </w:p>
+    <w:p>
+      <w:pPr>
+        <w:pStyle w:val="ListParagraph"/>
+        <w:numPr>
+          <w:ilvl w:val="0"/>
+          <w:numId w:val="2"/>
+        </w:numPr>
+        <w:rPr>
+          <w:lang w:val="nl-BE"/>
+        </w:rPr>
+      </w:pPr>
+      <w:r>
+        <w:rPr>
+          <w:lang w:val="nl-BE"/>
+        </w:rPr>
+        <w:t>Login + logout toegevoegd app(Maico)</w:t>
+      </w:r>
+    </w:p>
+    <w:p>
+      <w:pPr>
+        <w:pStyle w:val="ListParagraph"/>
+        <w:numPr>
+          <w:ilvl w:val="0"/>
+          <w:numId w:val="2"/>
+        </w:numPr>
+        <w:rPr>
+          <w:lang w:val="nl-BE"/>
+        </w:rPr>
+      </w:pPr>
+      <w:r>
+        <w:rPr>
+          <w:lang w:val="nl-BE"/>
+        </w:rPr>
+        <w:t>Reset favorite koten(Maico)</w:t>
+      </w:r>
     </w:p>
     <w:p>
       <w:pPr>
@@ -1242,6 +1636,54 @@
       <w:bookmarkEnd w:id="1"/>
     </w:p>
     <w:p>
+      <w:pPr>
+        <w:pStyle w:val="ListParagraph"/>
+        <w:numPr>
+          <w:ilvl w:val="0"/>
+          <w:numId w:val="2"/>
+        </w:numPr>
+      </w:pPr>
+      <w:r>
+        <w:t>Bug fixes (Maico)</w:t>
+      </w:r>
+    </w:p>
+    <w:p>
+      <w:pPr>
+        <w:pStyle w:val="ListParagraph"/>
+        <w:numPr>
+          <w:ilvl w:val="0"/>
+          <w:numId w:val="2"/>
+        </w:numPr>
+        <w:rPr>
+          <w:lang w:val="nl-BE"/>
+        </w:rPr>
+      </w:pPr>
+      <w:r>
+        <w:rPr>
+          <w:lang w:val="nl-BE"/>
+        </w:rPr>
+        <w:t>Contact pagina toevoegen website (Maico)</w:t>
+      </w:r>
+    </w:p>
+    <w:p>
+      <w:pPr>
+        <w:pStyle w:val="ListParagraph"/>
+        <w:numPr>
+          <w:ilvl w:val="0"/>
+          <w:numId w:val="2"/>
+        </w:numPr>
+        <w:rPr>
+          <w:lang w:val="nl-BE"/>
+        </w:rPr>
+      </w:pPr>
+      <w:r>
+        <w:rPr>
+          <w:lang w:val="nl-BE"/>
+        </w:rPr>
+        <w:t>Admin paneel kotten in laravel(Maico)</w:t>
+      </w:r>
+    </w:p>
+    <w:p>
       <w:r>
         <w:t>Week 14: 8-</w:t>
       </w:r>
@@ -1303,107 +1745,166 @@
           <w:ilvl w:val="0"/>
           <w:numId w:val="2"/>
         </w:numPr>
-      </w:pPr>
+        <w:rPr>
+          <w:lang w:val="nl-BE"/>
+        </w:rPr>
+      </w:pPr>
+      <w:r>
+        <w:rPr>
+          <w:lang w:val="nl-BE"/>
+        </w:rPr>
+        <w:t>Feedback aanpassingen doorvoeren(Maico+Matthias)</w:t>
+      </w:r>
+    </w:p>
+    <w:p>
+      <w:pPr>
+        <w:pStyle w:val="ListParagraph"/>
+        <w:numPr>
+          <w:ilvl w:val="0"/>
+          <w:numId w:val="2"/>
+        </w:numPr>
+        <w:rPr>
+          <w:lang w:val="nl-BE"/>
+        </w:rPr>
+      </w:pPr>
+      <w:r>
+        <w:rPr>
+          <w:lang w:val="nl-BE"/>
+        </w:rPr>
+        <w:t>Code nakijken + opruime (Maico)</w:t>
+      </w:r>
+    </w:p>
+    <w:p>
+      <w:pPr>
+        <w:pStyle w:val="ListParagraph"/>
+        <w:numPr>
+          <w:ilvl w:val="0"/>
+          <w:numId w:val="2"/>
+        </w:numPr>
+        <w:rPr>
+          <w:lang w:val="nl-BE"/>
+        </w:rPr>
+      </w:pPr>
+      <w:r>
+        <w:rPr>
+          <w:lang w:val="nl-BE"/>
+        </w:rPr>
+        <w:t>Aan bundel werken (Maico+Matthias)</w:t>
+      </w:r>
+    </w:p>
+    <w:p>
+      <w:pPr>
+        <w:rPr>
+          <w:lang w:val="en-US"/>
+        </w:rPr>
+      </w:pPr>
+      <w:r>
+        <w:rPr>
+          <w:lang w:val="en-US"/>
+        </w:rPr>
+        <w:t xml:space="preserve">Week 15: 15, 16, 17 </w:t>
+      </w:r>
+      <w:proofErr w:type="spellStart"/>
+      <w:r>
+        <w:rPr>
+          <w:lang w:val="en-US"/>
+        </w:rPr>
+        <w:t>juni</w:t>
+      </w:r>
+      <w:proofErr w:type="spellEnd"/>
+    </w:p>
+    <w:p>
+      <w:pPr>
+        <w:pStyle w:val="ListParagraph"/>
+        <w:numPr>
+          <w:ilvl w:val="0"/>
+          <w:numId w:val="2"/>
+        </w:numPr>
+      </w:pPr>
+      <w:proofErr w:type="spellStart"/>
+      <w:r>
+        <w:t>Voorbereiding</w:t>
+      </w:r>
+      <w:proofErr w:type="spellEnd"/>
+      <w:r>
+        <w:t xml:space="preserve"> </w:t>
+      </w:r>
+      <w:r>
+        <w:t>presentative (</w:t>
+      </w:r>
+      <w:proofErr w:type="spellStart"/>
+      <w:r>
+        <w:t>Maico+Matthias</w:t>
+      </w:r>
+      <w:proofErr w:type="spellEnd"/>
+      <w:r>
+        <w:t>)</w:t>
+      </w:r>
+    </w:p>
+    <w:p>
+      <w:pPr>
+        <w:pStyle w:val="ListParagraph"/>
+        <w:numPr>
+          <w:ilvl w:val="0"/>
+          <w:numId w:val="2"/>
+        </w:numPr>
+      </w:pPr>
+      <w:r>
+        <w:t xml:space="preserve">Final touches </w:t>
+      </w:r>
+      <w:proofErr w:type="spellStart"/>
+      <w:r>
+        <w:t>bundels</w:t>
+      </w:r>
+      <w:proofErr w:type="spellEnd"/>
+      <w:r>
+        <w:t xml:space="preserve"> </w:t>
+      </w:r>
+      <w:r>
+        <w:t>(</w:t>
+      </w:r>
+      <w:proofErr w:type="spellStart"/>
+      <w:r>
+        <w:t>Maico+Matthias</w:t>
+      </w:r>
+      <w:proofErr w:type="spellEnd"/>
+      <w:r>
+        <w:t>)</w:t>
+      </w:r>
+    </w:p>
+    <w:p>
+      <w:pPr>
+        <w:pStyle w:val="ListParagraph"/>
+        <w:numPr>
+          <w:ilvl w:val="0"/>
+          <w:numId w:val="2"/>
+        </w:numPr>
+        <w:rPr>
+          <w:lang w:val="nl-BE"/>
+        </w:rPr>
+      </w:pPr>
+      <w:r>
+        <w:rPr>
+          <w:lang w:val="nl-BE"/>
+        </w:rPr>
+        <w:t>Bundels laten bundelen</w:t>
+      </w:r>
+      <w:r>
+        <w:rPr>
+          <w:lang w:val="nl-BE"/>
+        </w:rPr>
+        <w:t xml:space="preserve"> </w:t>
+      </w:r>
+      <w:r>
+        <w:rPr>
+          <w:lang w:val="nl-BE"/>
+        </w:rPr>
+        <w:t>(Maico+Matthias)</w:t>
+      </w:r>
       <w:bookmarkStart w:id="2" w:name="_GoBack"/>
       <w:bookmarkEnd w:id="2"/>
     </w:p>
-    <w:p>
-      <w:pPr>
-        <w:rPr>
-          <w:lang w:val="en-US"/>
-        </w:rPr>
-      </w:pPr>
-      <w:r>
-        <w:rPr>
-          <w:lang w:val="en-US"/>
-        </w:rPr>
-        <w:t xml:space="preserve">Week 15: 15, 16, 17 </w:t>
-      </w:r>
-      <w:proofErr w:type="spellStart"/>
-      <w:r>
-        <w:rPr>
-          <w:lang w:val="en-US"/>
-        </w:rPr>
-        <w:t>juni</w:t>
-      </w:r>
-      <w:proofErr w:type="spellEnd"/>
-    </w:p>
-    <w:p>
-      <w:pPr>
-        <w:pStyle w:val="ListParagraph"/>
-        <w:numPr>
-          <w:ilvl w:val="0"/>
-          <w:numId w:val="2"/>
-        </w:numPr>
-      </w:pPr>
-      <w:proofErr w:type="spellStart"/>
-      <w:r>
-        <w:t>Voorbereiding</w:t>
-      </w:r>
-      <w:proofErr w:type="spellEnd"/>
-      <w:r>
-        <w:t xml:space="preserve"> </w:t>
-      </w:r>
-      <w:proofErr w:type="spellStart"/>
-      <w:r>
-        <w:t>presentatie</w:t>
-      </w:r>
-      <w:proofErr w:type="spellEnd"/>
-    </w:p>
-    <w:p>
-      <w:pPr>
-        <w:pStyle w:val="ListParagraph"/>
-        <w:numPr>
-          <w:ilvl w:val="0"/>
-          <w:numId w:val="2"/>
-        </w:numPr>
-      </w:pPr>
-      <w:r>
-        <w:t xml:space="preserve">Final touches </w:t>
-      </w:r>
-      <w:proofErr w:type="spellStart"/>
-      <w:r>
-        <w:t>bundels</w:t>
-      </w:r>
-      <w:proofErr w:type="spellEnd"/>
-    </w:p>
-    <w:p>
-      <w:pPr>
-        <w:pStyle w:val="ListParagraph"/>
-        <w:numPr>
-          <w:ilvl w:val="0"/>
-          <w:numId w:val="2"/>
-        </w:numPr>
-      </w:pPr>
-      <w:proofErr w:type="spellStart"/>
-      <w:r>
-        <w:t>Bundels</w:t>
-      </w:r>
-      <w:proofErr w:type="spellEnd"/>
-      <w:r>
-        <w:t xml:space="preserve"> </w:t>
-      </w:r>
-      <w:proofErr w:type="spellStart"/>
-      <w:r>
-        <w:t>laten</w:t>
-      </w:r>
-      <w:proofErr w:type="spellEnd"/>
-      <w:r>
-        <w:t xml:space="preserve"> </w:t>
-      </w:r>
-      <w:proofErr w:type="spellStart"/>
-      <w:r>
-        <w:t>bundelen</w:t>
-      </w:r>
-      <w:proofErr w:type="spellEnd"/>
-    </w:p>
-    <w:p>
-      <w:pPr>
-        <w:rPr>
-          <w:lang w:val="en-US"/>
-        </w:rPr>
-      </w:pPr>
-    </w:p>
+    <w:p/>
     <w:p>
       <w:pPr>
         <w:pStyle w:val="Heading1"/>
@@ -1411,11 +1912,19 @@
           <w:lang w:val="en-US"/>
         </w:rPr>
       </w:pPr>
-      <w:r>
-        <w:rPr>
-          <w:lang w:val="en-US"/>
-        </w:rPr>
-        <w:t>3.Usability test report(s)</w:t>
+      <w:proofErr w:type="gramStart"/>
+      <w:r>
+        <w:rPr>
+          <w:lang w:val="en-US"/>
+        </w:rPr>
+        <w:t>3.Usability</w:t>
+      </w:r>
+      <w:proofErr w:type="gramEnd"/>
+      <w:r>
+        <w:rPr>
+          <w:lang w:val="en-US"/>
+        </w:rPr>
+        <w:t xml:space="preserve"> test report(s)</w:t>
       </w:r>
     </w:p>
     <w:p>
@@ -4304,7 +4813,7 @@
 </file>
 
 <file path=customXml/itemProps1.xml><?xml version="1.0" encoding="utf-8"?>
-<ds:datastoreItem xmlns:ds="http://schemas.openxmlformats.org/officeDocument/2006/customXml" ds:itemID="{7C22AC95-8962-4705-8F51-28621BD159FE}">
+<ds:datastoreItem xmlns:ds="http://schemas.openxmlformats.org/officeDocument/2006/customXml" ds:itemID="{7523200D-3F49-4AB5-AA5C-1855B6B18CFC}">
   <ds:schemaRefs>
     <ds:schemaRef ds:uri="http://schemas.openxmlformats.org/officeDocument/2006/bibliography"/>
   </ds:schemaRefs>

</xml_diff>

<commit_message>
little fixes + docs update
</commit_message>
<xml_diff>
--- a/documentation/bundel.docx
+++ b/documentation/bundel.docx
@@ -406,41 +406,31 @@
           <w:lang w:val="en-US"/>
         </w:rPr>
       </w:pPr>
-      <w:proofErr w:type="gramStart"/>
       <w:r>
         <w:rPr>
           <w:lang w:val="en-US"/>
         </w:rPr>
         <w:t>2.Planning</w:t>
       </w:r>
-      <w:proofErr w:type="gramEnd"/>
-    </w:p>
-    <w:p>
-      <w:pPr>
-        <w:rPr>
-          <w:lang w:val="en-US"/>
-        </w:rPr>
-      </w:pPr>
-    </w:p>
-    <w:p>
-      <w:pPr>
-        <w:rPr>
-          <w:lang w:val="en-US"/>
-        </w:rPr>
-      </w:pPr>
-      <w:proofErr w:type="spellStart"/>
-      <w:r>
-        <w:rPr>
-          <w:lang w:val="en-US"/>
-        </w:rPr>
-        <w:t>Voorafgaand</w:t>
-      </w:r>
-      <w:proofErr w:type="spellEnd"/>
-      <w:r>
-        <w:rPr>
-          <w:lang w:val="en-US"/>
-        </w:rPr>
-        <w:t xml:space="preserve">: </w:t>
+    </w:p>
+    <w:p>
+      <w:pPr>
+        <w:rPr>
+          <w:lang w:val="en-US"/>
+        </w:rPr>
+      </w:pPr>
+    </w:p>
+    <w:p>
+      <w:pPr>
+        <w:rPr>
+          <w:lang w:val="en-US"/>
+        </w:rPr>
+      </w:pPr>
+      <w:r>
+        <w:rPr>
+          <w:lang w:val="en-US"/>
+        </w:rPr>
+        <w:t xml:space="preserve">Voorafgaand: </w:t>
       </w:r>
     </w:p>
     <w:p>
@@ -451,13 +441,8 @@
           <w:numId w:val="3"/>
         </w:numPr>
       </w:pPr>
-      <w:proofErr w:type="spellStart"/>
-      <w:r>
-        <w:t>Brainstormen</w:t>
-      </w:r>
-      <w:proofErr w:type="spellEnd"/>
-      <w:r>
-        <w:t xml:space="preserve"> </w:t>
+      <w:r>
+        <w:t xml:space="preserve">Brainstormen </w:t>
       </w:r>
     </w:p>
     <w:p>
@@ -469,13 +454,8 @@
         </w:numPr>
       </w:pPr>
       <w:r>
-        <w:t xml:space="preserve">Feedback </w:t>
-      </w:r>
-      <w:proofErr w:type="spellStart"/>
-      <w:r>
-        <w:t>momenten</w:t>
-      </w:r>
-      <w:proofErr w:type="spellEnd"/>
+        <w:t>Feedback momenten</w:t>
+      </w:r>
     </w:p>
     <w:p>
       <w:pPr>
@@ -511,16 +491,8 @@
         <w:rPr>
           <w:lang w:val="en-US"/>
         </w:rPr>
-        <w:t xml:space="preserve"> </w:t>
-      </w:r>
-      <w:proofErr w:type="spellStart"/>
-      <w:r>
-        <w:rPr>
-          <w:lang w:val="en-US"/>
-        </w:rPr>
-        <w:t>maart</w:t>
-      </w:r>
-      <w:proofErr w:type="spellEnd"/>
+        <w:t xml:space="preserve"> maart</w:t>
+      </w:r>
     </w:p>
     <w:p>
       <w:pPr>
@@ -531,13 +503,8 @@
         </w:numPr>
       </w:pPr>
       <w:r>
-        <w:t xml:space="preserve">Database </w:t>
-      </w:r>
-      <w:proofErr w:type="spellStart"/>
-      <w:r>
-        <w:t>shema</w:t>
-      </w:r>
-      <w:proofErr w:type="spellEnd"/>
+        <w:t>Database shema</w:t>
+      </w:r>
     </w:p>
     <w:p>
       <w:pPr>
@@ -612,13 +579,8 @@
           <w:numId w:val="2"/>
         </w:numPr>
       </w:pPr>
-      <w:proofErr w:type="spellStart"/>
-      <w:r>
-        <w:t>Experimenteren</w:t>
-      </w:r>
-      <w:proofErr w:type="spellEnd"/>
-      <w:r>
-        <w:t xml:space="preserve"> met Ionic Framework</w:t>
+      <w:r>
+        <w:t>Experimenteren met Ionic Framework</w:t>
       </w:r>
       <w:r>
         <w:t>(Maico)</w:t>
@@ -659,29 +621,8 @@
         </w:numPr>
       </w:pPr>
       <w:r>
-        <w:t xml:space="preserve">IONIC: Tutorial </w:t>
-      </w:r>
-      <w:proofErr w:type="spellStart"/>
-      <w:r>
-        <w:t>pagina</w:t>
-      </w:r>
-      <w:proofErr w:type="spellEnd"/>
-      <w:r>
-        <w:t xml:space="preserve"> &amp; </w:t>
-      </w:r>
-      <w:proofErr w:type="spellStart"/>
-      <w:r>
-        <w:t>registratie</w:t>
-      </w:r>
-      <w:proofErr w:type="spellEnd"/>
-      <w:r>
-        <w:t xml:space="preserve"> </w:t>
-      </w:r>
-      <w:proofErr w:type="spellStart"/>
-      <w:r>
-        <w:t>pagina</w:t>
-      </w:r>
-      <w:proofErr w:type="spellEnd"/>
+        <w:t>IONIC: Tutorial pagina &amp; registratie pagina</w:t>
+      </w:r>
       <w:r>
         <w:t>(Maico)</w:t>
       </w:r>
@@ -697,42 +638,12 @@
           <w:lang w:val="fr-BE"/>
         </w:rPr>
       </w:pPr>
-      <w:proofErr w:type="spellStart"/>
       <w:r>
         <w:rPr>
           <w:lang w:val="fr-BE"/>
         </w:rPr>
-        <w:t>Wireframes</w:t>
-      </w:r>
-      <w:proofErr w:type="spellEnd"/>
-      <w:r>
-        <w:rPr>
-          <w:lang w:val="fr-BE"/>
-        </w:rPr>
-        <w:t xml:space="preserve"> </w:t>
-      </w:r>
-      <w:proofErr w:type="spellStart"/>
-      <w:r>
-        <w:rPr>
-          <w:lang w:val="fr-BE"/>
-        </w:rPr>
-        <w:t>app</w:t>
-      </w:r>
-      <w:proofErr w:type="spellEnd"/>
-      <w:r>
-        <w:rPr>
-          <w:lang w:val="fr-BE"/>
-        </w:rPr>
-        <w:t xml:space="preserve">: 1e </w:t>
-      </w:r>
-      <w:proofErr w:type="spellStart"/>
-      <w:r>
-        <w:rPr>
-          <w:lang w:val="fr-BE"/>
-        </w:rPr>
-        <w:t>versie</w:t>
-      </w:r>
-      <w:proofErr w:type="spellEnd"/>
+        <w:t>Wireframes app: 1e versie</w:t>
+      </w:r>
       <w:r>
         <w:rPr>
           <w:lang w:val="fr-BE"/>
@@ -769,19 +680,9 @@
           <w:numId w:val="2"/>
         </w:numPr>
       </w:pPr>
-      <w:proofErr w:type="spellStart"/>
-      <w:r>
-        <w:t>Brainstormen</w:t>
-      </w:r>
-      <w:proofErr w:type="spellEnd"/>
-      <w:r>
-        <w:t xml:space="preserve"> </w:t>
-      </w:r>
-      <w:proofErr w:type="spellStart"/>
-      <w:r>
-        <w:t>naam</w:t>
-      </w:r>
-      <w:proofErr w:type="spellEnd"/>
+      <w:r>
+        <w:t>Brainstormen naam</w:t>
+      </w:r>
       <w:r>
         <w:t>(Matthias + Maico)</w:t>
       </w:r>
@@ -844,19 +745,233 @@
       <w:r>
         <w:t xml:space="preserve">Images </w:t>
       </w:r>
-      <w:proofErr w:type="spellStart"/>
-      <w:r>
-        <w:t>Kot</w:t>
-      </w:r>
-      <w:proofErr w:type="spellEnd"/>
-      <w:r>
-        <w:t xml:space="preserve"> </w:t>
-      </w:r>
-      <w:proofErr w:type="spellStart"/>
-      <w:r>
-        <w:t>uitlezen</w:t>
-      </w:r>
-      <w:proofErr w:type="spellEnd"/>
+      <w:r>
+        <w:t>Kot uitlezen (Maico)</w:t>
+      </w:r>
+    </w:p>
+    <w:p>
+      <w:pPr>
+        <w:pStyle w:val="ListParagraph"/>
+        <w:numPr>
+          <w:ilvl w:val="0"/>
+          <w:numId w:val="2"/>
+        </w:numPr>
+      </w:pPr>
+      <w:r>
+        <w:t>B</w:t>
+      </w:r>
+      <w:r>
+        <w:t>asic filters van user (Maico)</w:t>
+      </w:r>
+    </w:p>
+    <w:p>
+      <w:pPr>
+        <w:pStyle w:val="ListParagraph"/>
+        <w:numPr>
+          <w:ilvl w:val="0"/>
+          <w:numId w:val="2"/>
+        </w:numPr>
+      </w:pPr>
+      <w:r>
+        <w:t>Wireframes nieuwe versie</w:t>
+      </w:r>
+      <w:r>
+        <w:t xml:space="preserve"> (Matthias)</w:t>
+      </w:r>
+    </w:p>
+    <w:p>
+      <w:pPr>
+        <w:rPr>
+          <w:lang w:val="en-US"/>
+        </w:rPr>
+      </w:pPr>
+      <w:r>
+        <w:rPr>
+          <w:lang w:val="en-US"/>
+        </w:rPr>
+        <w:t>Week 6: 13-19 april</w:t>
+      </w:r>
+    </w:p>
+    <w:p>
+      <w:pPr>
+        <w:pStyle w:val="ListParagraph"/>
+        <w:numPr>
+          <w:ilvl w:val="0"/>
+          <w:numId w:val="2"/>
+        </w:numPr>
+      </w:pPr>
+      <w:r>
+        <w:t>Wireframes website</w:t>
+      </w:r>
+      <w:r>
+        <w:t xml:space="preserve"> (Matthias)</w:t>
+      </w:r>
+    </w:p>
+    <w:p>
+      <w:pPr>
+        <w:rPr>
+          <w:lang w:val="en-US"/>
+        </w:rPr>
+      </w:pPr>
+      <w:r>
+        <w:rPr>
+          <w:lang w:val="en-US"/>
+        </w:rPr>
+        <w:t>Week 7: 20-26 april</w:t>
+      </w:r>
+    </w:p>
+    <w:p>
+      <w:pPr>
+        <w:pStyle w:val="ListParagraph"/>
+        <w:numPr>
+          <w:ilvl w:val="0"/>
+          <w:numId w:val="2"/>
+        </w:numPr>
+      </w:pPr>
+      <w:r>
+        <w:t>Verschillende kleurencombinaties website</w:t>
+      </w:r>
+      <w:r>
+        <w:t>(Matthias)</w:t>
+      </w:r>
+    </w:p>
+    <w:p>
+      <w:pPr>
+        <w:pStyle w:val="ListParagraph"/>
+        <w:numPr>
+          <w:ilvl w:val="0"/>
+          <w:numId w:val="2"/>
+        </w:numPr>
+        <w:rPr>
+          <w:lang w:val="nl-BE"/>
+        </w:rPr>
+      </w:pPr>
+      <w:r>
+        <w:rPr>
+          <w:lang w:val="nl-BE"/>
+        </w:rPr>
+        <w:t>Afstand berekening van school tot kot (Maico)</w:t>
+      </w:r>
+    </w:p>
+    <w:p>
+      <w:pPr>
+        <w:rPr>
+          <w:lang w:val="en-US"/>
+        </w:rPr>
+      </w:pPr>
+      <w:r>
+        <w:rPr>
+          <w:lang w:val="en-US"/>
+        </w:rPr>
+        <w:t>Week 8: 27 april – 3 mei</w:t>
+      </w:r>
+    </w:p>
+    <w:p>
+      <w:pPr>
+        <w:pStyle w:val="ListParagraph"/>
+        <w:numPr>
+          <w:ilvl w:val="0"/>
+          <w:numId w:val="2"/>
+        </w:numPr>
+      </w:pPr>
+      <w:r>
+        <w:t>Foto’s koten</w:t>
+      </w:r>
+    </w:p>
+    <w:p>
+      <w:pPr>
+        <w:pStyle w:val="ListParagraph"/>
+        <w:numPr>
+          <w:ilvl w:val="0"/>
+          <w:numId w:val="2"/>
+        </w:numPr>
+      </w:pPr>
+      <w:r>
+        <w:t>App images fetchen</w:t>
+      </w:r>
+    </w:p>
+    <w:p>
+      <w:pPr>
+        <w:pStyle w:val="ListParagraph"/>
+        <w:numPr>
+          <w:ilvl w:val="0"/>
+          <w:numId w:val="2"/>
+        </w:numPr>
+        <w:rPr>
+          <w:lang w:val="nl-BE"/>
+        </w:rPr>
+      </w:pPr>
+      <w:r>
+        <w:rPr>
+          <w:lang w:val="nl-BE"/>
+        </w:rPr>
+        <w:t>Google maps toevoegen app (Maico)</w:t>
+      </w:r>
+    </w:p>
+    <w:p>
+      <w:pPr>
+        <w:pStyle w:val="ListParagraph"/>
+        <w:numPr>
+          <w:ilvl w:val="0"/>
+          <w:numId w:val="2"/>
+        </w:numPr>
+        <w:rPr>
+          <w:lang w:val="nl-BE"/>
+        </w:rPr>
+      </w:pPr>
+      <w:r>
+        <w:rPr>
+          <w:lang w:val="nl-BE"/>
+        </w:rPr>
+        <w:t>Filters toepassen bij uitlezen kotten (Maico)</w:t>
+      </w:r>
+    </w:p>
+    <w:p>
+      <w:r>
+        <w:t>Week 9: 4 mei – 10 mei</w:t>
+      </w:r>
+    </w:p>
+    <w:p>
+      <w:pPr>
+        <w:pStyle w:val="ListParagraph"/>
+        <w:numPr>
+          <w:ilvl w:val="0"/>
+          <w:numId w:val="2"/>
+        </w:numPr>
+      </w:pPr>
+      <w:r>
+        <w:t>Tutorial stijl + tutorial zelf</w:t>
+      </w:r>
+      <w:r>
+        <w:t xml:space="preserve"> (Matthias)</w:t>
+      </w:r>
+    </w:p>
+    <w:p>
+      <w:pPr>
+        <w:pStyle w:val="ListParagraph"/>
+        <w:numPr>
+          <w:ilvl w:val="0"/>
+          <w:numId w:val="2"/>
+        </w:numPr>
+      </w:pPr>
+      <w:r>
+        <w:t>Update: location.html, main_kot.html, settings.html</w:t>
+      </w:r>
+      <w:r>
+        <w:t xml:space="preserve"> (Matthias)</w:t>
+      </w:r>
+    </w:p>
+    <w:p>
+      <w:pPr>
+        <w:pStyle w:val="ListParagraph"/>
+        <w:numPr>
+          <w:ilvl w:val="0"/>
+          <w:numId w:val="2"/>
+        </w:numPr>
+      </w:pPr>
+      <w:r>
+        <w:t>Filter bug fixes</w:t>
+      </w:r>
       <w:r>
         <w:t xml:space="preserve"> (Maico)</w:t>
       </w:r>
@@ -868,12 +983,27 @@
           <w:ilvl w:val="0"/>
           <w:numId w:val="2"/>
         </w:numPr>
-      </w:pPr>
-      <w:r>
-        <w:t>B</w:t>
-      </w:r>
-      <w:r>
-        <w:t>asic filters van user (Maico)</w:t>
+        <w:rPr>
+          <w:lang w:val="nl-BE"/>
+        </w:rPr>
+      </w:pPr>
+      <w:r>
+        <w:rPr>
+          <w:lang w:val="nl-BE"/>
+        </w:rPr>
+        <w:t>Favorite pagina</w:t>
+      </w:r>
+      <w:r>
+        <w:rPr>
+          <w:lang w:val="nl-BE"/>
+        </w:rPr>
+        <w:t xml:space="preserve"> + afstand berekening van kotten server-side</w:t>
+      </w:r>
+      <w:r>
+        <w:rPr>
+          <w:lang w:val="nl-BE"/>
+        </w:rPr>
+        <w:t xml:space="preserve"> (Maico)</w:t>
       </w:r>
     </w:p>
     <w:p>
@@ -883,52 +1013,251 @@
           <w:ilvl w:val="0"/>
           <w:numId w:val="2"/>
         </w:numPr>
-      </w:pPr>
-      <w:r>
-        <w:t xml:space="preserve">Wireframes </w:t>
-      </w:r>
-      <w:proofErr w:type="spellStart"/>
-      <w:r>
-        <w:t>nieuwe</w:t>
-      </w:r>
-      <w:proofErr w:type="spellEnd"/>
-      <w:r>
-        <w:t xml:space="preserve"> </w:t>
-      </w:r>
-      <w:proofErr w:type="spellStart"/>
-      <w:r>
-        <w:t>versie</w:t>
-      </w:r>
-      <w:proofErr w:type="spellEnd"/>
+        <w:rPr>
+          <w:lang w:val="nl-BE"/>
+        </w:rPr>
+      </w:pPr>
+      <w:r>
+        <w:rPr>
+          <w:lang w:val="nl-BE"/>
+        </w:rPr>
+        <w:t>Internet connection check (Maico)</w:t>
+      </w:r>
+    </w:p>
+    <w:p>
+      <w:r>
+        <w:t>Week 10: 11-17 mei</w:t>
+      </w:r>
+    </w:p>
+    <w:p>
+      <w:pPr>
+        <w:pStyle w:val="ListParagraph"/>
+        <w:numPr>
+          <w:ilvl w:val="0"/>
+          <w:numId w:val="2"/>
+        </w:numPr>
+        <w:rPr>
+          <w:lang w:val="nl-BE"/>
+        </w:rPr>
+      </w:pPr>
+      <w:r>
+        <w:rPr>
+          <w:lang w:val="nl-BE"/>
+        </w:rPr>
+        <w:t>Server aankopen + laravel project online zetten(Maico)</w:t>
+      </w:r>
+    </w:p>
+    <w:p>
+      <w:pPr>
+        <w:pStyle w:val="ListParagraph"/>
+        <w:numPr>
+          <w:ilvl w:val="0"/>
+          <w:numId w:val="2"/>
+        </w:numPr>
+        <w:rPr>
+          <w:lang w:val="nl-BE"/>
+        </w:rPr>
+      </w:pPr>
+      <w:r>
+        <w:rPr>
+          <w:lang w:val="nl-BE"/>
+        </w:rPr>
+        <w:t>Extra filters toegevoegd (Maico)</w:t>
+      </w:r>
+    </w:p>
+    <w:p>
+      <w:pPr>
+        <w:pStyle w:val="ListParagraph"/>
+        <w:numPr>
+          <w:ilvl w:val="0"/>
+          <w:numId w:val="2"/>
+        </w:numPr>
+        <w:rPr>
+          <w:lang w:val="nl-BE"/>
+        </w:rPr>
+      </w:pPr>
+      <w:r>
+        <w:rPr>
+          <w:lang w:val="nl-BE"/>
+        </w:rPr>
+        <w:t>Google maps bug fix + favorite structuur aanpassen (Maico)</w:t>
+      </w:r>
+    </w:p>
+    <w:p>
+      <w:pPr>
+        <w:pStyle w:val="ListParagraph"/>
+        <w:numPr>
+          <w:ilvl w:val="0"/>
+          <w:numId w:val="2"/>
+        </w:numPr>
+        <w:rPr>
+          <w:lang w:val="nl-BE"/>
+        </w:rPr>
+      </w:pPr>
+      <w:r>
+        <w:rPr>
+          <w:lang w:val="nl-BE"/>
+        </w:rPr>
+        <w:t>Campusen antwerpen opzoeken en  in db plaatsen (Maico)</w:t>
+      </w:r>
+    </w:p>
+    <w:p>
+      <w:pPr>
+        <w:pStyle w:val="ListParagraph"/>
+        <w:numPr>
+          <w:ilvl w:val="0"/>
+          <w:numId w:val="2"/>
+        </w:numPr>
+        <w:rPr>
+          <w:lang w:val="nl-BE"/>
+        </w:rPr>
+      </w:pPr>
+      <w:r>
+        <w:rPr>
+          <w:lang w:val="nl-BE"/>
+        </w:rPr>
+        <w:t>Performance app verbeteren (Maico)</w:t>
+      </w:r>
+    </w:p>
+    <w:p>
+      <w:pPr>
+        <w:rPr>
+          <w:lang w:val="en-US"/>
+        </w:rPr>
+      </w:pPr>
+      <w:r>
+        <w:rPr>
+          <w:lang w:val="en-US"/>
+        </w:rPr>
+        <w:t>Week 11: 18-24 mei</w:t>
+      </w:r>
+    </w:p>
+    <w:p>
+      <w:pPr>
+        <w:pStyle w:val="ListParagraph"/>
+        <w:numPr>
+          <w:ilvl w:val="0"/>
+          <w:numId w:val="2"/>
+        </w:numPr>
+        <w:rPr>
+          <w:lang w:val="nl-BE"/>
+        </w:rPr>
+      </w:pPr>
+      <w:r>
+        <w:rPr>
+          <w:lang w:val="nl-BE"/>
+        </w:rPr>
+        <w:t>A</w:t>
+      </w:r>
+      <w:r>
+        <w:rPr>
+          <w:lang w:val="nl-BE"/>
+        </w:rPr>
+        <w:t>PI</w:t>
+      </w:r>
+      <w:r>
+        <w:rPr>
+          <w:lang w:val="nl-BE"/>
+        </w:rPr>
+        <w:t xml:space="preserve"> in laravel maken voor app</w:t>
+      </w:r>
+      <w:r>
+        <w:rPr>
+          <w:lang w:val="nl-BE"/>
+        </w:rPr>
+        <w:t xml:space="preserve"> (omzetten van basic php files in laravel)</w:t>
+      </w:r>
+      <w:r>
+        <w:rPr>
+          <w:lang w:val="nl-BE"/>
+        </w:rPr>
+        <w:t xml:space="preserve"> (Maico)</w:t>
+      </w:r>
+    </w:p>
+    <w:p>
+      <w:pPr>
+        <w:pStyle w:val="ListParagraph"/>
+        <w:numPr>
+          <w:ilvl w:val="0"/>
+          <w:numId w:val="2"/>
+        </w:numPr>
+        <w:rPr>
+          <w:lang w:val="nl-BE"/>
+        </w:rPr>
+      </w:pPr>
+      <w:r>
+        <w:rPr>
+          <w:lang w:val="nl-BE"/>
+        </w:rPr>
+        <w:t>Tinder styled swipe cards toegevoegd(Maico)</w:t>
+      </w:r>
+    </w:p>
+    <w:p>
+      <w:pPr>
+        <w:pStyle w:val="ListParagraph"/>
+        <w:numPr>
+          <w:ilvl w:val="0"/>
+          <w:numId w:val="2"/>
+        </w:numPr>
+        <w:rPr>
+          <w:lang w:val="nl-BE"/>
+        </w:rPr>
+      </w:pPr>
+      <w:r>
+        <w:rPr>
+          <w:lang w:val="nl-BE"/>
+        </w:rPr>
+        <w:t>Loading spinne toevoegen(Maico)</w:t>
+      </w:r>
+    </w:p>
+    <w:p>
+      <w:pPr>
+        <w:pStyle w:val="ListParagraph"/>
+        <w:numPr>
+          <w:ilvl w:val="0"/>
+          <w:numId w:val="2"/>
+        </w:numPr>
+        <w:rPr>
+          <w:lang w:val="nl-BE"/>
+        </w:rPr>
+      </w:pPr>
+      <w:r>
+        <w:rPr>
+          <w:lang w:val="nl-BE"/>
+        </w:rPr>
+        <w:t>Fb login via andere plugin (Maico)</w:t>
+      </w:r>
+    </w:p>
+    <w:p>
+      <w:pPr>
+        <w:rPr>
+          <w:lang w:val="en-US"/>
+        </w:rPr>
+      </w:pPr>
+      <w:r>
+        <w:rPr>
+          <w:lang w:val="en-US"/>
+        </w:rPr>
+        <w:t>Week 12: 25-31 mei</w:t>
+      </w:r>
+    </w:p>
+    <w:p>
+      <w:pPr>
+        <w:pStyle w:val="ListParagraph"/>
+        <w:numPr>
+          <w:ilvl w:val="0"/>
+          <w:numId w:val="2"/>
+        </w:numPr>
+      </w:pPr>
+      <w:r>
+        <w:t>Timelapses shooten</w:t>
+      </w:r>
       <w:r>
         <w:t xml:space="preserve"> (Matthias)</w:t>
       </w:r>
     </w:p>
     <w:p>
       <w:pPr>
-        <w:rPr>
-          <w:lang w:val="en-US"/>
-        </w:rPr>
-      </w:pPr>
-      <w:r>
-        <w:rPr>
-          <w:lang w:val="en-US"/>
-        </w:rPr>
-        <w:t xml:space="preserve">Week 6: 13-19 </w:t>
-      </w:r>
-      <w:proofErr w:type="spellStart"/>
-      <w:proofErr w:type="gramStart"/>
-      <w:r>
-        <w:rPr>
-          <w:lang w:val="en-US"/>
-        </w:rPr>
-        <w:t>april</w:t>
-      </w:r>
-      <w:proofErr w:type="spellEnd"/>
-      <w:proofErr w:type="gramEnd"/>
-    </w:p>
-    <w:p>
-      <w:pPr>
         <w:pStyle w:val="ListParagraph"/>
         <w:numPr>
           <w:ilvl w:val="0"/>
@@ -936,592 +1265,7 @@
         </w:numPr>
       </w:pPr>
       <w:r>
-        <w:t>Wireframes website</w:t>
-      </w:r>
-      <w:r>
-        <w:t xml:space="preserve"> (Matthias)</w:t>
-      </w:r>
-    </w:p>
-    <w:p>
-      <w:pPr>
-        <w:rPr>
-          <w:lang w:val="en-US"/>
-        </w:rPr>
-      </w:pPr>
-      <w:r>
-        <w:rPr>
-          <w:lang w:val="en-US"/>
-        </w:rPr>
-        <w:t xml:space="preserve">Week 7: 20-26 </w:t>
-      </w:r>
-      <w:proofErr w:type="spellStart"/>
-      <w:proofErr w:type="gramStart"/>
-      <w:r>
-        <w:rPr>
-          <w:lang w:val="en-US"/>
-        </w:rPr>
-        <w:t>april</w:t>
-      </w:r>
-      <w:proofErr w:type="spellEnd"/>
-      <w:proofErr w:type="gramEnd"/>
-    </w:p>
-    <w:p>
-      <w:pPr>
-        <w:pStyle w:val="ListParagraph"/>
-        <w:numPr>
-          <w:ilvl w:val="0"/>
-          <w:numId w:val="2"/>
-        </w:numPr>
-      </w:pPr>
-      <w:proofErr w:type="spellStart"/>
-      <w:r>
-        <w:t>Verschillende</w:t>
-      </w:r>
-      <w:proofErr w:type="spellEnd"/>
-      <w:r>
-        <w:t xml:space="preserve"> </w:t>
-      </w:r>
-      <w:proofErr w:type="spellStart"/>
-      <w:r>
-        <w:t>kleurencombinaties</w:t>
-      </w:r>
-      <w:proofErr w:type="spellEnd"/>
-      <w:r>
-        <w:t xml:space="preserve"> website</w:t>
-      </w:r>
-      <w:r>
-        <w:t>(Matthias)</w:t>
-      </w:r>
-    </w:p>
-    <w:p>
-      <w:pPr>
-        <w:pStyle w:val="ListParagraph"/>
-        <w:numPr>
-          <w:ilvl w:val="0"/>
-          <w:numId w:val="2"/>
-        </w:numPr>
-        <w:rPr>
-          <w:lang w:val="nl-BE"/>
-        </w:rPr>
-      </w:pPr>
-      <w:r>
-        <w:rPr>
-          <w:lang w:val="nl-BE"/>
-        </w:rPr>
-        <w:t>Afstand berekening van school tot kot (Maico)</w:t>
-      </w:r>
-    </w:p>
-    <w:p>
-      <w:pPr>
-        <w:rPr>
-          <w:lang w:val="en-US"/>
-        </w:rPr>
-      </w:pPr>
-      <w:r>
-        <w:rPr>
-          <w:lang w:val="en-US"/>
-        </w:rPr>
-        <w:t xml:space="preserve">Week 8: 27 </w:t>
-      </w:r>
-      <w:proofErr w:type="spellStart"/>
-      <w:proofErr w:type="gramStart"/>
-      <w:r>
-        <w:rPr>
-          <w:lang w:val="en-US"/>
-        </w:rPr>
-        <w:t>april</w:t>
-      </w:r>
-      <w:proofErr w:type="spellEnd"/>
-      <w:proofErr w:type="gramEnd"/>
-      <w:r>
-        <w:rPr>
-          <w:lang w:val="en-US"/>
-        </w:rPr>
-        <w:t xml:space="preserve"> – 3 </w:t>
-      </w:r>
-      <w:proofErr w:type="spellStart"/>
-      <w:r>
-        <w:rPr>
-          <w:lang w:val="en-US"/>
-        </w:rPr>
-        <w:t>mei</w:t>
-      </w:r>
-      <w:proofErr w:type="spellEnd"/>
-    </w:p>
-    <w:p>
-      <w:pPr>
-        <w:pStyle w:val="ListParagraph"/>
-        <w:numPr>
-          <w:ilvl w:val="0"/>
-          <w:numId w:val="2"/>
-        </w:numPr>
-      </w:pPr>
-      <w:proofErr w:type="spellStart"/>
-      <w:r>
-        <w:t>Foto’s</w:t>
-      </w:r>
-      <w:proofErr w:type="spellEnd"/>
-      <w:r>
-        <w:t xml:space="preserve"> </w:t>
-      </w:r>
-      <w:proofErr w:type="spellStart"/>
-      <w:r>
-        <w:t>koten</w:t>
-      </w:r>
-      <w:proofErr w:type="spellEnd"/>
-    </w:p>
-    <w:p>
-      <w:pPr>
-        <w:pStyle w:val="ListParagraph"/>
-        <w:numPr>
-          <w:ilvl w:val="0"/>
-          <w:numId w:val="2"/>
-        </w:numPr>
-      </w:pPr>
-      <w:r>
-        <w:t xml:space="preserve">App images </w:t>
-      </w:r>
-      <w:proofErr w:type="spellStart"/>
-      <w:r>
-        <w:t>fetchen</w:t>
-      </w:r>
-      <w:proofErr w:type="spellEnd"/>
-    </w:p>
-    <w:p>
-      <w:pPr>
-        <w:pStyle w:val="ListParagraph"/>
-        <w:numPr>
-          <w:ilvl w:val="0"/>
-          <w:numId w:val="2"/>
-        </w:numPr>
-        <w:rPr>
-          <w:lang w:val="nl-BE"/>
-        </w:rPr>
-      </w:pPr>
-      <w:r>
-        <w:rPr>
-          <w:lang w:val="nl-BE"/>
-        </w:rPr>
-        <w:t>Google maps toevoegen app (Maico)</w:t>
-      </w:r>
-    </w:p>
-    <w:p>
-      <w:pPr>
-        <w:pStyle w:val="ListParagraph"/>
-        <w:numPr>
-          <w:ilvl w:val="0"/>
-          <w:numId w:val="2"/>
-        </w:numPr>
-        <w:rPr>
-          <w:lang w:val="nl-BE"/>
-        </w:rPr>
-      </w:pPr>
-      <w:r>
-        <w:rPr>
-          <w:lang w:val="nl-BE"/>
-        </w:rPr>
-        <w:t>Filters toepassen bij uitlezen kotten (Maico)</w:t>
-      </w:r>
-    </w:p>
-    <w:p>
-      <w:r>
-        <w:t>Week 9: 4 mei – 10 mei</w:t>
-      </w:r>
-    </w:p>
-    <w:p>
-      <w:pPr>
-        <w:pStyle w:val="ListParagraph"/>
-        <w:numPr>
-          <w:ilvl w:val="0"/>
-          <w:numId w:val="2"/>
-        </w:numPr>
-      </w:pPr>
-      <w:r>
-        <w:t xml:space="preserve">Tutorial </w:t>
-      </w:r>
-      <w:proofErr w:type="spellStart"/>
-      <w:r>
-        <w:t>stijl</w:t>
-      </w:r>
-      <w:proofErr w:type="spellEnd"/>
-      <w:r>
-        <w:t xml:space="preserve"> + tutorial </w:t>
-      </w:r>
-      <w:proofErr w:type="spellStart"/>
-      <w:r>
-        <w:t>zelf</w:t>
-      </w:r>
-      <w:proofErr w:type="spellEnd"/>
-      <w:r>
-        <w:t xml:space="preserve"> (Matthias)</w:t>
-      </w:r>
-    </w:p>
-    <w:p>
-      <w:pPr>
-        <w:pStyle w:val="ListParagraph"/>
-        <w:numPr>
-          <w:ilvl w:val="0"/>
-          <w:numId w:val="2"/>
-        </w:numPr>
-      </w:pPr>
-      <w:r>
-        <w:t>Update: location.html, main_kot.html, settings.html</w:t>
-      </w:r>
-      <w:r>
-        <w:t xml:space="preserve"> (Matthias)</w:t>
-      </w:r>
-    </w:p>
-    <w:p>
-      <w:pPr>
-        <w:pStyle w:val="ListParagraph"/>
-        <w:numPr>
-          <w:ilvl w:val="0"/>
-          <w:numId w:val="2"/>
-        </w:numPr>
-      </w:pPr>
-      <w:r>
-        <w:t>Filter bug fixes</w:t>
-      </w:r>
-      <w:r>
-        <w:t xml:space="preserve"> (Maico)</w:t>
-      </w:r>
-    </w:p>
-    <w:p>
-      <w:pPr>
-        <w:pStyle w:val="ListParagraph"/>
-        <w:numPr>
-          <w:ilvl w:val="0"/>
-          <w:numId w:val="2"/>
-        </w:numPr>
-        <w:rPr>
-          <w:lang w:val="nl-BE"/>
-        </w:rPr>
-      </w:pPr>
-      <w:r>
-        <w:rPr>
-          <w:lang w:val="nl-BE"/>
-        </w:rPr>
-        <w:t>Favorite pagina</w:t>
-      </w:r>
-      <w:r>
-        <w:rPr>
-          <w:lang w:val="nl-BE"/>
-        </w:rPr>
-        <w:t xml:space="preserve"> + afstand berekening van kotten server-side</w:t>
-      </w:r>
-      <w:r>
-        <w:rPr>
-          <w:lang w:val="nl-BE"/>
-        </w:rPr>
-        <w:t xml:space="preserve"> (Maico)</w:t>
-      </w:r>
-    </w:p>
-    <w:p>
-      <w:pPr>
-        <w:pStyle w:val="ListParagraph"/>
-        <w:numPr>
-          <w:ilvl w:val="0"/>
-          <w:numId w:val="2"/>
-        </w:numPr>
-        <w:rPr>
-          <w:lang w:val="nl-BE"/>
-        </w:rPr>
-      </w:pPr>
-      <w:r>
-        <w:rPr>
-          <w:lang w:val="nl-BE"/>
-        </w:rPr>
-        <w:t>Internet connection check (Maico)</w:t>
-      </w:r>
-    </w:p>
-    <w:p>
-      <w:r>
-        <w:t>Week 10: 11-17 mei</w:t>
-      </w:r>
-    </w:p>
-    <w:p>
-      <w:pPr>
-        <w:pStyle w:val="ListParagraph"/>
-        <w:numPr>
-          <w:ilvl w:val="0"/>
-          <w:numId w:val="2"/>
-        </w:numPr>
-        <w:rPr>
-          <w:lang w:val="nl-BE"/>
-        </w:rPr>
-      </w:pPr>
-      <w:r>
-        <w:rPr>
-          <w:lang w:val="nl-BE"/>
-        </w:rPr>
-        <w:t>Server aankopen + laravel project online zetten(Maico)</w:t>
-      </w:r>
-    </w:p>
-    <w:p>
-      <w:pPr>
-        <w:pStyle w:val="ListParagraph"/>
-        <w:numPr>
-          <w:ilvl w:val="0"/>
-          <w:numId w:val="2"/>
-        </w:numPr>
-        <w:rPr>
-          <w:lang w:val="nl-BE"/>
-        </w:rPr>
-      </w:pPr>
-      <w:r>
-        <w:rPr>
-          <w:lang w:val="nl-BE"/>
-        </w:rPr>
-        <w:t>Extra filters toegevoegd (Maico)</w:t>
-      </w:r>
-    </w:p>
-    <w:p>
-      <w:pPr>
-        <w:pStyle w:val="ListParagraph"/>
-        <w:numPr>
-          <w:ilvl w:val="0"/>
-          <w:numId w:val="2"/>
-        </w:numPr>
-        <w:rPr>
-          <w:lang w:val="nl-BE"/>
-        </w:rPr>
-      </w:pPr>
-      <w:r>
-        <w:rPr>
-          <w:lang w:val="nl-BE"/>
-        </w:rPr>
-        <w:t>Google maps bug fix + favorite structuur aanpassen (Maico)</w:t>
-      </w:r>
-    </w:p>
-    <w:p>
-      <w:pPr>
-        <w:pStyle w:val="ListParagraph"/>
-        <w:numPr>
-          <w:ilvl w:val="0"/>
-          <w:numId w:val="2"/>
-        </w:numPr>
-        <w:rPr>
-          <w:lang w:val="nl-BE"/>
-        </w:rPr>
-      </w:pPr>
-      <w:r>
-        <w:rPr>
-          <w:lang w:val="nl-BE"/>
-        </w:rPr>
-        <w:t>Campusen antwerpen opzoeken en  in db plaatsen (Maico)</w:t>
-      </w:r>
-    </w:p>
-    <w:p>
-      <w:pPr>
-        <w:pStyle w:val="ListParagraph"/>
-        <w:numPr>
-          <w:ilvl w:val="0"/>
-          <w:numId w:val="2"/>
-        </w:numPr>
-        <w:rPr>
-          <w:lang w:val="nl-BE"/>
-        </w:rPr>
-      </w:pPr>
-      <w:r>
-        <w:rPr>
-          <w:lang w:val="nl-BE"/>
-        </w:rPr>
-        <w:t>Performance app verbeteren (Maico)</w:t>
-      </w:r>
-    </w:p>
-    <w:p>
-      <w:pPr>
-        <w:rPr>
-          <w:lang w:val="en-US"/>
-        </w:rPr>
-      </w:pPr>
-      <w:r>
-        <w:rPr>
-          <w:lang w:val="en-US"/>
-        </w:rPr>
-        <w:t xml:space="preserve">Week 11: 18-24 </w:t>
-      </w:r>
-      <w:proofErr w:type="spellStart"/>
-      <w:proofErr w:type="gramStart"/>
-      <w:r>
-        <w:rPr>
-          <w:lang w:val="en-US"/>
-        </w:rPr>
-        <w:t>mei</w:t>
-      </w:r>
-      <w:proofErr w:type="spellEnd"/>
-      <w:proofErr w:type="gramEnd"/>
-    </w:p>
-    <w:p>
-      <w:pPr>
-        <w:pStyle w:val="ListParagraph"/>
-        <w:numPr>
-          <w:ilvl w:val="0"/>
-          <w:numId w:val="2"/>
-        </w:numPr>
-        <w:rPr>
-          <w:lang w:val="nl-BE"/>
-        </w:rPr>
-      </w:pPr>
-      <w:r>
-        <w:rPr>
-          <w:lang w:val="nl-BE"/>
-        </w:rPr>
-        <w:t>A</w:t>
-      </w:r>
-      <w:r>
-        <w:rPr>
-          <w:lang w:val="nl-BE"/>
-        </w:rPr>
-        <w:t>PI</w:t>
-      </w:r>
-      <w:r>
-        <w:rPr>
-          <w:lang w:val="nl-BE"/>
-        </w:rPr>
-        <w:t xml:space="preserve"> in laravel maken voor app</w:t>
-      </w:r>
-      <w:r>
-        <w:rPr>
-          <w:lang w:val="nl-BE"/>
-        </w:rPr>
-        <w:t xml:space="preserve"> (omzetten van basic php files in laravel)</w:t>
-      </w:r>
-      <w:r>
-        <w:rPr>
-          <w:lang w:val="nl-BE"/>
-        </w:rPr>
-        <w:t xml:space="preserve"> (Maico)</w:t>
-      </w:r>
-    </w:p>
-    <w:p>
-      <w:pPr>
-        <w:pStyle w:val="ListParagraph"/>
-        <w:numPr>
-          <w:ilvl w:val="0"/>
-          <w:numId w:val="2"/>
-        </w:numPr>
-        <w:rPr>
-          <w:lang w:val="nl-BE"/>
-        </w:rPr>
-      </w:pPr>
-      <w:r>
-        <w:rPr>
-          <w:lang w:val="nl-BE"/>
-        </w:rPr>
-        <w:t>Tinder styled swipe cards toegevoegd(Maico)</w:t>
-      </w:r>
-    </w:p>
-    <w:p>
-      <w:pPr>
-        <w:pStyle w:val="ListParagraph"/>
-        <w:numPr>
-          <w:ilvl w:val="0"/>
-          <w:numId w:val="2"/>
-        </w:numPr>
-        <w:rPr>
-          <w:lang w:val="nl-BE"/>
-        </w:rPr>
-      </w:pPr>
-      <w:r>
-        <w:rPr>
-          <w:lang w:val="nl-BE"/>
-        </w:rPr>
-        <w:t>Loading spinne toevoegen(Maico)</w:t>
-      </w:r>
-    </w:p>
-    <w:p>
-      <w:pPr>
-        <w:pStyle w:val="ListParagraph"/>
-        <w:numPr>
-          <w:ilvl w:val="0"/>
-          <w:numId w:val="2"/>
-        </w:numPr>
-        <w:rPr>
-          <w:lang w:val="nl-BE"/>
-        </w:rPr>
-      </w:pPr>
-      <w:r>
-        <w:rPr>
-          <w:lang w:val="nl-BE"/>
-        </w:rPr>
-        <w:t>Fb login via andere plugin (Maico)</w:t>
-      </w:r>
-    </w:p>
-    <w:p>
-      <w:pPr>
-        <w:rPr>
-          <w:lang w:val="en-US"/>
-        </w:rPr>
-      </w:pPr>
-      <w:r>
-        <w:rPr>
-          <w:lang w:val="en-US"/>
-        </w:rPr>
-        <w:t xml:space="preserve">Week 12: 25-31 </w:t>
-      </w:r>
-      <w:proofErr w:type="spellStart"/>
-      <w:proofErr w:type="gramStart"/>
-      <w:r>
-        <w:rPr>
-          <w:lang w:val="en-US"/>
-        </w:rPr>
-        <w:t>mei</w:t>
-      </w:r>
-      <w:proofErr w:type="spellEnd"/>
-      <w:proofErr w:type="gramEnd"/>
-    </w:p>
-    <w:p>
-      <w:pPr>
-        <w:pStyle w:val="ListParagraph"/>
-        <w:numPr>
-          <w:ilvl w:val="0"/>
-          <w:numId w:val="2"/>
-        </w:numPr>
-      </w:pPr>
-      <w:proofErr w:type="spellStart"/>
-      <w:r>
-        <w:t>Timelapses</w:t>
-      </w:r>
-      <w:proofErr w:type="spellEnd"/>
-      <w:r>
-        <w:t xml:space="preserve"> </w:t>
-      </w:r>
-      <w:proofErr w:type="spellStart"/>
-      <w:r>
-        <w:t>shooten</w:t>
-      </w:r>
-      <w:proofErr w:type="spellEnd"/>
-      <w:r>
-        <w:t xml:space="preserve"> (Matthias)</w:t>
-      </w:r>
-    </w:p>
-    <w:p>
-      <w:pPr>
-        <w:pStyle w:val="ListParagraph"/>
-        <w:numPr>
-          <w:ilvl w:val="0"/>
-          <w:numId w:val="2"/>
-        </w:numPr>
-      </w:pPr>
-      <w:r>
-        <w:t xml:space="preserve">Database </w:t>
-      </w:r>
-      <w:proofErr w:type="spellStart"/>
-      <w:r>
-        <w:t>shema</w:t>
-      </w:r>
-      <w:proofErr w:type="spellEnd"/>
-      <w:r>
-        <w:t xml:space="preserve"> </w:t>
-      </w:r>
-      <w:proofErr w:type="spellStart"/>
-      <w:r>
-        <w:t>updaten</w:t>
-      </w:r>
-      <w:proofErr w:type="spellEnd"/>
-      <w:r>
-        <w:t xml:space="preserve"> (Maico)</w:t>
+        <w:t>Database shema updaten (Maico)</w:t>
       </w:r>
     </w:p>
     <w:p>
@@ -1583,16 +1327,8 @@
         <w:rPr>
           <w:lang w:val="en-US"/>
         </w:rPr>
-        <w:t xml:space="preserve">Week 13: 1-7 </w:t>
-      </w:r>
-      <w:proofErr w:type="spellStart"/>
-      <w:r>
-        <w:rPr>
-          <w:lang w:val="en-US"/>
-        </w:rPr>
-        <w:t>juni</w:t>
-      </w:r>
-      <w:proofErr w:type="spellEnd"/>
+        <w:t>Week 13: 1-7 juni</w:t>
+      </w:r>
     </w:p>
     <w:p>
       <w:pPr>
@@ -1616,19 +1352,9 @@
       </w:pPr>
       <w:bookmarkStart w:id="0" w:name="OLE_LINK6"/>
       <w:bookmarkStart w:id="1" w:name="OLE_LINK7"/>
-      <w:proofErr w:type="spellStart"/>
-      <w:r>
-        <w:t>Timelapses</w:t>
-      </w:r>
-      <w:proofErr w:type="spellEnd"/>
-      <w:r>
-        <w:t xml:space="preserve"> </w:t>
-      </w:r>
-      <w:proofErr w:type="spellStart"/>
-      <w:r>
-        <w:t>shooten</w:t>
-      </w:r>
-      <w:proofErr w:type="spellEnd"/>
+      <w:r>
+        <w:t>Timelapses shooten</w:t>
+      </w:r>
       <w:r>
         <w:t xml:space="preserve"> </w:t>
       </w:r>
@@ -1700,13 +1426,8 @@
         </w:numPr>
       </w:pPr>
       <w:r>
-        <w:t xml:space="preserve">Feedback </w:t>
-      </w:r>
-      <w:proofErr w:type="spellStart"/>
-      <w:r>
-        <w:t>promotoren</w:t>
-      </w:r>
-      <w:proofErr w:type="spellEnd"/>
+        <w:t>Feedback promotoren</w:t>
+      </w:r>
     </w:p>
     <w:p>
       <w:pPr>
@@ -1716,27 +1437,9 @@
           <w:numId w:val="2"/>
         </w:numPr>
       </w:pPr>
-      <w:proofErr w:type="spellStart"/>
-      <w:r>
-        <w:t>Afwerken</w:t>
-      </w:r>
-      <w:proofErr w:type="spellEnd"/>
-      <w:r>
-        <w:t xml:space="preserve"> </w:t>
-      </w:r>
-      <w:proofErr w:type="spellStart"/>
-      <w:r>
-        <w:t>promofilm</w:t>
-      </w:r>
-      <w:proofErr w:type="spellEnd"/>
-      <w:r>
-        <w:t xml:space="preserve">-&gt; SELF-DEADLINE: 12 </w:t>
-      </w:r>
-      <w:proofErr w:type="spellStart"/>
-      <w:r>
-        <w:t>juni</w:t>
-      </w:r>
-      <w:proofErr w:type="spellEnd"/>
+      <w:r>
+        <w:t>Afwerken promofilm-&gt; SELF-DEADLINE: 12 juni</w:t>
+      </w:r>
     </w:p>
     <w:p>
       <w:pPr>
@@ -1802,16 +1505,8 @@
         <w:rPr>
           <w:lang w:val="en-US"/>
         </w:rPr>
-        <w:t xml:space="preserve">Week 15: 15, 16, 17 </w:t>
-      </w:r>
-      <w:proofErr w:type="spellStart"/>
-      <w:r>
-        <w:rPr>
-          <w:lang w:val="en-US"/>
-        </w:rPr>
-        <w:t>juni</w:t>
-      </w:r>
-      <w:proofErr w:type="spellEnd"/>
+        <w:t>Week 15: 15, 16, 17 juni</w:t>
+      </w:r>
     </w:p>
     <w:p>
       <w:pPr>
@@ -1821,24 +1516,11 @@
           <w:numId w:val="2"/>
         </w:numPr>
       </w:pPr>
-      <w:proofErr w:type="spellStart"/>
-      <w:r>
-        <w:t>Voorbereiding</w:t>
-      </w:r>
-      <w:proofErr w:type="spellEnd"/>
-      <w:r>
-        <w:t xml:space="preserve"> </w:t>
-      </w:r>
-      <w:r>
-        <w:t>presentative (</w:t>
-      </w:r>
-      <w:proofErr w:type="spellStart"/>
-      <w:r>
-        <w:t>Maico+Matthias</w:t>
-      </w:r>
-      <w:proofErr w:type="spellEnd"/>
-      <w:r>
-        <w:t>)</w:t>
+      <w:r>
+        <w:t xml:space="preserve">Voorbereiding </w:t>
+      </w:r>
+      <w:r>
+        <w:t>presentative (Maico+Matthias)</w:t>
       </w:r>
     </w:p>
     <w:p>
@@ -1850,26 +1532,10 @@
         </w:numPr>
       </w:pPr>
       <w:r>
-        <w:t xml:space="preserve">Final touches </w:t>
-      </w:r>
-      <w:proofErr w:type="spellStart"/>
-      <w:r>
-        <w:t>bundels</w:t>
-      </w:r>
-      <w:proofErr w:type="spellEnd"/>
-      <w:r>
-        <w:t xml:space="preserve"> </w:t>
-      </w:r>
-      <w:r>
-        <w:t>(</w:t>
-      </w:r>
-      <w:proofErr w:type="spellStart"/>
-      <w:r>
-        <w:t>Maico+Matthias</w:t>
-      </w:r>
-      <w:proofErr w:type="spellEnd"/>
-      <w:r>
-        <w:t>)</w:t>
+        <w:t>Final touches bundels</w:t>
+      </w:r>
+      <w:r>
+        <w:t xml:space="preserve"> (Maico+Matthias)</w:t>
       </w:r>
     </w:p>
     <w:p>
@@ -1893,16 +1559,8 @@
         <w:rPr>
           <w:lang w:val="nl-BE"/>
         </w:rPr>
-        <w:t xml:space="preserve"> </w:t>
-      </w:r>
-      <w:r>
-        <w:rPr>
-          <w:lang w:val="nl-BE"/>
-        </w:rPr>
-        <w:t>(Maico+Matthias)</w:t>
-      </w:r>
-      <w:bookmarkStart w:id="2" w:name="_GoBack"/>
-      <w:bookmarkEnd w:id="2"/>
+        <w:t xml:space="preserve"> (Maico+Matthias)</w:t>
+      </w:r>
     </w:p>
     <w:p/>
     <w:p>
@@ -1912,19 +1570,11 @@
           <w:lang w:val="en-US"/>
         </w:rPr>
       </w:pPr>
-      <w:proofErr w:type="gramStart"/>
-      <w:r>
-        <w:rPr>
-          <w:lang w:val="en-US"/>
-        </w:rPr>
-        <w:t>3.Usability</w:t>
-      </w:r>
-      <w:proofErr w:type="gramEnd"/>
-      <w:r>
-        <w:rPr>
-          <w:lang w:val="en-US"/>
-        </w:rPr>
-        <w:t xml:space="preserve"> test report(s)</w:t>
+      <w:r>
+        <w:rPr>
+          <w:lang w:val="en-US"/>
+        </w:rPr>
+        <w:t>3.Usability test report(s)</w:t>
       </w:r>
     </w:p>
     <w:p>
@@ -1967,294 +1617,6 @@
             <wp:extent cx="2857899" cy="5830114"/>
             <wp:effectExtent l="0" t="0" r="0" b="0"/>
             <wp:docPr id="10" name="Picture 10"/>
-            <wp:cNvGraphicFramePr>
-              <a:graphicFrameLocks xmlns:a="http://schemas.openxmlformats.org/drawingml/2006/main" noChangeAspect="1"/>
-            </wp:cNvGraphicFramePr>
-            <a:graphic xmlns:a="http://schemas.openxmlformats.org/drawingml/2006/main">
-              <a:graphicData uri="http://schemas.openxmlformats.org/drawingml/2006/picture">
-                <pic:pic xmlns:pic="http://schemas.openxmlformats.org/drawingml/2006/picture">
-                  <pic:nvPicPr>
-                    <pic:cNvPr id="1" name=""/>
-                    <pic:cNvPicPr/>
-                  </pic:nvPicPr>
-                  <pic:blipFill>
-                    <a:blip r:embed="rId6"/>
-                    <a:stretch>
-                      <a:fillRect/>
-                    </a:stretch>
-                  </pic:blipFill>
-                  <pic:spPr>
-                    <a:xfrm>
-                      <a:off x="0" y="0"/>
-                      <a:ext cx="2857899" cy="5830114"/>
-                    </a:xfrm>
-                    <a:prstGeom prst="rect">
-                      <a:avLst/>
-                    </a:prstGeom>
-                  </pic:spPr>
-                </pic:pic>
-              </a:graphicData>
-            </a:graphic>
-          </wp:inline>
-        </w:drawing>
-      </w:r>
-      <w:r>
-        <w:rPr>
-          <w:noProof/>
-          <w:lang w:eastAsia="nl-BE"/>
-        </w:rPr>
-        <w:drawing>
-          <wp:inline distT="0" distB="0" distL="0" distR="0" wp14:anchorId="6375694F" wp14:editId="2A55F768">
-            <wp:extent cx="2857899" cy="5830114"/>
-            <wp:effectExtent l="0" t="0" r="0" b="0"/>
-            <wp:docPr id="11" name="Picture 11"/>
-            <wp:cNvGraphicFramePr>
-              <a:graphicFrameLocks xmlns:a="http://schemas.openxmlformats.org/drawingml/2006/main" noChangeAspect="1"/>
-            </wp:cNvGraphicFramePr>
-            <a:graphic xmlns:a="http://schemas.openxmlformats.org/drawingml/2006/main">
-              <a:graphicData uri="http://schemas.openxmlformats.org/drawingml/2006/picture">
-                <pic:pic xmlns:pic="http://schemas.openxmlformats.org/drawingml/2006/picture">
-                  <pic:nvPicPr>
-                    <pic:cNvPr id="1" name=""/>
-                    <pic:cNvPicPr/>
-                  </pic:nvPicPr>
-                  <pic:blipFill>
-                    <a:blip r:embed="rId7"/>
-                    <a:stretch>
-                      <a:fillRect/>
-                    </a:stretch>
-                  </pic:blipFill>
-                  <pic:spPr>
-                    <a:xfrm>
-                      <a:off x="0" y="0"/>
-                      <a:ext cx="2857899" cy="5830114"/>
-                    </a:xfrm>
-                    <a:prstGeom prst="rect">
-                      <a:avLst/>
-                    </a:prstGeom>
-                  </pic:spPr>
-                </pic:pic>
-              </a:graphicData>
-            </a:graphic>
-          </wp:inline>
-        </w:drawing>
-      </w:r>
-    </w:p>
-    <w:p/>
-    <w:p>
-      <w:r>
-        <w:t>Beginscherm:</w:t>
-      </w:r>
-    </w:p>
-    <w:p>
-      <w:pPr>
-        <w:pStyle w:val="ListParagraph"/>
-        <w:numPr>
-          <w:ilvl w:val="0"/>
-          <w:numId w:val="1"/>
-        </w:numPr>
-      </w:pPr>
-      <w:r>
-        <w:t>Slogan</w:t>
-      </w:r>
-    </w:p>
-    <w:p>
-      <w:pPr>
-        <w:pStyle w:val="ListParagraph"/>
-        <w:numPr>
-          <w:ilvl w:val="0"/>
-          <w:numId w:val="1"/>
-        </w:numPr>
-      </w:pPr>
-      <w:proofErr w:type="spellStart"/>
-      <w:r>
-        <w:t>Inlog</w:t>
-      </w:r>
-      <w:proofErr w:type="spellEnd"/>
-      <w:r>
-        <w:t>/</w:t>
-      </w:r>
-      <w:proofErr w:type="spellStart"/>
-      <w:r>
-        <w:t>registreer</w:t>
-      </w:r>
-      <w:proofErr w:type="spellEnd"/>
-      <w:r>
-        <w:t xml:space="preserve"> </w:t>
-      </w:r>
-      <w:proofErr w:type="spellStart"/>
-      <w:r>
-        <w:t>opties</w:t>
-      </w:r>
-      <w:proofErr w:type="spellEnd"/>
-      <w:r>
-        <w:t xml:space="preserve"> (+</w:t>
-      </w:r>
-      <w:proofErr w:type="spellStart"/>
-      <w:r>
-        <w:t>facebook</w:t>
-      </w:r>
-      <w:proofErr w:type="spellEnd"/>
-      <w:r>
-        <w:t>)</w:t>
-      </w:r>
-    </w:p>
-    <w:p>
-      <w:pPr>
-        <w:pStyle w:val="ListParagraph"/>
-        <w:numPr>
-          <w:ilvl w:val="0"/>
-          <w:numId w:val="1"/>
-        </w:numPr>
-      </w:pPr>
-      <w:r>
-        <w:t>Start tutorial</w:t>
-      </w:r>
-    </w:p>
-    <w:p>
-      <w:r>
-        <w:t>Registratie gegevens:</w:t>
-      </w:r>
-    </w:p>
-    <w:p>
-      <w:pPr>
-        <w:pStyle w:val="ListParagraph"/>
-        <w:numPr>
-          <w:ilvl w:val="0"/>
-          <w:numId w:val="1"/>
-        </w:numPr>
-      </w:pPr>
-      <w:proofErr w:type="spellStart"/>
-      <w:r>
-        <w:t>Gebruikersnaam</w:t>
-      </w:r>
-      <w:proofErr w:type="spellEnd"/>
-      <w:r>
-        <w:t xml:space="preserve">, email, </w:t>
-      </w:r>
-      <w:proofErr w:type="spellStart"/>
-      <w:r>
-        <w:t>paswoord</w:t>
-      </w:r>
-      <w:proofErr w:type="spellEnd"/>
-    </w:p>
-    <w:p>
-      <w:pPr>
-        <w:pStyle w:val="ListParagraph"/>
-        <w:numPr>
-          <w:ilvl w:val="0"/>
-          <w:numId w:val="1"/>
-        </w:numPr>
-      </w:pPr>
-      <w:proofErr w:type="spellStart"/>
-      <w:r>
-        <w:t>Minimale</w:t>
-      </w:r>
-      <w:proofErr w:type="spellEnd"/>
-      <w:r>
-        <w:t xml:space="preserve"> </w:t>
-      </w:r>
-      <w:proofErr w:type="spellStart"/>
-      <w:r>
-        <w:t>oppervlakte</w:t>
-      </w:r>
-      <w:proofErr w:type="spellEnd"/>
-    </w:p>
-    <w:p>
-      <w:pPr>
-        <w:pStyle w:val="ListParagraph"/>
-        <w:numPr>
-          <w:ilvl w:val="0"/>
-          <w:numId w:val="1"/>
-        </w:numPr>
-      </w:pPr>
-      <w:r>
-        <w:t xml:space="preserve">Maximum </w:t>
-      </w:r>
-      <w:proofErr w:type="spellStart"/>
-      <w:r>
-        <w:t>huurprijs</w:t>
-      </w:r>
-      <w:proofErr w:type="spellEnd"/>
-    </w:p>
-    <w:p>
-      <w:pPr>
-        <w:pStyle w:val="ListParagraph"/>
-        <w:numPr>
-          <w:ilvl w:val="0"/>
-          <w:numId w:val="1"/>
-        </w:numPr>
-      </w:pPr>
-      <w:proofErr w:type="spellStart"/>
-      <w:r>
-        <w:t>Maximale</w:t>
-      </w:r>
-      <w:proofErr w:type="spellEnd"/>
-      <w:r>
-        <w:t xml:space="preserve"> </w:t>
-      </w:r>
-      <w:proofErr w:type="spellStart"/>
-      <w:r>
-        <w:t>afstand</w:t>
-      </w:r>
-      <w:proofErr w:type="spellEnd"/>
-      <w:r>
-        <w:t xml:space="preserve"> van …</w:t>
-      </w:r>
-    </w:p>
-    <w:p>
-      <w:r>
-        <w:rPr>
-          <w:noProof/>
-          <w:lang w:eastAsia="nl-BE"/>
-        </w:rPr>
-        <w:lastRenderedPageBreak/>
-        <w:drawing>
-          <wp:inline distT="0" distB="0" distL="0" distR="0" wp14:anchorId="3F01265A" wp14:editId="2A290ECF">
-            <wp:extent cx="2857899" cy="5830114"/>
-            <wp:effectExtent l="0" t="0" r="0" b="0"/>
-            <wp:docPr id="14" name="Picture 14"/>
-            <wp:cNvGraphicFramePr>
-              <a:graphicFrameLocks xmlns:a="http://schemas.openxmlformats.org/drawingml/2006/main" noChangeAspect="1"/>
-            </wp:cNvGraphicFramePr>
-            <a:graphic xmlns:a="http://schemas.openxmlformats.org/drawingml/2006/main">
-              <a:graphicData uri="http://schemas.openxmlformats.org/drawingml/2006/picture">
-                <pic:pic xmlns:pic="http://schemas.openxmlformats.org/drawingml/2006/picture">
-                  <pic:nvPicPr>
-                    <pic:cNvPr id="1" name=""/>
-                    <pic:cNvPicPr/>
-                  </pic:nvPicPr>
-                  <pic:blipFill>
-                    <a:blip r:embed="rId8"/>
-                    <a:stretch>
-                      <a:fillRect/>
-                    </a:stretch>
-                  </pic:blipFill>
-                  <pic:spPr>
-                    <a:xfrm>
-                      <a:off x="0" y="0"/>
-                      <a:ext cx="2857899" cy="5830114"/>
-                    </a:xfrm>
-                    <a:prstGeom prst="rect">
-                      <a:avLst/>
-                    </a:prstGeom>
-                  </pic:spPr>
-                </pic:pic>
-              </a:graphicData>
-            </a:graphic>
-          </wp:inline>
-        </w:drawing>
-      </w:r>
-      <w:r>
-        <w:rPr>
-          <w:noProof/>
-          <w:lang w:eastAsia="nl-BE"/>
-        </w:rPr>
-        <w:drawing>
-          <wp:inline distT="0" distB="0" distL="0" distR="0" wp14:anchorId="0429D2F3" wp14:editId="538E6D26">
-            <wp:extent cx="2857899" cy="5830114"/>
-            <wp:effectExtent l="0" t="0" r="0" b="0"/>
-            <wp:docPr id="4" name="Picture 4"/>
             <wp:cNvGraphicFramePr>
               <a:graphicFrameLocks xmlns:a="http://schemas.openxmlformats.org/drawingml/2006/main" noChangeAspect="1"/>
             </wp:cNvGraphicFramePr>
@@ -2286,59 +1648,16 @@
           </wp:inline>
         </w:drawing>
       </w:r>
-    </w:p>
-    <w:p/>
-    <w:p>
-      <w:r>
-        <w:t xml:space="preserve">Tutorials: </w:t>
-      </w:r>
-    </w:p>
-    <w:p>
-      <w:pPr>
-        <w:pStyle w:val="ListParagraph"/>
-        <w:numPr>
-          <w:ilvl w:val="0"/>
-          <w:numId w:val="1"/>
-        </w:numPr>
-      </w:pPr>
-      <w:proofErr w:type="spellStart"/>
-      <w:r>
-        <w:t>Basisuitleg</w:t>
-      </w:r>
-      <w:proofErr w:type="spellEnd"/>
-      <w:r>
-        <w:t xml:space="preserve"> </w:t>
-      </w:r>
-      <w:proofErr w:type="spellStart"/>
-      <w:r>
-        <w:t>applicatie</w:t>
-      </w:r>
-      <w:proofErr w:type="spellEnd"/>
-    </w:p>
-    <w:p>
-      <w:pPr>
-        <w:pStyle w:val="ListParagraph"/>
-        <w:numPr>
-          <w:ilvl w:val="0"/>
-          <w:numId w:val="1"/>
-        </w:numPr>
-      </w:pPr>
-      <w:r>
-        <w:t>Swipe gestures</w:t>
-      </w:r>
-    </w:p>
-    <w:p>
       <w:r>
         <w:rPr>
           <w:noProof/>
           <w:lang w:eastAsia="nl-BE"/>
         </w:rPr>
-        <w:lastRenderedPageBreak/>
         <w:drawing>
-          <wp:inline distT="0" distB="0" distL="0" distR="0" wp14:anchorId="19FE1F7A" wp14:editId="450A4889">
+          <wp:inline distT="0" distB="0" distL="0" distR="0" wp14:anchorId="6375694F" wp14:editId="2A55F768">
             <wp:extent cx="2857899" cy="5830114"/>
             <wp:effectExtent l="0" t="0" r="0" b="0"/>
-            <wp:docPr id="5" name="Picture 5"/>
+            <wp:docPr id="11" name="Picture 11"/>
             <wp:cNvGraphicFramePr>
               <a:graphicFrameLocks xmlns:a="http://schemas.openxmlformats.org/drawingml/2006/main" noChangeAspect="1"/>
             </wp:cNvGraphicFramePr>
@@ -2370,16 +1689,114 @@
           </wp:inline>
         </w:drawing>
       </w:r>
+    </w:p>
+    <w:p/>
+    <w:p>
+      <w:r>
+        <w:t>Beginscherm:</w:t>
+      </w:r>
+    </w:p>
+    <w:p>
+      <w:pPr>
+        <w:pStyle w:val="ListParagraph"/>
+        <w:numPr>
+          <w:ilvl w:val="0"/>
+          <w:numId w:val="1"/>
+        </w:numPr>
+      </w:pPr>
+      <w:r>
+        <w:t>Slogan</w:t>
+      </w:r>
+    </w:p>
+    <w:p>
+      <w:pPr>
+        <w:pStyle w:val="ListParagraph"/>
+        <w:numPr>
+          <w:ilvl w:val="0"/>
+          <w:numId w:val="1"/>
+        </w:numPr>
+      </w:pPr>
+      <w:r>
+        <w:t>Inlog/registreer opties (+facebook)</w:t>
+      </w:r>
+    </w:p>
+    <w:p>
+      <w:pPr>
+        <w:pStyle w:val="ListParagraph"/>
+        <w:numPr>
+          <w:ilvl w:val="0"/>
+          <w:numId w:val="1"/>
+        </w:numPr>
+      </w:pPr>
+      <w:r>
+        <w:t>Start tutorial</w:t>
+      </w:r>
+    </w:p>
+    <w:p>
+      <w:r>
+        <w:t>Registratie gegevens:</w:t>
+      </w:r>
+    </w:p>
+    <w:p>
+      <w:pPr>
+        <w:pStyle w:val="ListParagraph"/>
+        <w:numPr>
+          <w:ilvl w:val="0"/>
+          <w:numId w:val="1"/>
+        </w:numPr>
+      </w:pPr>
+      <w:r>
+        <w:t>Gebruikersnaam, email, paswoord</w:t>
+      </w:r>
+    </w:p>
+    <w:p>
+      <w:pPr>
+        <w:pStyle w:val="ListParagraph"/>
+        <w:numPr>
+          <w:ilvl w:val="0"/>
+          <w:numId w:val="1"/>
+        </w:numPr>
+      </w:pPr>
+      <w:r>
+        <w:t>Minimale oppervlakte</w:t>
+      </w:r>
+    </w:p>
+    <w:p>
+      <w:pPr>
+        <w:pStyle w:val="ListParagraph"/>
+        <w:numPr>
+          <w:ilvl w:val="0"/>
+          <w:numId w:val="1"/>
+        </w:numPr>
+      </w:pPr>
+      <w:r>
+        <w:t>Maximum huurprijs</w:t>
+      </w:r>
+    </w:p>
+    <w:p>
+      <w:pPr>
+        <w:pStyle w:val="ListParagraph"/>
+        <w:numPr>
+          <w:ilvl w:val="0"/>
+          <w:numId w:val="1"/>
+        </w:numPr>
+      </w:pPr>
+      <w:r>
+        <w:t>Maximale afstand van …</w:t>
+      </w:r>
+    </w:p>
+    <w:p>
       <w:r>
         <w:rPr>
           <w:noProof/>
           <w:lang w:eastAsia="nl-BE"/>
         </w:rPr>
+        <w:lastRenderedPageBreak/>
         <w:drawing>
-          <wp:inline distT="0" distB="0" distL="0" distR="0" wp14:anchorId="368D98F8" wp14:editId="71323CD4">
+          <wp:inline distT="0" distB="0" distL="0" distR="0" wp14:anchorId="3F01265A" wp14:editId="2A290ECF">
             <wp:extent cx="2857899" cy="5830114"/>
             <wp:effectExtent l="0" t="0" r="0" b="0"/>
-            <wp:docPr id="15" name="Picture 15"/>
+            <wp:docPr id="14" name="Picture 14"/>
             <wp:cNvGraphicFramePr>
               <a:graphicFrameLocks xmlns:a="http://schemas.openxmlformats.org/drawingml/2006/main" noChangeAspect="1"/>
             </wp:cNvGraphicFramePr>
@@ -2411,68 +1828,16 @@
           </wp:inline>
         </w:drawing>
       </w:r>
-    </w:p>
-    <w:p/>
-    <w:p>
-      <w:r>
-        <w:t>Instellingen:</w:t>
-      </w:r>
-    </w:p>
-    <w:p>
-      <w:pPr>
-        <w:pStyle w:val="ListParagraph"/>
-        <w:numPr>
-          <w:ilvl w:val="0"/>
-          <w:numId w:val="1"/>
-        </w:numPr>
-        <w:rPr>
-          <w:lang w:val="nl-BE"/>
-        </w:rPr>
-      </w:pPr>
-      <w:r>
-        <w:rPr>
-          <w:lang w:val="nl-BE"/>
-        </w:rPr>
-        <w:t>Extra opties zijn hier te zien: Meer opties dan bij initi</w:t>
-      </w:r>
-      <w:r>
-        <w:rPr>
-          <w:lang w:val="nl-BE"/>
-        </w:rPr>
-        <w:t>ële registratie</w:t>
-      </w:r>
-    </w:p>
-    <w:p>
-      <w:pPr>
-        <w:pStyle w:val="ListParagraph"/>
-        <w:numPr>
-          <w:ilvl w:val="0"/>
-          <w:numId w:val="1"/>
-        </w:numPr>
-        <w:rPr>
-          <w:lang w:val="nl-BE"/>
-        </w:rPr>
-      </w:pPr>
-      <w:r>
-        <w:rPr>
-          <w:lang w:val="nl-BE"/>
-        </w:rPr>
-        <w:t>Mogelijkheid om favorieten te resetten, en alle koten te wissen</w:t>
-      </w:r>
-    </w:p>
-    <w:p/>
-    <w:p>
       <w:r>
         <w:rPr>
           <w:noProof/>
           <w:lang w:eastAsia="nl-BE"/>
         </w:rPr>
-        <w:lastRenderedPageBreak/>
         <w:drawing>
-          <wp:inline distT="0" distB="0" distL="0" distR="0" wp14:anchorId="2F548FF2" wp14:editId="5A23055D">
+          <wp:inline distT="0" distB="0" distL="0" distR="0" wp14:anchorId="0429D2F3" wp14:editId="538E6D26">
             <wp:extent cx="2857899" cy="5830114"/>
             <wp:effectExtent l="0" t="0" r="0" b="0"/>
-            <wp:docPr id="16" name="Picture 16"/>
+            <wp:docPr id="4" name="Picture 4"/>
             <wp:cNvGraphicFramePr>
               <a:graphicFrameLocks xmlns:a="http://schemas.openxmlformats.org/drawingml/2006/main" noChangeAspect="1"/>
             </wp:cNvGraphicFramePr>
@@ -2504,16 +1869,49 @@
           </wp:inline>
         </w:drawing>
       </w:r>
+    </w:p>
+    <w:p/>
+    <w:p>
+      <w:r>
+        <w:t xml:space="preserve">Tutorials: </w:t>
+      </w:r>
+    </w:p>
+    <w:p>
+      <w:pPr>
+        <w:pStyle w:val="ListParagraph"/>
+        <w:numPr>
+          <w:ilvl w:val="0"/>
+          <w:numId w:val="1"/>
+        </w:numPr>
+      </w:pPr>
+      <w:r>
+        <w:t>Basisuitleg applicatie</w:t>
+      </w:r>
+    </w:p>
+    <w:p>
+      <w:pPr>
+        <w:pStyle w:val="ListParagraph"/>
+        <w:numPr>
+          <w:ilvl w:val="0"/>
+          <w:numId w:val="1"/>
+        </w:numPr>
+      </w:pPr>
+      <w:r>
+        <w:t>Swipe gestures</w:t>
+      </w:r>
+    </w:p>
+    <w:p>
       <w:r>
         <w:rPr>
           <w:noProof/>
           <w:lang w:eastAsia="nl-BE"/>
         </w:rPr>
+        <w:lastRenderedPageBreak/>
         <w:drawing>
-          <wp:inline distT="0" distB="0" distL="0" distR="0" wp14:anchorId="0C91A172" wp14:editId="49EB5207">
+          <wp:inline distT="0" distB="0" distL="0" distR="0" wp14:anchorId="19FE1F7A" wp14:editId="450A4889">
             <wp:extent cx="2857899" cy="5830114"/>
             <wp:effectExtent l="0" t="0" r="0" b="0"/>
-            <wp:docPr id="17" name="Picture 17"/>
+            <wp:docPr id="5" name="Picture 5"/>
             <wp:cNvGraphicFramePr>
               <a:graphicFrameLocks xmlns:a="http://schemas.openxmlformats.org/drawingml/2006/main" noChangeAspect="1"/>
             </wp:cNvGraphicFramePr>
@@ -2545,10 +1943,185 @@
           </wp:inline>
         </w:drawing>
       </w:r>
+      <w:r>
+        <w:rPr>
+          <w:noProof/>
+          <w:lang w:eastAsia="nl-BE"/>
+        </w:rPr>
+        <w:drawing>
+          <wp:inline distT="0" distB="0" distL="0" distR="0" wp14:anchorId="368D98F8" wp14:editId="71323CD4">
+            <wp:extent cx="2857899" cy="5830114"/>
+            <wp:effectExtent l="0" t="0" r="0" b="0"/>
+            <wp:docPr id="15" name="Picture 15"/>
+            <wp:cNvGraphicFramePr>
+              <a:graphicFrameLocks xmlns:a="http://schemas.openxmlformats.org/drawingml/2006/main" noChangeAspect="1"/>
+            </wp:cNvGraphicFramePr>
+            <a:graphic xmlns:a="http://schemas.openxmlformats.org/drawingml/2006/main">
+              <a:graphicData uri="http://schemas.openxmlformats.org/drawingml/2006/picture">
+                <pic:pic xmlns:pic="http://schemas.openxmlformats.org/drawingml/2006/picture">
+                  <pic:nvPicPr>
+                    <pic:cNvPr id="1" name=""/>
+                    <pic:cNvPicPr/>
+                  </pic:nvPicPr>
+                  <pic:blipFill>
+                    <a:blip r:embed="rId14"/>
+                    <a:stretch>
+                      <a:fillRect/>
+                    </a:stretch>
+                  </pic:blipFill>
+                  <pic:spPr>
+                    <a:xfrm>
+                      <a:off x="0" y="0"/>
+                      <a:ext cx="2857899" cy="5830114"/>
+                    </a:xfrm>
+                    <a:prstGeom prst="rect">
+                      <a:avLst/>
+                    </a:prstGeom>
+                  </pic:spPr>
+                </pic:pic>
+              </a:graphicData>
+            </a:graphic>
+          </wp:inline>
+        </w:drawing>
+      </w:r>
     </w:p>
     <w:p/>
     <w:p>
       <w:r>
+        <w:t>Instellingen:</w:t>
+      </w:r>
+    </w:p>
+    <w:p>
+      <w:pPr>
+        <w:pStyle w:val="ListParagraph"/>
+        <w:numPr>
+          <w:ilvl w:val="0"/>
+          <w:numId w:val="1"/>
+        </w:numPr>
+        <w:rPr>
+          <w:lang w:val="nl-BE"/>
+        </w:rPr>
+      </w:pPr>
+      <w:r>
+        <w:rPr>
+          <w:lang w:val="nl-BE"/>
+        </w:rPr>
+        <w:t>Extra opties zijn hier te zien: Meer opties dan bij initi</w:t>
+      </w:r>
+      <w:r>
+        <w:rPr>
+          <w:lang w:val="nl-BE"/>
+        </w:rPr>
+        <w:t>ële registratie</w:t>
+      </w:r>
+    </w:p>
+    <w:p>
+      <w:pPr>
+        <w:pStyle w:val="ListParagraph"/>
+        <w:numPr>
+          <w:ilvl w:val="0"/>
+          <w:numId w:val="1"/>
+        </w:numPr>
+        <w:rPr>
+          <w:lang w:val="nl-BE"/>
+        </w:rPr>
+      </w:pPr>
+      <w:r>
+        <w:rPr>
+          <w:lang w:val="nl-BE"/>
+        </w:rPr>
+        <w:t>Mogelijkheid om favorieten te resetten, en alle koten te wissen</w:t>
+      </w:r>
+    </w:p>
+    <w:p/>
+    <w:p>
+      <w:r>
+        <w:rPr>
+          <w:noProof/>
+          <w:lang w:eastAsia="nl-BE"/>
+        </w:rPr>
+        <w:lastRenderedPageBreak/>
+        <w:drawing>
+          <wp:inline distT="0" distB="0" distL="0" distR="0" wp14:anchorId="2F548FF2" wp14:editId="5A23055D">
+            <wp:extent cx="2857899" cy="5830114"/>
+            <wp:effectExtent l="0" t="0" r="0" b="0"/>
+            <wp:docPr id="16" name="Picture 16"/>
+            <wp:cNvGraphicFramePr>
+              <a:graphicFrameLocks xmlns:a="http://schemas.openxmlformats.org/drawingml/2006/main" noChangeAspect="1"/>
+            </wp:cNvGraphicFramePr>
+            <a:graphic xmlns:a="http://schemas.openxmlformats.org/drawingml/2006/main">
+              <a:graphicData uri="http://schemas.openxmlformats.org/drawingml/2006/picture">
+                <pic:pic xmlns:pic="http://schemas.openxmlformats.org/drawingml/2006/picture">
+                  <pic:nvPicPr>
+                    <pic:cNvPr id="1" name=""/>
+                    <pic:cNvPicPr/>
+                  </pic:nvPicPr>
+                  <pic:blipFill>
+                    <a:blip r:embed="rId15"/>
+                    <a:stretch>
+                      <a:fillRect/>
+                    </a:stretch>
+                  </pic:blipFill>
+                  <pic:spPr>
+                    <a:xfrm>
+                      <a:off x="0" y="0"/>
+                      <a:ext cx="2857899" cy="5830114"/>
+                    </a:xfrm>
+                    <a:prstGeom prst="rect">
+                      <a:avLst/>
+                    </a:prstGeom>
+                  </pic:spPr>
+                </pic:pic>
+              </a:graphicData>
+            </a:graphic>
+          </wp:inline>
+        </w:drawing>
+      </w:r>
+      <w:r>
+        <w:rPr>
+          <w:noProof/>
+          <w:lang w:eastAsia="nl-BE"/>
+        </w:rPr>
+        <w:drawing>
+          <wp:inline distT="0" distB="0" distL="0" distR="0" wp14:anchorId="0C91A172" wp14:editId="49EB5207">
+            <wp:extent cx="2857899" cy="5830114"/>
+            <wp:effectExtent l="0" t="0" r="0" b="0"/>
+            <wp:docPr id="17" name="Picture 17"/>
+            <wp:cNvGraphicFramePr>
+              <a:graphicFrameLocks xmlns:a="http://schemas.openxmlformats.org/drawingml/2006/main" noChangeAspect="1"/>
+            </wp:cNvGraphicFramePr>
+            <a:graphic xmlns:a="http://schemas.openxmlformats.org/drawingml/2006/main">
+              <a:graphicData uri="http://schemas.openxmlformats.org/drawingml/2006/picture">
+                <pic:pic xmlns:pic="http://schemas.openxmlformats.org/drawingml/2006/picture">
+                  <pic:nvPicPr>
+                    <pic:cNvPr id="1" name=""/>
+                    <pic:cNvPicPr/>
+                  </pic:nvPicPr>
+                  <pic:blipFill>
+                    <a:blip r:embed="rId16"/>
+                    <a:stretch>
+                      <a:fillRect/>
+                    </a:stretch>
+                  </pic:blipFill>
+                  <pic:spPr>
+                    <a:xfrm>
+                      <a:off x="0" y="0"/>
+                      <a:ext cx="2857899" cy="5830114"/>
+                    </a:xfrm>
+                    <a:prstGeom prst="rect">
+                      <a:avLst/>
+                    </a:prstGeom>
+                  </pic:spPr>
+                </pic:pic>
+              </a:graphicData>
+            </a:graphic>
+          </wp:inline>
+        </w:drawing>
+      </w:r>
+    </w:p>
+    <w:p/>
+    <w:p>
+      <w:r>
         <w:t>Favorieten:</w:t>
       </w:r>
     </w:p>
@@ -2560,19 +2133,9 @@
           <w:numId w:val="1"/>
         </w:numPr>
       </w:pPr>
-      <w:proofErr w:type="spellStart"/>
-      <w:r>
-        <w:t>Beheer</w:t>
-      </w:r>
-      <w:proofErr w:type="spellEnd"/>
-      <w:r>
-        <w:t xml:space="preserve"> </w:t>
-      </w:r>
-      <w:proofErr w:type="spellStart"/>
-      <w:r>
-        <w:t>favorieten</w:t>
-      </w:r>
-      <w:proofErr w:type="spellEnd"/>
+      <w:r>
+        <w:t>Beheer favorieten</w:t>
+      </w:r>
     </w:p>
     <w:p>
       <w:pPr>
@@ -2582,27 +2145,9 @@
           <w:numId w:val="1"/>
         </w:numPr>
       </w:pPr>
-      <w:proofErr w:type="spellStart"/>
-      <w:r>
-        <w:t>Verschillende</w:t>
-      </w:r>
-      <w:proofErr w:type="spellEnd"/>
-      <w:r>
-        <w:t xml:space="preserve"> </w:t>
-      </w:r>
-      <w:proofErr w:type="spellStart"/>
-      <w:r>
-        <w:t>weergave</w:t>
-      </w:r>
-      <w:proofErr w:type="spellEnd"/>
-      <w:r>
-        <w:t xml:space="preserve"> </w:t>
-      </w:r>
-      <w:proofErr w:type="spellStart"/>
-      <w:r>
-        <w:t>opties</w:t>
-      </w:r>
-      <w:proofErr w:type="spellEnd"/>
+      <w:r>
+        <w:t>Verschillende weergave opties</w:t>
+      </w:r>
     </w:p>
     <w:p>
       <w:pPr>
@@ -2675,7 +2220,7 @@
                     </pic:cNvPicPr>
                   </pic:nvPicPr>
                   <pic:blipFill>
-                    <a:blip r:embed="rId14">
+                    <a:blip r:embed="rId17">
                       <a:extLst>
                         <a:ext uri="{28A0092B-C50C-407E-A947-70E740481C1C}">
                           <a14:useLocalDpi xmlns:a14="http://schemas.microsoft.com/office/drawing/2010/main" val="0"/>
@@ -2718,21 +2263,7 @@
         <w:rPr>
           <w:lang w:val="en-US"/>
         </w:rPr>
-        <w:t xml:space="preserve">Landing-page: </w:t>
-      </w:r>
-      <w:proofErr w:type="spellStart"/>
-      <w:r>
-        <w:rPr>
-          <w:lang w:val="en-US"/>
-        </w:rPr>
-        <w:t>Naam</w:t>
-      </w:r>
-      <w:proofErr w:type="spellEnd"/>
-      <w:r>
-        <w:rPr>
-          <w:lang w:val="en-US"/>
-        </w:rPr>
-        <w:t xml:space="preserve"> + Slogan + Download button + Login button</w:t>
+        <w:t>Landing-page: Naam + Slogan + Download button + Login button</w:t>
       </w:r>
     </w:p>
     <w:p>
@@ -2769,7 +2300,7 @@
                     </pic:cNvPicPr>
                   </pic:nvPicPr>
                   <pic:blipFill>
-                    <a:blip r:embed="rId15">
+                    <a:blip r:embed="rId18">
                       <a:extLst>
                         <a:ext uri="{28A0092B-C50C-407E-A947-70E740481C1C}">
                           <a14:useLocalDpi xmlns:a14="http://schemas.microsoft.com/office/drawing/2010/main" val="0"/>
@@ -2832,7 +2363,7 @@
                     </pic:cNvPicPr>
                   </pic:nvPicPr>
                   <pic:blipFill>
-                    <a:blip r:embed="rId16">
+                    <a:blip r:embed="rId19">
                       <a:extLst>
                         <a:ext uri="{28A0092B-C50C-407E-A947-70E740481C1C}">
                           <a14:useLocalDpi xmlns:a14="http://schemas.microsoft.com/office/drawing/2010/main" val="0"/>
@@ -2871,47 +2402,11 @@
           <w:lang w:val="en-US"/>
         </w:rPr>
       </w:pPr>
-      <w:proofErr w:type="spellStart"/>
-      <w:r>
-        <w:rPr>
-          <w:lang w:val="en-US"/>
-        </w:rPr>
-        <w:t>Registratie</w:t>
-      </w:r>
-      <w:proofErr w:type="spellEnd"/>
-      <w:r>
-        <w:rPr>
-          <w:lang w:val="en-US"/>
-        </w:rPr>
-        <w:t xml:space="preserve"> </w:t>
-      </w:r>
-      <w:proofErr w:type="spellStart"/>
-      <w:r>
-        <w:rPr>
-          <w:lang w:val="en-US"/>
-        </w:rPr>
-        <w:t>scherm</w:t>
-      </w:r>
-      <w:proofErr w:type="spellEnd"/>
-      <w:r>
-        <w:rPr>
-          <w:lang w:val="en-US"/>
-        </w:rPr>
-        <w:t xml:space="preserve"> in </w:t>
-      </w:r>
-      <w:proofErr w:type="spellStart"/>
-      <w:r>
-        <w:rPr>
-          <w:lang w:val="en-US"/>
-        </w:rPr>
-        <w:t>verticale</w:t>
-      </w:r>
-      <w:proofErr w:type="spellEnd"/>
-      <w:r>
-        <w:rPr>
-          <w:lang w:val="en-US"/>
-        </w:rPr>
-        <w:t xml:space="preserve"> iPhone mockup</w:t>
+      <w:r>
+        <w:rPr>
+          <w:lang w:val="en-US"/>
+        </w:rPr>
+        <w:t>Registratie scherm in verticale iPhone mockup</w:t>
       </w:r>
     </w:p>
     <w:p>
@@ -2970,7 +2465,7 @@
                     </pic:cNvPicPr>
                   </pic:nvPicPr>
                   <pic:blipFill>
-                    <a:blip r:embed="rId17" cstate="print">
+                    <a:blip r:embed="rId20" cstate="print">
                       <a:extLst>
                         <a:ext uri="{28A0092B-C50C-407E-A947-70E740481C1C}">
                           <a14:useLocalDpi xmlns:a14="http://schemas.microsoft.com/office/drawing/2010/main" val="0"/>
@@ -3037,7 +2532,7 @@
                     </pic:cNvPicPr>
                   </pic:nvPicPr>
                   <pic:blipFill>
-                    <a:blip r:embed="rId18" cstate="print">
+                    <a:blip r:embed="rId21" cstate="print">
                       <a:extLst>
                         <a:ext uri="{28A0092B-C50C-407E-A947-70E740481C1C}">
                           <a14:useLocalDpi xmlns:a14="http://schemas.microsoft.com/office/drawing/2010/main" val="0"/>
@@ -3104,7 +2599,7 @@
                     </pic:cNvPicPr>
                   </pic:nvPicPr>
                   <pic:blipFill>
-                    <a:blip r:embed="rId19" cstate="print">
+                    <a:blip r:embed="rId22" cstate="print">
                       <a:extLst>
                         <a:ext uri="{28A0092B-C50C-407E-A947-70E740481C1C}">
                           <a14:useLocalDpi xmlns:a14="http://schemas.microsoft.com/office/drawing/2010/main" val="0"/>
@@ -3176,7 +2671,7 @@
         </w:rPr>
         <w:drawing>
           <wp:inline distT="0" distB="0" distL="0" distR="0">
-            <wp:extent cx="5760720" cy="3818262"/>
+            <wp:extent cx="6308709" cy="4181475"/>
             <wp:effectExtent l="0" t="0" r="0" b="0"/>
             <wp:docPr id="1" name="Picture 1" descr="C:\Users\Maico\AppData\Local\Microsoft\Windows\INetCache\Content.Word\website.png"/>
             <wp:cNvGraphicFramePr>
@@ -3192,7 +2687,7 @@
                     </pic:cNvPicPr>
                   </pic:nvPicPr>
                   <pic:blipFill>
-                    <a:blip r:embed="rId20">
+                    <a:blip r:embed="rId23">
                       <a:extLst>
                         <a:ext uri="{28A0092B-C50C-407E-A947-70E740481C1C}">
                           <a14:useLocalDpi xmlns:a14="http://schemas.microsoft.com/office/drawing/2010/main" val="0"/>
@@ -3207,7 +2702,7 @@
                   <pic:spPr bwMode="auto">
                     <a:xfrm>
                       <a:off x="0" y="0"/>
-                      <a:ext cx="5760720" cy="3818262"/>
+                      <a:ext cx="6328382" cy="4194514"/>
                     </a:xfrm>
                     <a:prstGeom prst="rect">
                       <a:avLst/>
@@ -3255,7 +2750,7 @@
                     </pic:cNvPicPr>
                   </pic:nvPicPr>
                   <pic:blipFill>
-                    <a:blip r:embed="rId21">
+                    <a:blip r:embed="rId24">
                       <a:extLst>
                         <a:ext uri="{28A0092B-C50C-407E-A947-70E740481C1C}">
                           <a14:useLocalDpi xmlns:a14="http://schemas.microsoft.com/office/drawing/2010/main" val="0"/>
@@ -3326,7 +2821,7 @@
             <o:lock v:ext="edit" aspectratio="t"/>
           </v:shapetype>
           <v:shape id="_x0000_i1025" type="#_x0000_t75" style="width:221.25pt;height:222.75pt">
-            <v:imagedata r:id="rId22" o:title="software"/>
+            <v:imagedata r:id="rId25" o:title="software"/>
           </v:shape>
         </w:pict>
       </w:r>
@@ -3339,50 +2834,26 @@
           <w:lang w:val="en-US"/>
         </w:rPr>
       </w:pPr>
-      <w:proofErr w:type="spellStart"/>
       <w:r>
         <w:rPr>
           <w:lang w:val="en-US"/>
         </w:rPr>
         <w:t>Laravel</w:t>
       </w:r>
-      <w:proofErr w:type="spellEnd"/>
-    </w:p>
-    <w:p>
-      <w:pPr>
-        <w:rPr>
-          <w:lang w:val="en-US"/>
-        </w:rPr>
-      </w:pPr>
-    </w:p>
-    <w:p>
-      <w:proofErr w:type="spellStart"/>
-      <w:r>
-        <w:rPr>
-          <w:lang w:val="en-US"/>
-        </w:rPr>
-        <w:t>Laravel</w:t>
-      </w:r>
-      <w:proofErr w:type="spellEnd"/>
-      <w:r>
-        <w:rPr>
-          <w:lang w:val="en-US"/>
-        </w:rPr>
-        <w:t xml:space="preserve"> is </w:t>
-      </w:r>
-      <w:proofErr w:type="spellStart"/>
-      <w:r>
-        <w:rPr>
-          <w:lang w:val="en-US"/>
-        </w:rPr>
-        <w:t>een</w:t>
-      </w:r>
-      <w:proofErr w:type="spellEnd"/>
-      <w:r>
-        <w:rPr>
-          <w:lang w:val="en-US"/>
-        </w:rPr>
-        <w:t xml:space="preserve"> backend MVC framework of Model-View-Controller framework.</w:t>
+    </w:p>
+    <w:p>
+      <w:pPr>
+        <w:rPr>
+          <w:lang w:val="en-US"/>
+        </w:rPr>
+      </w:pPr>
+    </w:p>
+    <w:p>
+      <w:r>
+        <w:rPr>
+          <w:lang w:val="en-US"/>
+        </w:rPr>
+        <w:t>Laravel is een backend MVC framework of Model-View-Controller framework.</w:t>
       </w:r>
       <w:r>
         <w:rPr>
@@ -3555,7 +3026,7 @@
       <w:r>
         <w:pict>
           <v:shape id="_x0000_i1026" type="#_x0000_t75" style="width:453pt;height:417pt">
-            <v:imagedata r:id="rId23" o:title="db"/>
+            <v:imagedata r:id="rId26" o:title="db"/>
           </v:shape>
         </w:pict>
       </w:r>
@@ -3575,16 +3046,427 @@
     <w:p/>
     <w:p>
       <w:pPr>
+        <w:pStyle w:val="Heading4"/>
+      </w:pPr>
+      <w:r>
+        <w:t>Kotten ophalen uit db</w:t>
+      </w:r>
+    </w:p>
+    <w:p>
+      <w:r>
+        <w:t>Deze code is van de app dit is een functie die ik oproep bij het openen van de view en telkens opnieuw wanneer er gestemd werd. Hier word er een gerbuikt gemaakt van KotService.getKot deze zal een get request doen naar de server. Wanneer de data terug komt zal men er een marker op de map worden gezet en word de data uitgelezen.</w:t>
+      </w:r>
+      <w:r>
+        <w:t xml:space="preserve"> </w:t>
+      </w:r>
+    </w:p>
+    <w:bookmarkStart w:id="2" w:name="_MON_1495457343"/>
+    <w:bookmarkEnd w:id="2"/>
+    <w:p>
+      <w:pPr>
+        <w:pStyle w:val="Code"/>
+      </w:pPr>
+      <w:r>
+        <w:object w:dxaOrig="9072" w:dyaOrig="7007">
+          <v:shape id="_x0000_i1027" type="#_x0000_t75" style="width:453.75pt;height:350.25pt" o:ole="">
+            <v:imagedata r:id="rId27" o:title=""/>
+          </v:shape>
+          <o:OLEObject Type="Embed" ProgID="Word.OpenDocumentText.12" ShapeID="_x0000_i1027" DrawAspect="Content" ObjectID="_1495460700" r:id="rId28"/>
+        </w:object>
+      </w:r>
+    </w:p>
+    <w:p/>
+    <w:p>
+      <w:r>
+        <w:t>Hier kan je de KotService zien , bij elke functie word er dus een get request naar de server gestuurd met bepaalde paramaters.</w:t>
+      </w:r>
+    </w:p>
+    <w:bookmarkStart w:id="3" w:name="_MON_1495457374"/>
+    <w:bookmarkEnd w:id="3"/>
+    <w:p>
+      <w:r>
+        <w:object w:dxaOrig="9072" w:dyaOrig="4665">
+          <v:shape id="_x0000_i1028" type="#_x0000_t75" style="width:453.75pt;height:233.25pt" o:ole="">
+            <v:imagedata r:id="rId29" o:title=""/>
+          </v:shape>
+          <o:OLEObject Type="Embed" ProgID="Word.OpenDocumentText.12" ShapeID="_x0000_i1028" DrawAspect="Content" ObjectID="_1495460701" r:id="rId30"/>
+        </w:object>
+      </w:r>
+    </w:p>
+    <w:p/>
+    <w:p>
+      <w:r>
+        <w:lastRenderedPageBreak/>
+        <w:t>Bij de get</w:t>
+      </w:r>
+      <w:r>
+        <w:t>Kot</w:t>
+      </w:r>
+      <w:r>
+        <w:t xml:space="preserve"> request word deze functie aangeroepen in de apicontroller</w:t>
+      </w:r>
+      <w:r>
+        <w:t xml:space="preserve"> op de server</w:t>
+      </w:r>
+      <w:r>
+        <w:t xml:space="preserve">. Hierbij worden de filters van de app user opgehaald en megegeven aan een functie getKot van Kot model. Na dat deze functie is uitgevoerd zal men het kot als data terug sturen en word deze uitgelezen in de app. </w:t>
+      </w:r>
+    </w:p>
+    <w:bookmarkStart w:id="4" w:name="_MON_1495457391"/>
+    <w:bookmarkEnd w:id="4"/>
+    <w:p>
+      <w:r>
+        <w:object w:dxaOrig="9072" w:dyaOrig="1852">
+          <v:shape id="_x0000_i1031" type="#_x0000_t75" style="width:453.75pt;height:92.25pt" o:ole="">
+            <v:imagedata r:id="rId31" o:title=""/>
+          </v:shape>
+          <o:OLEObject Type="Embed" ProgID="Word.OpenDocumentText.12" ShapeID="_x0000_i1031" DrawAspect="Content" ObjectID="_1495460702" r:id="rId32"/>
+        </w:object>
+      </w:r>
+    </w:p>
+    <w:p>
+      <w:r>
+        <w:t>Hier</w:t>
+      </w:r>
+      <w:r>
+        <w:t xml:space="preserve"> kan je de functie zien die het ophalen van het kot behandeld, er wordt dus een qeury opgemaakt aan de hand van de gebruiker zijn filters</w:t>
+      </w:r>
+      <w:r>
+        <w:t xml:space="preserve"> en gestemde koten</w:t>
+      </w:r>
+      <w:r>
+        <w:t xml:space="preserve"> om het correcte kot te vinden voor hem. Wanneer dit klaar is gaan we nog de afstand van het kot tot de gebruiker zijn campus berekenen aan de hand geotools wanneer deze kleiner is dan de gebruiker zijn maximum afstand word deze gereturned wanneer dit niet het geval is zal deze functie opnieuw worden uitgevoerd tot dat de afstand kleiner is dan de gebruiker zijn maximum afstand tot zijn campus.</w:t>
+      </w:r>
+    </w:p>
+    <w:bookmarkStart w:id="5" w:name="_MON_1495457416"/>
+    <w:bookmarkEnd w:id="5"/>
+    <w:p>
+      <w:r>
+        <w:object w:dxaOrig="9072" w:dyaOrig="12624">
+          <v:shape id="_x0000_i1030" type="#_x0000_t75" style="width:453.75pt;height:631.5pt" o:ole="">
+            <v:imagedata r:id="rId33" o:title=""/>
+          </v:shape>
+          <o:OLEObject Type="Embed" ProgID="Word.OpenDocumentText.12" ShapeID="_x0000_i1030" DrawAspect="Content" ObjectID="_1495460703" r:id="rId34"/>
+        </w:object>
+      </w:r>
+    </w:p>
+    <w:p/>
+    <w:bookmarkStart w:id="6" w:name="_MON_1495457492"/>
+    <w:bookmarkEnd w:id="6"/>
+    <w:p>
+      <w:r>
+        <w:object w:dxaOrig="9072" w:dyaOrig="5134">
+          <v:shape id="_x0000_i1029" type="#_x0000_t75" style="width:453.75pt;height:256.5pt" o:ole="">
+            <v:imagedata r:id="rId35" o:title=""/>
+          </v:shape>
+          <o:OLEObject Type="Embed" ProgID="Word.OpenDocumentText.12" ShapeID="_x0000_i1029" DrawAspect="Content" ObjectID="_1495460704" r:id="rId36"/>
+        </w:object>
+      </w:r>
+    </w:p>
+    <w:p>
+      <w:pPr>
+        <w:pStyle w:val="Heading4"/>
+      </w:pPr>
+      <w:r>
+        <w:t>Kotten opslaan in database</w:t>
+      </w:r>
+    </w:p>
+    <w:p>
+      <w:r>
+        <w:t xml:space="preserve">Wanneer kot beheerders van kotten het formulier in verzenden om een nieuw kot toe te voegen zal deze naar volgende functie worden gestuurd. Die de het kot zal opslaan en de afbeeldingen in de </w:t>
+      </w:r>
+      <w:r>
+        <w:lastRenderedPageBreak/>
+        <w:t xml:space="preserve">database. </w:t>
+      </w:r>
+      <w:bookmarkStart w:id="7" w:name="_MON_1495458293"/>
+      <w:bookmarkEnd w:id="7"/>
+      <w:r>
+        <w:object w:dxaOrig="9072" w:dyaOrig="10285">
+          <v:shape id="_x0000_i1032" type="#_x0000_t75" style="width:453.75pt;height:514.5pt" o:ole="">
+            <v:imagedata r:id="rId37" o:title=""/>
+          </v:shape>
+          <o:OLEObject Type="Embed" ProgID="Word.OpenDocumentText.12" ShapeID="_x0000_i1032" DrawAspect="Content" ObjectID="_1495460705" r:id="rId38"/>
+        </w:object>
+      </w:r>
+    </w:p>
+    <w:p>
+      <w:r>
+        <w:t>Maar voor dat deze code word uitgevoerd moet er eerst een validatie gebeuren deze gebeurd door addKotRequest die r als volgd uit ziet. Deze zal er voor zorgen dat er telkens  4 afbeeldingen worden geupload per kot. En dat alle nodige velden correct worden ingevuld.</w:t>
+      </w:r>
+    </w:p>
+    <w:bookmarkStart w:id="8" w:name="_MON_1495458428"/>
+    <w:bookmarkEnd w:id="8"/>
+    <w:p>
+      <w:pPr>
         <w:pStyle w:val="Heading1"/>
       </w:pPr>
       <w:r>
+        <w:object w:dxaOrig="9072" w:dyaOrig="10285">
+          <v:shape id="_x0000_i1033" type="#_x0000_t75" style="width:453.75pt;height:514.5pt" o:ole="">
+            <v:imagedata r:id="rId39" o:title=""/>
+          </v:shape>
+          <o:OLEObject Type="Embed" ProgID="Word.OpenDocumentText.12" ShapeID="_x0000_i1033" DrawAspect="Content" ObjectID="_1495460706" r:id="rId40"/>
+        </w:object>
+      </w:r>
+    </w:p>
+    <w:p>
+      <w:pPr>
+        <w:pStyle w:val="Heading4"/>
+      </w:pPr>
+      <w:r>
+        <w:t>Stemmen via swipen</w:t>
+      </w:r>
+    </w:p>
+    <w:p>
+      <w:pPr>
+        <w:rPr>
+          <w:lang w:val="en-US"/>
+        </w:rPr>
+      </w:pPr>
+      <w:r>
+        <w:t xml:space="preserve">Voor de swipe cards heb ik gebruikt gemaakt van een plugin </w:t>
+      </w:r>
+      <w:r>
+        <w:t>ionic-contrib-tinder-cards</w:t>
+      </w:r>
+      <w:r>
+        <w:t xml:space="preserve"> die het gedeelten van het animeren van de swipe cards al voor je doet. Enkel moet je zelf nog bepaalde acties vast hangen aan het swipen zelf. Dit is dankzij ionic gestures vrij simpel. </w:t>
+      </w:r>
+      <w:r>
+        <w:rPr>
+          <w:lang w:val="en-US"/>
+        </w:rPr>
+        <w:t>Je kan hiervoor</w:t>
+      </w:r>
+      <w:r>
+        <w:rPr>
+          <w:lang w:val="en-US"/>
+        </w:rPr>
+        <w:t xml:space="preserve"> custom attributes gebruiken zo</w:t>
+      </w:r>
+      <w:r>
+        <w:rPr>
+          <w:lang w:val="en-US"/>
+        </w:rPr>
+        <w:t xml:space="preserve">als on-swipe-left , on-swipe-right , on-release,...  </w:t>
+      </w:r>
+    </w:p>
+    <w:bookmarkStart w:id="9" w:name="_MON_1495460029"/>
+    <w:bookmarkEnd w:id="9"/>
+    <w:p>
+      <w:pPr>
+        <w:pStyle w:val="Code"/>
+        <w:rPr>
+          <w:lang w:val="en-US"/>
+        </w:rPr>
+      </w:pPr>
+      <w:r>
+        <w:rPr>
+          <w:lang w:val="en-US"/>
+        </w:rPr>
+        <w:object w:dxaOrig="9072" w:dyaOrig="8646">
+          <v:shape id="_x0000_i1034" type="#_x0000_t75" style="width:453.75pt;height:6in" o:ole="">
+            <v:imagedata r:id="rId41" o:title=""/>
+          </v:shape>
+          <o:OLEObject Type="Embed" ProgID="Word.OpenDocumentText.12" ShapeID="_x0000_i1034" DrawAspect="Content" ObjectID="_1495460707" r:id="rId42"/>
+        </w:object>
+      </w:r>
+    </w:p>
+    <w:p/>
+    <w:p>
+      <w:r>
+        <w:t>Deze zul</w:t>
+      </w:r>
+      <w:r>
+        <w:t>len dan een functie oproepen.</w:t>
+      </w:r>
+      <w:r>
+        <w:t xml:space="preserve"> </w:t>
+      </w:r>
+      <w:r>
+        <w:t>Buiten het links en rechts swipen is er ook nog een functie onRelease omdat wanneer je niet snel genoeg swiped zal deze als een drag gezien worden</w:t>
+      </w:r>
+      <w:r>
+        <w:t>. W</w:t>
+      </w:r>
+      <w:bookmarkStart w:id="10" w:name="_GoBack"/>
+      <w:bookmarkEnd w:id="10"/>
+      <w:r>
+        <w:t>anneer de drag stopt zal de onRelease functie opgeroepen worden waar op die moment gecontroleerd word of je naar links of naar rechts geswiped hebt en er dan gestemd wordt. De timeout zorgt er voor dat er zeker niet 2 keer gestemd word dus dat er zeker niet de onRelease functie opgeroepen word en bv swipeLeft functie.</w:t>
+      </w:r>
+    </w:p>
+    <w:bookmarkStart w:id="11" w:name="_MON_1495460344"/>
+    <w:bookmarkEnd w:id="11"/>
+    <w:p>
+      <w:pPr>
+        <w:pStyle w:val="Heading1"/>
+        <w:rPr>
+          <w:lang w:val="en-US"/>
+        </w:rPr>
+      </w:pPr>
+      <w:r>
+        <w:rPr>
+          <w:lang w:val="en-US"/>
+        </w:rPr>
+        <w:object w:dxaOrig="9072" w:dyaOrig="10519">
+          <v:shape id="_x0000_i1035" type="#_x0000_t75" style="width:453.75pt;height:525.75pt" o:ole="">
+            <v:imagedata r:id="rId43" o:title=""/>
+          </v:shape>
+          <o:OLEObject Type="Embed" ProgID="Word.OpenDocumentText.12" ShapeID="_x0000_i1035" DrawAspect="Content" ObjectID="_1495460708" r:id="rId44"/>
+        </w:object>
+      </w:r>
+    </w:p>
+    <w:p>
+      <w:pPr>
+        <w:pStyle w:val="Heading1"/>
+        <w:rPr>
+          <w:lang w:val="en-US"/>
+        </w:rPr>
+      </w:pPr>
+      <w:r>
+        <w:rPr>
+          <w:lang w:val="en-US"/>
+        </w:rPr>
         <w:t>5.Conclusie</w:t>
       </w:r>
     </w:p>
+    <w:p>
+      <w:pPr>
+        <w:pStyle w:val="Heading1"/>
+      </w:pPr>
+      <w:r>
+        <w:t>6.resources</w:t>
+      </w:r>
+    </w:p>
+    <w:p/>
+    <w:p>
+      <w:hyperlink r:id="rId45" w:history="1">
+        <w:r>
+          <w:rPr>
+            <w:rStyle w:val="Hyperlink"/>
+          </w:rPr>
+          <w:t>http://ionicframework.com/</w:t>
+        </w:r>
+      </w:hyperlink>
+    </w:p>
+    <w:p>
+      <w:hyperlink r:id="rId46" w:history="1">
+        <w:r>
+          <w:rPr>
+            <w:rStyle w:val="Hyperlink"/>
+          </w:rPr>
+          <w:t>http://laravel.com/docs/5</w:t>
+        </w:r>
+      </w:hyperlink>
+    </w:p>
+    <w:p>
+      <w:hyperlink r:id="rId47" w:history="1">
+        <w:r>
+          <w:rPr>
+            <w:rStyle w:val="Hyperlink"/>
+          </w:rPr>
+          <w:t>http://blog.ionic.io/tinder-for-x/</w:t>
+        </w:r>
+      </w:hyperlink>
+    </w:p>
+    <w:p>
+      <w:hyperlink r:id="rId48" w:history="1">
+        <w:r>
+          <w:rPr>
+            <w:rStyle w:val="Hyperlink"/>
+          </w:rPr>
+          <w:t>https://blog.nraboy.com/2014/10/implement-google-maps-using-ionicframework/</w:t>
+        </w:r>
+      </w:hyperlink>
+    </w:p>
+    <w:p>
+      <w:hyperlink r:id="rId49" w:history="1">
+        <w:r>
+          <w:rPr>
+            <w:rStyle w:val="Hyperlink"/>
+          </w:rPr>
+          <w:t>https://blog.nraboy.com/2014/06/check-network-connection-with-ionicframework/</w:t>
+        </w:r>
+      </w:hyperlink>
+    </w:p>
+    <w:p>
+      <w:hyperlink r:id="rId50" w:history="1">
+        <w:r>
+          <w:rPr>
+            <w:rStyle w:val="Hyperlink"/>
+          </w:rPr>
+          <w:t>http://ngcordova.com/docs/plugins/facebook/</w:t>
+        </w:r>
+      </w:hyperlink>
+    </w:p>
+    <w:p>
+      <w:hyperlink r:id="rId51" w:history="1">
+        <w:r>
+          <w:rPr>
+            <w:rStyle w:val="Hyperlink"/>
+          </w:rPr>
+          <w:t>http://ccoenraets.github.io/ionic-tutorial/create-ionic-application.html</w:t>
+        </w:r>
+      </w:hyperlink>
+    </w:p>
+    <w:p>
+      <w:hyperlink r:id="rId52" w:history="1">
+        <w:r>
+          <w:rPr>
+            <w:rStyle w:val="Hyperlink"/>
+          </w:rPr>
+          <w:t>https://daneden.github.io/animate.css/</w:t>
+        </w:r>
+      </w:hyperlink>
+    </w:p>
+    <w:p>
+      <w:hyperlink r:id="rId53" w:history="1">
+        <w:r>
+          <w:rPr>
+            <w:rStyle w:val="Hyperlink"/>
+          </w:rPr>
+          <w:t>https://github.com/toin0u/Geotools-laravel</w:t>
+        </w:r>
+      </w:hyperlink>
+    </w:p>
+    <w:p>
+      <w:hyperlink r:id="rId54" w:history="1">
+        <w:r>
+          <w:rPr>
+            <w:rStyle w:val="Hyperlink"/>
+          </w:rPr>
+          <w:t>http://image.intervention.io/</w:t>
+        </w:r>
+      </w:hyperlink>
+    </w:p>
+    <w:p>
+      <w:hyperlink r:id="rId55" w:history="1">
+        <w:r>
+          <w:rPr>
+            <w:rStyle w:val="Hyperlink"/>
+          </w:rPr>
+          <w:t>http://stackoverflow.com/</w:t>
+        </w:r>
+      </w:hyperlink>
+    </w:p>
+    <w:p>
+      <w:hyperlink r:id="rId56" w:history="1">
+        <w:r>
+          <w:rPr>
+            <w:rStyle w:val="Hyperlink"/>
+          </w:rPr>
+          <w:t>http://forum.ionicframework.com/</w:t>
+        </w:r>
+      </w:hyperlink>
+    </w:p>
+    <w:p/>
+    <w:p/>
     <w:p/>
     <w:p/>
     <w:p/>
     <w:sectPr>
+      <w:footerReference w:type="default" r:id="rId57"/>
       <w:pgSz w:w="11906" w:h="16838"/>
       <w:pgMar w:top="1417" w:right="1417" w:bottom="1417" w:left="1417" w:header="708" w:footer="708" w:gutter="0"/>
       <w:cols w:space="708"/>
@@ -3592,6 +3474,159 @@
     </w:sectPr>
   </w:body>
 </w:document>
+</file>
+
+<file path=word/endnotes.xml><?xml version="1.0" encoding="utf-8"?>
+<w:endnotes xmlns:wpc="http://schemas.microsoft.com/office/word/2010/wordprocessingCanvas" xmlns:mc="http://schemas.openxmlformats.org/markup-compatibility/2006" xmlns:o="urn:schemas-microsoft-com:office:office" xmlns:r="http://schemas.openxmlformats.org/officeDocument/2006/relationships" xmlns:m="http://schemas.openxmlformats.org/officeDocument/2006/math" xmlns:v="urn:schemas-microsoft-com:vml" xmlns:wp14="http://schemas.microsoft.com/office/word/2010/wordprocessingDrawing" xmlns:wp="http://schemas.openxmlformats.org/drawingml/2006/wordprocessingDrawing" xmlns:w10="urn:schemas-microsoft-com:office:word" xmlns:w="http://schemas.openxmlformats.org/wordprocessingml/2006/main" xmlns:w14="http://schemas.microsoft.com/office/word/2010/wordml" xmlns:w15="http://schemas.microsoft.com/office/word/2012/wordml" xmlns:wpg="http://schemas.microsoft.com/office/word/2010/wordprocessingGroup" xmlns:wpi="http://schemas.microsoft.com/office/word/2010/wordprocessingInk" xmlns:wne="http://schemas.microsoft.com/office/word/2006/wordml" xmlns:wps="http://schemas.microsoft.com/office/word/2010/wordprocessingShape" mc:Ignorable="w14 w15 wp14">
+  <w:endnote w:type="separator" w:id="-1">
+    <w:p>
+      <w:pPr>
+        <w:spacing w:after="0" w:line="240" w:lineRule="auto"/>
+      </w:pPr>
+      <w:r>
+        <w:separator/>
+      </w:r>
+    </w:p>
+  </w:endnote>
+  <w:endnote w:type="continuationSeparator" w:id="0">
+    <w:p>
+      <w:pPr>
+        <w:spacing w:after="0" w:line="240" w:lineRule="auto"/>
+      </w:pPr>
+      <w:r>
+        <w:continuationSeparator/>
+      </w:r>
+    </w:p>
+  </w:endnote>
+</w:endnotes>
+</file>
+
+<file path=word/footer1.xml><?xml version="1.0" encoding="utf-8"?>
+<w:ftr xmlns:wpc="http://schemas.microsoft.com/office/word/2010/wordprocessingCanvas" xmlns:mc="http://schemas.openxmlformats.org/markup-compatibility/2006" xmlns:o="urn:schemas-microsoft-com:office:office" xmlns:r="http://schemas.openxmlformats.org/officeDocument/2006/relationships" xmlns:m="http://schemas.openxmlformats.org/officeDocument/2006/math" xmlns:v="urn:schemas-microsoft-com:vml" xmlns:wp14="http://schemas.microsoft.com/office/word/2010/wordprocessingDrawing" xmlns:wp="http://schemas.openxmlformats.org/drawingml/2006/wordprocessingDrawing" xmlns:w10="urn:schemas-microsoft-com:office:word" xmlns:w="http://schemas.openxmlformats.org/wordprocessingml/2006/main" xmlns:w14="http://schemas.microsoft.com/office/word/2010/wordml" xmlns:w15="http://schemas.microsoft.com/office/word/2012/wordml" xmlns:wpg="http://schemas.microsoft.com/office/word/2010/wordprocessingGroup" xmlns:wpi="http://schemas.microsoft.com/office/word/2010/wordprocessingInk" xmlns:wne="http://schemas.microsoft.com/office/word/2006/wordml" xmlns:wps="http://schemas.microsoft.com/office/word/2010/wordprocessingShape" mc:Ignorable="w14 w15 wp14">
+  <w:p>
+    <w:pPr>
+      <w:pStyle w:val="Footer"/>
+      <w:jc w:val="center"/>
+      <w:rPr>
+        <w:color w:val="5B9BD5" w:themeColor="accent1"/>
+      </w:rPr>
+    </w:pPr>
+    <w:r>
+      <w:rPr>
+        <w:color w:val="5B9BD5" w:themeColor="accent1"/>
+      </w:rPr>
+      <w:t xml:space="preserve">Page </w:t>
+    </w:r>
+    <w:r>
+      <w:rPr>
+        <w:color w:val="5B9BD5" w:themeColor="accent1"/>
+      </w:rPr>
+      <w:fldChar w:fldCharType="begin"/>
+    </w:r>
+    <w:r>
+      <w:rPr>
+        <w:color w:val="5B9BD5" w:themeColor="accent1"/>
+      </w:rPr>
+      <w:instrText xml:space="preserve"> PAGE  \* Arabic  \* MERGEFORMAT </w:instrText>
+    </w:r>
+    <w:r>
+      <w:rPr>
+        <w:color w:val="5B9BD5" w:themeColor="accent1"/>
+      </w:rPr>
+      <w:fldChar w:fldCharType="separate"/>
+    </w:r>
+    <w:r>
+      <w:rPr>
+        <w:noProof/>
+        <w:color w:val="5B9BD5" w:themeColor="accent1"/>
+      </w:rPr>
+      <w:t>20</w:t>
+    </w:r>
+    <w:r>
+      <w:rPr>
+        <w:color w:val="5B9BD5" w:themeColor="accent1"/>
+      </w:rPr>
+      <w:fldChar w:fldCharType="end"/>
+    </w:r>
+    <w:r>
+      <w:rPr>
+        <w:color w:val="5B9BD5" w:themeColor="accent1"/>
+      </w:rPr>
+      <w:t xml:space="preserve"> of </w:t>
+    </w:r>
+    <w:r>
+      <w:rPr>
+        <w:color w:val="5B9BD5" w:themeColor="accent1"/>
+      </w:rPr>
+      <w:fldChar w:fldCharType="begin"/>
+    </w:r>
+    <w:r>
+      <w:rPr>
+        <w:color w:val="5B9BD5" w:themeColor="accent1"/>
+      </w:rPr>
+      <w:instrText xml:space="preserve"> NUMPAGES  \* Arabic  \* MERGEFORMAT </w:instrText>
+    </w:r>
+    <w:r>
+      <w:rPr>
+        <w:color w:val="5B9BD5" w:themeColor="accent1"/>
+      </w:rPr>
+      <w:fldChar w:fldCharType="separate"/>
+    </w:r>
+    <w:r>
+      <w:rPr>
+        <w:noProof/>
+        <w:color w:val="5B9BD5" w:themeColor="accent1"/>
+      </w:rPr>
+      <w:t>24</w:t>
+    </w:r>
+    <w:r>
+      <w:rPr>
+        <w:color w:val="5B9BD5" w:themeColor="accent1"/>
+      </w:rPr>
+      <w:fldChar w:fldCharType="end"/>
+    </w:r>
+  </w:p>
+  <w:p>
+    <w:pPr>
+      <w:pStyle w:val="Footer"/>
+    </w:pPr>
+    <w:r>
+      <w:t>Kotter</w:t>
+    </w:r>
+    <w:r>
+      <w:tab/>
+    </w:r>
+    <w:r>
+      <w:tab/>
+      <w:t>Maico Paulussen &amp; Matthias Verhoeven</w:t>
+    </w:r>
+  </w:p>
+</w:ftr>
+</file>
+
+<file path=word/footnotes.xml><?xml version="1.0" encoding="utf-8"?>
+<w:footnotes xmlns:wpc="http://schemas.microsoft.com/office/word/2010/wordprocessingCanvas" xmlns:mc="http://schemas.openxmlformats.org/markup-compatibility/2006" xmlns:o="urn:schemas-microsoft-com:office:office" xmlns:r="http://schemas.openxmlformats.org/officeDocument/2006/relationships" xmlns:m="http://schemas.openxmlformats.org/officeDocument/2006/math" xmlns:v="urn:schemas-microsoft-com:vml" xmlns:wp14="http://schemas.microsoft.com/office/word/2010/wordprocessingDrawing" xmlns:wp="http://schemas.openxmlformats.org/drawingml/2006/wordprocessingDrawing" xmlns:w10="urn:schemas-microsoft-com:office:word" xmlns:w="http://schemas.openxmlformats.org/wordprocessingml/2006/main" xmlns:w14="http://schemas.microsoft.com/office/word/2010/wordml" xmlns:w15="http://schemas.microsoft.com/office/word/2012/wordml" xmlns:wpg="http://schemas.microsoft.com/office/word/2010/wordprocessingGroup" xmlns:wpi="http://schemas.microsoft.com/office/word/2010/wordprocessingInk" xmlns:wne="http://schemas.microsoft.com/office/word/2006/wordml" xmlns:wps="http://schemas.microsoft.com/office/word/2010/wordprocessingShape" mc:Ignorable="w14 w15 wp14">
+  <w:footnote w:type="separator" w:id="-1">
+    <w:p>
+      <w:pPr>
+        <w:spacing w:after="0" w:line="240" w:lineRule="auto"/>
+      </w:pPr>
+      <w:r>
+        <w:separator/>
+      </w:r>
+    </w:p>
+  </w:footnote>
+  <w:footnote w:type="continuationSeparator" w:id="0">
+    <w:p>
+      <w:pPr>
+        <w:spacing w:after="0" w:line="240" w:lineRule="auto"/>
+      </w:pPr>
+      <w:r>
+        <w:continuationSeparator/>
+      </w:r>
+    </w:p>
+  </w:footnote>
+</w:footnotes>
 </file>
 
 <file path=word/numbering.xml><?xml version="1.0" encoding="utf-8"?>
@@ -3934,6 +3969,119 @@
       </w:rPr>
     </w:lvl>
   </w:abstractNum>
+  <w:abstractNum w:abstractNumId="3" w15:restartNumberingAfterBreak="0">
+    <w:nsid w:val="7C8D6FDA"/>
+    <w:multiLevelType w:val="hybridMultilevel"/>
+    <w:tmpl w:val="5322CCFE"/>
+    <w:lvl w:ilvl="0" w:tplc="75A48ED6">
+      <w:start w:val="4"/>
+      <w:numFmt w:val="bullet"/>
+      <w:lvlText w:val=""/>
+      <w:lvlJc w:val="left"/>
+      <w:pPr>
+        <w:ind w:left="720" w:hanging="360"/>
+      </w:pPr>
+      <w:rPr>
+        <w:rFonts w:ascii="Symbol" w:eastAsiaTheme="minorHAnsi" w:hAnsi="Symbol" w:cstheme="minorBidi" w:hint="default"/>
+      </w:rPr>
+    </w:lvl>
+    <w:lvl w:ilvl="1" w:tplc="08130003" w:tentative="1">
+      <w:start w:val="1"/>
+      <w:numFmt w:val="bullet"/>
+      <w:lvlText w:val="o"/>
+      <w:lvlJc w:val="left"/>
+      <w:pPr>
+        <w:ind w:left="1440" w:hanging="360"/>
+      </w:pPr>
+      <w:rPr>
+        <w:rFonts w:ascii="Courier New" w:hAnsi="Courier New" w:cs="Courier New" w:hint="default"/>
+      </w:rPr>
+    </w:lvl>
+    <w:lvl w:ilvl="2" w:tplc="08130005" w:tentative="1">
+      <w:start w:val="1"/>
+      <w:numFmt w:val="bullet"/>
+      <w:lvlText w:val=""/>
+      <w:lvlJc w:val="left"/>
+      <w:pPr>
+        <w:ind w:left="2160" w:hanging="360"/>
+      </w:pPr>
+      <w:rPr>
+        <w:rFonts w:ascii="Wingdings" w:hAnsi="Wingdings" w:hint="default"/>
+      </w:rPr>
+    </w:lvl>
+    <w:lvl w:ilvl="3" w:tplc="08130001" w:tentative="1">
+      <w:start w:val="1"/>
+      <w:numFmt w:val="bullet"/>
+      <w:lvlText w:val=""/>
+      <w:lvlJc w:val="left"/>
+      <w:pPr>
+        <w:ind w:left="2880" w:hanging="360"/>
+      </w:pPr>
+      <w:rPr>
+        <w:rFonts w:ascii="Symbol" w:hAnsi="Symbol" w:hint="default"/>
+      </w:rPr>
+    </w:lvl>
+    <w:lvl w:ilvl="4" w:tplc="08130003" w:tentative="1">
+      <w:start w:val="1"/>
+      <w:numFmt w:val="bullet"/>
+      <w:lvlText w:val="o"/>
+      <w:lvlJc w:val="left"/>
+      <w:pPr>
+        <w:ind w:left="3600" w:hanging="360"/>
+      </w:pPr>
+      <w:rPr>
+        <w:rFonts w:ascii="Courier New" w:hAnsi="Courier New" w:cs="Courier New" w:hint="default"/>
+      </w:rPr>
+    </w:lvl>
+    <w:lvl w:ilvl="5" w:tplc="08130005" w:tentative="1">
+      <w:start w:val="1"/>
+      <w:numFmt w:val="bullet"/>
+      <w:lvlText w:val=""/>
+      <w:lvlJc w:val="left"/>
+      <w:pPr>
+        <w:ind w:left="4320" w:hanging="360"/>
+      </w:pPr>
+      <w:rPr>
+        <w:rFonts w:ascii="Wingdings" w:hAnsi="Wingdings" w:hint="default"/>
+      </w:rPr>
+    </w:lvl>
+    <w:lvl w:ilvl="6" w:tplc="08130001" w:tentative="1">
+      <w:start w:val="1"/>
+      <w:numFmt w:val="bullet"/>
+      <w:lvlText w:val=""/>
+      <w:lvlJc w:val="left"/>
+      <w:pPr>
+        <w:ind w:left="5040" w:hanging="360"/>
+      </w:pPr>
+      <w:rPr>
+        <w:rFonts w:ascii="Symbol" w:hAnsi="Symbol" w:hint="default"/>
+      </w:rPr>
+    </w:lvl>
+    <w:lvl w:ilvl="7" w:tplc="08130003" w:tentative="1">
+      <w:start w:val="1"/>
+      <w:numFmt w:val="bullet"/>
+      <w:lvlText w:val="o"/>
+      <w:lvlJc w:val="left"/>
+      <w:pPr>
+        <w:ind w:left="5760" w:hanging="360"/>
+      </w:pPr>
+      <w:rPr>
+        <w:rFonts w:ascii="Courier New" w:hAnsi="Courier New" w:cs="Courier New" w:hint="default"/>
+      </w:rPr>
+    </w:lvl>
+    <w:lvl w:ilvl="8" w:tplc="08130005" w:tentative="1">
+      <w:start w:val="1"/>
+      <w:numFmt w:val="bullet"/>
+      <w:lvlText w:val=""/>
+      <w:lvlJc w:val="left"/>
+      <w:pPr>
+        <w:ind w:left="6480" w:hanging="360"/>
+      </w:pPr>
+      <w:rPr>
+        <w:rFonts w:ascii="Wingdings" w:hAnsi="Wingdings" w:hint="default"/>
+      </w:rPr>
+    </w:lvl>
+  </w:abstractNum>
   <w:num w:numId="1">
     <w:abstractNumId w:val="1"/>
   </w:num>
@@ -3942,6 +4090,9 @@
   </w:num>
   <w:num w:numId="3">
     <w:abstractNumId w:val="0"/>
+  </w:num>
+  <w:num w:numId="4">
+    <w:abstractNumId w:val="3"/>
   </w:num>
 </w:numbering>
 </file>
@@ -4405,10 +4556,31 @@
       <w:szCs w:val="24"/>
     </w:rPr>
   </w:style>
+  <w:style w:type="paragraph" w:styleId="Heading4">
+    <w:name w:val="heading 4"/>
+    <w:basedOn w:val="Normal"/>
+    <w:next w:val="Normal"/>
+    <w:link w:val="Heading4Char"/>
+    <w:uiPriority w:val="9"/>
+    <w:unhideWhenUsed/>
+    <w:qFormat/>
+    <w:rsid w:val="001350E1"/>
+    <w:pPr>
+      <w:keepNext/>
+      <w:keepLines/>
+      <w:spacing w:before="40" w:after="0"/>
+      <w:outlineLvl w:val="3"/>
+    </w:pPr>
+    <w:rPr>
+      <w:rFonts w:asciiTheme="majorHAnsi" w:eastAsiaTheme="majorEastAsia" w:hAnsiTheme="majorHAnsi" w:cstheme="majorBidi"/>
+      <w:i/>
+      <w:iCs/>
+      <w:color w:val="2E74B5" w:themeColor="accent1" w:themeShade="BF"/>
+    </w:rPr>
+  </w:style>
   <w:style w:type="character" w:default="1" w:styleId="DefaultParagraphFont">
     <w:name w:val="Default Paragraph Font"/>
     <w:uiPriority w:val="1"/>
-    <w:semiHidden/>
     <w:unhideWhenUsed/>
   </w:style>
   <w:style w:type="table" w:default="1" w:styleId="TableNormal">
@@ -4523,6 +4695,7 @@
   </w:style>
   <w:style w:type="paragraph" w:styleId="NoSpacing">
     <w:name w:val="No Spacing"/>
+    <w:link w:val="NoSpacingChar"/>
     <w:uiPriority w:val="1"/>
     <w:qFormat/>
     <w:rsid w:val="006473D9"/>
@@ -4543,6 +4716,196 @@
     <w:rPr>
       <w:lang w:val="en-US"/>
     </w:rPr>
+  </w:style>
+  <w:style w:type="character" w:styleId="Hyperlink">
+    <w:name w:val="Hyperlink"/>
+    <w:basedOn w:val="DefaultParagraphFont"/>
+    <w:uiPriority w:val="99"/>
+    <w:unhideWhenUsed/>
+    <w:rsid w:val="00E57B00"/>
+    <w:rPr>
+      <w:color w:val="0563C1" w:themeColor="hyperlink"/>
+      <w:u w:val="single"/>
+    </w:rPr>
+  </w:style>
+  <w:style w:type="paragraph" w:styleId="PlainText">
+    <w:name w:val="Plain Text"/>
+    <w:basedOn w:val="Normal"/>
+    <w:link w:val="PlainTextChar"/>
+    <w:uiPriority w:val="99"/>
+    <w:unhideWhenUsed/>
+    <w:rsid w:val="009818BE"/>
+    <w:pPr>
+      <w:spacing w:after="0" w:line="240" w:lineRule="auto"/>
+    </w:pPr>
+    <w:rPr>
+      <w:rFonts w:ascii="Consolas" w:hAnsi="Consolas"/>
+      <w:sz w:val="21"/>
+      <w:szCs w:val="21"/>
+    </w:rPr>
+  </w:style>
+  <w:style w:type="character" w:customStyle="1" w:styleId="PlainTextChar">
+    <w:name w:val="Plain Text Char"/>
+    <w:basedOn w:val="DefaultParagraphFont"/>
+    <w:link w:val="PlainText"/>
+    <w:uiPriority w:val="99"/>
+    <w:rsid w:val="009818BE"/>
+    <w:rPr>
+      <w:rFonts w:ascii="Consolas" w:hAnsi="Consolas"/>
+      <w:sz w:val="21"/>
+      <w:szCs w:val="21"/>
+    </w:rPr>
+  </w:style>
+  <w:style w:type="character" w:customStyle="1" w:styleId="pun">
+    <w:name w:val="pun"/>
+    <w:basedOn w:val="DefaultParagraphFont"/>
+    <w:rsid w:val="00E6578F"/>
+  </w:style>
+  <w:style w:type="character" w:customStyle="1" w:styleId="pln">
+    <w:name w:val="pln"/>
+    <w:basedOn w:val="DefaultParagraphFont"/>
+    <w:rsid w:val="00E6578F"/>
+  </w:style>
+  <w:style w:type="character" w:customStyle="1" w:styleId="typ">
+    <w:name w:val="typ"/>
+    <w:basedOn w:val="DefaultParagraphFont"/>
+    <w:rsid w:val="00E6578F"/>
+  </w:style>
+  <w:style w:type="character" w:customStyle="1" w:styleId="kwd">
+    <w:name w:val="kwd"/>
+    <w:basedOn w:val="DefaultParagraphFont"/>
+    <w:rsid w:val="00E6578F"/>
+  </w:style>
+  <w:style w:type="character" w:customStyle="1" w:styleId="str">
+    <w:name w:val="str"/>
+    <w:basedOn w:val="DefaultParagraphFont"/>
+    <w:rsid w:val="00E6578F"/>
+  </w:style>
+  <w:style w:type="character" w:customStyle="1" w:styleId="lit">
+    <w:name w:val="lit"/>
+    <w:basedOn w:val="DefaultParagraphFont"/>
+    <w:rsid w:val="00E6578F"/>
+  </w:style>
+  <w:style w:type="character" w:customStyle="1" w:styleId="com">
+    <w:name w:val="com"/>
+    <w:basedOn w:val="DefaultParagraphFont"/>
+    <w:rsid w:val="00E6578F"/>
+  </w:style>
+  <w:style w:type="character" w:customStyle="1" w:styleId="tag">
+    <w:name w:val="tag"/>
+    <w:basedOn w:val="DefaultParagraphFont"/>
+    <w:rsid w:val="00E6578F"/>
+  </w:style>
+  <w:style w:type="character" w:customStyle="1" w:styleId="atn">
+    <w:name w:val="atn"/>
+    <w:basedOn w:val="DefaultParagraphFont"/>
+    <w:rsid w:val="00E6578F"/>
+  </w:style>
+  <w:style w:type="character" w:customStyle="1" w:styleId="atv">
+    <w:name w:val="atv"/>
+    <w:basedOn w:val="DefaultParagraphFont"/>
+    <w:rsid w:val="00E6578F"/>
+  </w:style>
+  <w:style w:type="paragraph" w:customStyle="1" w:styleId="Code">
+    <w:name w:val="Code"/>
+    <w:basedOn w:val="Normal"/>
+    <w:qFormat/>
+    <w:rsid w:val="001350E1"/>
+    <w:pPr>
+      <w:shd w:val="clear" w:color="auto" w:fill="EEEEEE"/>
+      <w:tabs>
+        <w:tab w:val="left" w:pos="916"/>
+        <w:tab w:val="left" w:pos="1832"/>
+        <w:tab w:val="left" w:pos="2748"/>
+        <w:tab w:val="left" w:pos="3664"/>
+        <w:tab w:val="left" w:pos="4580"/>
+        <w:tab w:val="left" w:pos="5496"/>
+        <w:tab w:val="left" w:pos="6412"/>
+        <w:tab w:val="left" w:pos="7328"/>
+        <w:tab w:val="left" w:pos="8244"/>
+        <w:tab w:val="left" w:pos="9160"/>
+        <w:tab w:val="left" w:pos="10076"/>
+        <w:tab w:val="left" w:pos="10992"/>
+        <w:tab w:val="left" w:pos="11908"/>
+        <w:tab w:val="left" w:pos="12824"/>
+        <w:tab w:val="left" w:pos="13740"/>
+        <w:tab w:val="left" w:pos="14656"/>
+      </w:tabs>
+      <w:spacing w:after="0" w:line="240" w:lineRule="auto"/>
+    </w:pPr>
+    <w:rPr>
+      <w:rFonts w:ascii="Consolas" w:eastAsia="Times New Roman" w:hAnsi="Consolas" w:cs="Consolas"/>
+      <w:color w:val="000000"/>
+      <w:sz w:val="20"/>
+      <w:szCs w:val="20"/>
+      <w:bdr w:val="none" w:sz="0" w:space="0" w:color="auto" w:frame="1"/>
+      <w:shd w:val="clear" w:color="auto" w:fill="EEEEEE"/>
+      <w:lang w:eastAsia="nl-BE"/>
+    </w:rPr>
+  </w:style>
+  <w:style w:type="character" w:customStyle="1" w:styleId="Heading4Char">
+    <w:name w:val="Heading 4 Char"/>
+    <w:basedOn w:val="DefaultParagraphFont"/>
+    <w:link w:val="Heading4"/>
+    <w:uiPriority w:val="9"/>
+    <w:rsid w:val="001350E1"/>
+    <w:rPr>
+      <w:rFonts w:asciiTheme="majorHAnsi" w:eastAsiaTheme="majorEastAsia" w:hAnsiTheme="majorHAnsi" w:cstheme="majorBidi"/>
+      <w:i/>
+      <w:iCs/>
+      <w:color w:val="2E74B5" w:themeColor="accent1" w:themeShade="BF"/>
+    </w:rPr>
+  </w:style>
+  <w:style w:type="paragraph" w:styleId="Header">
+    <w:name w:val="header"/>
+    <w:basedOn w:val="Normal"/>
+    <w:link w:val="HeaderChar"/>
+    <w:uiPriority w:val="99"/>
+    <w:unhideWhenUsed/>
+    <w:rsid w:val="00117DAA"/>
+    <w:pPr>
+      <w:tabs>
+        <w:tab w:val="center" w:pos="4536"/>
+        <w:tab w:val="right" w:pos="9072"/>
+      </w:tabs>
+      <w:spacing w:after="0" w:line="240" w:lineRule="auto"/>
+    </w:pPr>
+  </w:style>
+  <w:style w:type="character" w:customStyle="1" w:styleId="HeaderChar">
+    <w:name w:val="Header Char"/>
+    <w:basedOn w:val="DefaultParagraphFont"/>
+    <w:link w:val="Header"/>
+    <w:uiPriority w:val="99"/>
+    <w:rsid w:val="00117DAA"/>
+  </w:style>
+  <w:style w:type="paragraph" w:styleId="Footer">
+    <w:name w:val="footer"/>
+    <w:basedOn w:val="Normal"/>
+    <w:link w:val="FooterChar"/>
+    <w:uiPriority w:val="99"/>
+    <w:unhideWhenUsed/>
+    <w:rsid w:val="00117DAA"/>
+    <w:pPr>
+      <w:tabs>
+        <w:tab w:val="center" w:pos="4536"/>
+        <w:tab w:val="right" w:pos="9072"/>
+      </w:tabs>
+      <w:spacing w:after="0" w:line="240" w:lineRule="auto"/>
+    </w:pPr>
+  </w:style>
+  <w:style w:type="character" w:customStyle="1" w:styleId="FooterChar">
+    <w:name w:val="Footer Char"/>
+    <w:basedOn w:val="DefaultParagraphFont"/>
+    <w:link w:val="Footer"/>
+    <w:uiPriority w:val="99"/>
+    <w:rsid w:val="00117DAA"/>
+  </w:style>
+  <w:style w:type="character" w:customStyle="1" w:styleId="NoSpacingChar">
+    <w:name w:val="No Spacing Char"/>
+    <w:basedOn w:val="DefaultParagraphFont"/>
+    <w:link w:val="NoSpacing"/>
+    <w:uiPriority w:val="1"/>
+    <w:rsid w:val="00117DAA"/>
   </w:style>
 </w:styles>
 </file>
@@ -4809,11 +5172,30 @@
 </file>
 
 <file path=customXml/item1.xml><?xml version="1.0" encoding="utf-8"?>
+<CoverPageProperties xmlns="http://schemas.microsoft.com/office/2006/coverPageProps">
+  <PublishDate/>
+  <Abstract/>
+  <CompanyAddress/>
+  <CompanyPhone/>
+  <CompanyFax/>
+  <CompanyEmail/>
+</CoverPageProperties>
+</file>
+
+<file path=customXml/item2.xml><?xml version="1.0" encoding="utf-8"?>
 <b:Sources xmlns:b="http://schemas.openxmlformats.org/officeDocument/2006/bibliography" xmlns="http://schemas.openxmlformats.org/officeDocument/2006/bibliography" SelectedStyle="\APASixthEditionOfficeOnline.xsl" StyleName="APA" Version="6"/>
 </file>
 
 <file path=customXml/itemProps1.xml><?xml version="1.0" encoding="utf-8"?>
-<ds:datastoreItem xmlns:ds="http://schemas.openxmlformats.org/officeDocument/2006/customXml" ds:itemID="{7523200D-3F49-4AB5-AA5C-1855B6B18CFC}">
+<ds:datastoreItem xmlns:ds="http://schemas.openxmlformats.org/officeDocument/2006/customXml" ds:itemID="{55AF091B-3C7A-41E3-B477-F2FDAA23CFDA}">
+  <ds:schemaRefs>
+    <ds:schemaRef ds:uri="http://schemas.microsoft.com/office/2006/coverPageProps"/>
+  </ds:schemaRefs>
+</ds:datastoreItem>
+</file>
+
+<file path=customXml/itemProps2.xml><?xml version="1.0" encoding="utf-8"?>
+<ds:datastoreItem xmlns:ds="http://schemas.openxmlformats.org/officeDocument/2006/customXml" ds:itemID="{2468FE53-F458-495E-9308-E8F6375C4B8F}">
   <ds:schemaRefs>
     <ds:schemaRef ds:uri="http://schemas.openxmlformats.org/officeDocument/2006/bibliography"/>
   </ds:schemaRefs>

</xml_diff>

<commit_message>
Error bg red login/register/location
</commit_message>
<xml_diff>
--- a/documentation/bundel.docx
+++ b/documentation/bundel.docx
@@ -2961,20 +2961,58 @@
       <w:r>
         <w:t>Usability testing website (Matthias)</w:t>
       </w:r>
-      <w:bookmarkStart w:id="6" w:name="_GoBack"/>
+    </w:p>
+    <w:p>
+      <w:pPr>
+        <w:rPr>
+          <w:lang w:val="en-US"/>
+        </w:rPr>
+      </w:pPr>
+      <w:r>
+        <w:rPr>
+          <w:lang w:val="en-US"/>
+        </w:rPr>
+        <w:t>Week 13: 1-7 juni</w:t>
+      </w:r>
+    </w:p>
+    <w:p>
+      <w:pPr>
+        <w:pStyle w:val="ListParagraph"/>
+        <w:numPr>
+          <w:ilvl w:val="0"/>
+          <w:numId w:val="2"/>
+        </w:numPr>
+      </w:pPr>
+      <w:r>
+        <w:t>Usability testing app</w:t>
+      </w:r>
+      <w:r>
+        <w:t xml:space="preserve"> (Matthias)</w:t>
+      </w:r>
+    </w:p>
+    <w:p>
+      <w:pPr>
+        <w:pStyle w:val="ListParagraph"/>
+        <w:numPr>
+          <w:ilvl w:val="0"/>
+          <w:numId w:val="2"/>
+        </w:numPr>
+      </w:pPr>
+      <w:bookmarkStart w:id="6" w:name="OLE_LINK6"/>
+      <w:bookmarkStart w:id="7" w:name="OLE_LINK7"/>
+      <w:r>
+        <w:t>Laatste t</w:t>
+      </w:r>
+      <w:r>
+        <w:t>imelapses shooten</w:t>
+      </w:r>
+      <w:r>
+        <w:t xml:space="preserve"> </w:t>
+      </w:r>
       <w:bookmarkEnd w:id="6"/>
-    </w:p>
-    <w:p>
-      <w:pPr>
-        <w:rPr>
-          <w:lang w:val="en-US"/>
-        </w:rPr>
-      </w:pPr>
-      <w:r>
-        <w:rPr>
-          <w:lang w:val="en-US"/>
-        </w:rPr>
-        <w:t>Week 13: 1-7 juni</w:t>
+      <w:bookmarkEnd w:id="7"/>
+      <w:r>
+        <w:t>(Matthias)</w:t>
       </w:r>
     </w:p>
     <w:p>
@@ -2986,7 +3024,156 @@
         </w:numPr>
       </w:pPr>
       <w:r>
-        <w:t>Usability testing app</w:t>
+        <w:t>Bug fixes (Maico)</w:t>
+      </w:r>
+    </w:p>
+    <w:p>
+      <w:pPr>
+        <w:pStyle w:val="ListParagraph"/>
+        <w:numPr>
+          <w:ilvl w:val="0"/>
+          <w:numId w:val="2"/>
+        </w:numPr>
+        <w:rPr>
+          <w:lang w:val="nl-BE"/>
+        </w:rPr>
+      </w:pPr>
+      <w:r>
+        <w:rPr>
+          <w:lang w:val="nl-BE"/>
+        </w:rPr>
+        <w:t>Contact pagina toevoegen website (Maico)</w:t>
+      </w:r>
+    </w:p>
+    <w:p>
+      <w:pPr>
+        <w:pStyle w:val="ListParagraph"/>
+        <w:numPr>
+          <w:ilvl w:val="0"/>
+          <w:numId w:val="2"/>
+        </w:numPr>
+        <w:rPr>
+          <w:lang w:val="nl-BE"/>
+        </w:rPr>
+      </w:pPr>
+      <w:r>
+        <w:rPr>
+          <w:lang w:val="nl-BE"/>
+        </w:rPr>
+        <w:t xml:space="preserve">Admin </w:t>
+      </w:r>
+      <w:r>
+        <w:rPr>
+          <w:lang w:val="nl-BE"/>
+        </w:rPr>
+        <w:t>paneel kot</w:t>
+      </w:r>
+      <w:r>
+        <w:rPr>
+          <w:lang w:val="nl-BE"/>
+        </w:rPr>
+        <w:t>en in laravel(Maico)</w:t>
+      </w:r>
+    </w:p>
+    <w:p>
+      <w:pPr>
+        <w:pStyle w:val="ListParagraph"/>
+        <w:numPr>
+          <w:ilvl w:val="0"/>
+          <w:numId w:val="2"/>
+        </w:numPr>
+        <w:rPr>
+          <w:lang w:val="nl-BE"/>
+        </w:rPr>
+      </w:pPr>
+      <w:r>
+        <w:rPr>
+          <w:lang w:val="nl-BE"/>
+        </w:rPr>
+        <w:t>iOS bug fixes (Matthias)</w:t>
+      </w:r>
+    </w:p>
+    <w:p>
+      <w:pPr>
+        <w:pStyle w:val="ListParagraph"/>
+        <w:numPr>
+          <w:ilvl w:val="0"/>
+          <w:numId w:val="2"/>
+        </w:numPr>
+      </w:pPr>
+      <w:r>
+        <w:t>Admin paneel front-end (Matthias)</w:t>
+      </w:r>
+    </w:p>
+    <w:p>
+      <w:pPr>
+        <w:pStyle w:val="ListParagraph"/>
+        <w:numPr>
+          <w:ilvl w:val="0"/>
+          <w:numId w:val="2"/>
+        </w:numPr>
+        <w:rPr>
+          <w:lang w:val="nl-BE"/>
+        </w:rPr>
+      </w:pPr>
+      <w:r>
+        <w:rPr>
+          <w:lang w:val="nl-BE"/>
+        </w:rPr>
+        <w:t>Alle HTML valid maken (Matthias)</w:t>
+      </w:r>
+    </w:p>
+    <w:p>
+      <w:r>
+        <w:t>Week 14: 8-</w:t>
+      </w:r>
+      <w:r>
+        <w:t>14 juni</w:t>
+      </w:r>
+    </w:p>
+    <w:p>
+      <w:pPr>
+        <w:pStyle w:val="ListParagraph"/>
+        <w:numPr>
+          <w:ilvl w:val="0"/>
+          <w:numId w:val="2"/>
+        </w:numPr>
+      </w:pPr>
+      <w:r>
+        <w:t>Feedback promotoren</w:t>
+      </w:r>
+    </w:p>
+    <w:p>
+      <w:pPr>
+        <w:pStyle w:val="ListParagraph"/>
+        <w:numPr>
+          <w:ilvl w:val="0"/>
+          <w:numId w:val="2"/>
+        </w:numPr>
+        <w:rPr>
+          <w:lang w:val="nl-BE"/>
+        </w:rPr>
+      </w:pPr>
+      <w:r>
+        <w:rPr>
+          <w:lang w:val="nl-BE"/>
+        </w:rPr>
+        <w:t>Laatste scenes filmen promofilm (Matthias)</w:t>
+      </w:r>
+    </w:p>
+    <w:p>
+      <w:pPr>
+        <w:pStyle w:val="ListParagraph"/>
+        <w:numPr>
+          <w:ilvl w:val="0"/>
+          <w:numId w:val="2"/>
+        </w:numPr>
+      </w:pPr>
+      <w:r>
+        <w:t>Monteren</w:t>
+      </w:r>
+      <w:r>
+        <w:t xml:space="preserve"> promofilm</w:t>
       </w:r>
       <w:r>
         <w:t xml:space="preserve"> (Matthias)</w:t>
@@ -2999,288 +3186,107 @@
           <w:ilvl w:val="0"/>
           <w:numId w:val="2"/>
         </w:numPr>
-      </w:pPr>
-      <w:bookmarkStart w:id="7" w:name="OLE_LINK6"/>
-      <w:bookmarkStart w:id="8" w:name="OLE_LINK7"/>
-      <w:r>
-        <w:t>Laatste t</w:t>
-      </w:r>
-      <w:r>
-        <w:t>imelapses shooten</w:t>
-      </w:r>
-      <w:r>
+        <w:rPr>
+          <w:lang w:val="nl-BE"/>
+        </w:rPr>
+      </w:pPr>
+      <w:r>
+        <w:rPr>
+          <w:lang w:val="nl-BE"/>
+        </w:rPr>
+        <w:t>Feedback aanpassingen doorvoeren(Maico+Matthias)</w:t>
+      </w:r>
+    </w:p>
+    <w:p>
+      <w:pPr>
+        <w:pStyle w:val="ListParagraph"/>
+        <w:numPr>
+          <w:ilvl w:val="0"/>
+          <w:numId w:val="2"/>
+        </w:numPr>
+        <w:rPr>
+          <w:lang w:val="nl-BE"/>
+        </w:rPr>
+      </w:pPr>
+      <w:r>
+        <w:rPr>
+          <w:lang w:val="nl-BE"/>
+        </w:rPr>
+        <w:t>Code nakijken + opruime</w:t>
+      </w:r>
+      <w:r>
+        <w:rPr>
+          <w:lang w:val="nl-BE"/>
+        </w:rPr>
+        <w:t>n</w:t>
+      </w:r>
+      <w:r>
+        <w:rPr>
+          <w:lang w:val="nl-BE"/>
+        </w:rPr>
+        <w:t xml:space="preserve"> (Maico</w:t>
+      </w:r>
+      <w:r>
+        <w:rPr>
+          <w:lang w:val="nl-BE"/>
+        </w:rPr>
+        <w:t>+Matthias</w:t>
+      </w:r>
+      <w:r>
+        <w:rPr>
+          <w:lang w:val="nl-BE"/>
+        </w:rPr>
+        <w:t>)</w:t>
+      </w:r>
+    </w:p>
+    <w:p>
+      <w:pPr>
+        <w:pStyle w:val="ListParagraph"/>
+        <w:numPr>
+          <w:ilvl w:val="0"/>
+          <w:numId w:val="2"/>
+        </w:numPr>
+        <w:rPr>
+          <w:lang w:val="nl-BE"/>
+        </w:rPr>
+      </w:pPr>
+      <w:r>
+        <w:rPr>
+          <w:lang w:val="nl-BE"/>
+        </w:rPr>
+        <w:t>Aan bundel werken (Maico+Matthias)</w:t>
+      </w:r>
+    </w:p>
+    <w:p>
+      <w:pPr>
+        <w:pStyle w:val="ListParagraph"/>
+        <w:numPr>
+          <w:ilvl w:val="0"/>
+          <w:numId w:val="2"/>
+        </w:numPr>
+        <w:rPr>
+          <w:lang w:val="nl-BE"/>
+        </w:rPr>
+      </w:pPr>
+      <w:r>
+        <w:rPr>
+          <w:lang w:val="nl-BE"/>
+        </w:rPr>
+        <w:t>Afspraak</w:t>
+      </w:r>
+      <w:r>
+        <w:rPr>
+          <w:lang w:val="nl-BE"/>
+        </w:rPr>
         <w:t xml:space="preserve"> </w:t>
       </w:r>
-      <w:bookmarkEnd w:id="7"/>
+      <w:bookmarkStart w:id="8" w:name="_GoBack"/>
       <w:bookmarkEnd w:id="8"/>
       <w:r>
-        <w:t>(Matthias)</w:t>
-      </w:r>
-    </w:p>
-    <w:p>
-      <w:pPr>
-        <w:pStyle w:val="ListParagraph"/>
-        <w:numPr>
-          <w:ilvl w:val="0"/>
-          <w:numId w:val="2"/>
-        </w:numPr>
-      </w:pPr>
-      <w:r>
-        <w:t>Bug fixes (Maico)</w:t>
-      </w:r>
-    </w:p>
-    <w:p>
-      <w:pPr>
-        <w:pStyle w:val="ListParagraph"/>
-        <w:numPr>
-          <w:ilvl w:val="0"/>
-          <w:numId w:val="2"/>
-        </w:numPr>
-        <w:rPr>
-          <w:lang w:val="nl-BE"/>
-        </w:rPr>
-      </w:pPr>
-      <w:r>
-        <w:rPr>
-          <w:lang w:val="nl-BE"/>
-        </w:rPr>
-        <w:t>Contact pagina toevoegen website (Maico)</w:t>
-      </w:r>
-    </w:p>
-    <w:p>
-      <w:pPr>
-        <w:pStyle w:val="ListParagraph"/>
-        <w:numPr>
-          <w:ilvl w:val="0"/>
-          <w:numId w:val="2"/>
-        </w:numPr>
-        <w:rPr>
-          <w:lang w:val="nl-BE"/>
-        </w:rPr>
-      </w:pPr>
-      <w:r>
-        <w:rPr>
-          <w:lang w:val="nl-BE"/>
-        </w:rPr>
-        <w:t xml:space="preserve">Admin </w:t>
-      </w:r>
-      <w:r>
-        <w:rPr>
-          <w:lang w:val="nl-BE"/>
-        </w:rPr>
-        <w:t>paneel kot</w:t>
-      </w:r>
-      <w:r>
-        <w:rPr>
-          <w:lang w:val="nl-BE"/>
-        </w:rPr>
-        <w:t>en in laravel(Maico)</w:t>
-      </w:r>
-    </w:p>
-    <w:p>
-      <w:pPr>
-        <w:pStyle w:val="ListParagraph"/>
-        <w:numPr>
-          <w:ilvl w:val="0"/>
-          <w:numId w:val="2"/>
-        </w:numPr>
-        <w:rPr>
-          <w:lang w:val="nl-BE"/>
-        </w:rPr>
-      </w:pPr>
-      <w:r>
-        <w:rPr>
-          <w:lang w:val="nl-BE"/>
-        </w:rPr>
-        <w:t>iOS bug fixes (Matthias)</w:t>
-      </w:r>
-    </w:p>
-    <w:p>
-      <w:pPr>
-        <w:pStyle w:val="ListParagraph"/>
-        <w:numPr>
-          <w:ilvl w:val="0"/>
-          <w:numId w:val="2"/>
-        </w:numPr>
-      </w:pPr>
-      <w:r>
-        <w:t>Admin paneel front-end (Matthias)</w:t>
-      </w:r>
-    </w:p>
-    <w:p>
-      <w:pPr>
-        <w:pStyle w:val="ListParagraph"/>
-        <w:numPr>
-          <w:ilvl w:val="0"/>
-          <w:numId w:val="2"/>
-        </w:numPr>
-        <w:rPr>
-          <w:lang w:val="nl-BE"/>
-        </w:rPr>
-      </w:pPr>
-      <w:r>
-        <w:rPr>
-          <w:lang w:val="nl-BE"/>
-        </w:rPr>
-        <w:t>Alle HTML valid maken (Matthias)</w:t>
-      </w:r>
-    </w:p>
-    <w:p>
-      <w:r>
-        <w:t>Week 14: 8-</w:t>
-      </w:r>
-      <w:r>
-        <w:t>14 juni</w:t>
-      </w:r>
-    </w:p>
-    <w:p>
-      <w:pPr>
-        <w:pStyle w:val="ListParagraph"/>
-        <w:numPr>
-          <w:ilvl w:val="0"/>
-          <w:numId w:val="2"/>
-        </w:numPr>
-      </w:pPr>
-      <w:r>
-        <w:t>Feedback promotoren</w:t>
-      </w:r>
-    </w:p>
-    <w:p>
-      <w:pPr>
-        <w:pStyle w:val="ListParagraph"/>
-        <w:numPr>
-          <w:ilvl w:val="0"/>
-          <w:numId w:val="2"/>
-        </w:numPr>
-        <w:rPr>
-          <w:lang w:val="nl-BE"/>
-        </w:rPr>
-      </w:pPr>
-      <w:r>
-        <w:rPr>
-          <w:lang w:val="nl-BE"/>
-        </w:rPr>
-        <w:t>Laatste scenes filmen promofilm (Matthias)</w:t>
-      </w:r>
-    </w:p>
-    <w:p>
-      <w:pPr>
-        <w:pStyle w:val="ListParagraph"/>
-        <w:numPr>
-          <w:ilvl w:val="0"/>
-          <w:numId w:val="2"/>
-        </w:numPr>
-      </w:pPr>
-      <w:r>
-        <w:t>Monteren</w:t>
-      </w:r>
-      <w:r>
-        <w:t xml:space="preserve"> promofilm</w:t>
-      </w:r>
-      <w:r>
-        <w:t xml:space="preserve"> (Matthias)</w:t>
-      </w:r>
-    </w:p>
-    <w:p>
-      <w:pPr>
-        <w:pStyle w:val="ListParagraph"/>
-        <w:numPr>
-          <w:ilvl w:val="0"/>
-          <w:numId w:val="2"/>
-        </w:numPr>
-        <w:rPr>
-          <w:lang w:val="nl-BE"/>
-        </w:rPr>
-      </w:pPr>
-      <w:r>
-        <w:rPr>
-          <w:lang w:val="nl-BE"/>
-        </w:rPr>
-        <w:t>Feedback aanpassingen doorvoeren(Maico+Matthias)</w:t>
-      </w:r>
-    </w:p>
-    <w:p>
-      <w:pPr>
-        <w:pStyle w:val="ListParagraph"/>
-        <w:numPr>
-          <w:ilvl w:val="0"/>
-          <w:numId w:val="2"/>
-        </w:numPr>
-        <w:rPr>
-          <w:lang w:val="nl-BE"/>
-        </w:rPr>
-      </w:pPr>
-      <w:r>
-        <w:rPr>
-          <w:lang w:val="nl-BE"/>
-        </w:rPr>
-        <w:t>Code nakijken + opruime</w:t>
-      </w:r>
-      <w:r>
-        <w:rPr>
-          <w:lang w:val="nl-BE"/>
-        </w:rPr>
-        <w:t>n</w:t>
-      </w:r>
-      <w:r>
-        <w:rPr>
-          <w:lang w:val="nl-BE"/>
-        </w:rPr>
-        <w:t xml:space="preserve"> (Maico</w:t>
-      </w:r>
-      <w:r>
-        <w:rPr>
-          <w:lang w:val="nl-BE"/>
-        </w:rPr>
-        <w:t>+Matthias</w:t>
-      </w:r>
-      <w:r>
-        <w:rPr>
-          <w:lang w:val="nl-BE"/>
-        </w:rPr>
-        <w:t>)</w:t>
-      </w:r>
-    </w:p>
-    <w:p>
-      <w:pPr>
-        <w:pStyle w:val="ListParagraph"/>
-        <w:numPr>
-          <w:ilvl w:val="0"/>
-          <w:numId w:val="2"/>
-        </w:numPr>
-        <w:rPr>
-          <w:lang w:val="nl-BE"/>
-        </w:rPr>
-      </w:pPr>
-      <w:r>
-        <w:rPr>
-          <w:lang w:val="nl-BE"/>
-        </w:rPr>
-        <w:t>Aan bundel werken (Maico+Matthias)</w:t>
-      </w:r>
-    </w:p>
-    <w:p>
-      <w:pPr>
-        <w:pStyle w:val="ListParagraph"/>
-        <w:numPr>
-          <w:ilvl w:val="0"/>
-          <w:numId w:val="2"/>
-        </w:numPr>
-        <w:rPr>
-          <w:lang w:val="nl-BE"/>
-        </w:rPr>
-      </w:pPr>
-      <w:r>
-        <w:rPr>
-          <w:lang w:val="nl-BE"/>
-        </w:rPr>
-        <w:t>Afspraak</w:t>
-      </w:r>
-      <w:r>
-        <w:rPr>
-          <w:lang w:val="nl-BE"/>
-        </w:rPr>
-        <w:t xml:space="preserve"> maken met kotbedrijf (Matthias)</w:t>
+        <w:rPr>
+          <w:lang w:val="nl-BE"/>
+        </w:rPr>
+        <w:t>met kotbedrijf (Matthias)</w:t>
       </w:r>
     </w:p>
     <w:p>
@@ -5028,7 +5034,7 @@
           <v:shape id="_x0000_i1027" type="#_x0000_t75" style="width:453.9pt;height:350.2pt" o:ole="">
             <v:imagedata r:id="rId28" o:title=""/>
           </v:shape>
-          <o:OLEObject Type="Embed" ProgID="Word.OpenDocumentText.12" ShapeID="_x0000_i1027" DrawAspect="Content" ObjectID="_1495600780" r:id="rId29"/>
+          <o:OLEObject Type="Embed" ProgID="Word.OpenDocumentText.12" ShapeID="_x0000_i1027" DrawAspect="Content" ObjectID="_1495600839" r:id="rId29"/>
         </w:object>
       </w:r>
     </w:p>
@@ -5055,14 +5061,13 @@
           <v:shape id="_x0000_i1028" type="#_x0000_t75" style="width:453.9pt;height:233.3pt" o:ole="">
             <v:imagedata r:id="rId30" o:title=""/>
           </v:shape>
-          <o:OLEObject Type="Embed" ProgID="Word.OpenDocumentText.12" ShapeID="_x0000_i1028" DrawAspect="Content" ObjectID="_1495600781" r:id="rId31"/>
+          <o:OLEObject Type="Embed" ProgID="Word.OpenDocumentText.12" ShapeID="_x0000_i1028" DrawAspect="Content" ObjectID="_1495600840" r:id="rId31"/>
         </w:object>
       </w:r>
     </w:p>
     <w:p/>
     <w:p>
       <w:r>
-        <w:lastRenderedPageBreak/>
         <w:t>Bij de get</w:t>
       </w:r>
       <w:r>
@@ -5098,7 +5103,7 @@
           <v:shape id="_x0000_i1029" type="#_x0000_t75" style="width:453.9pt;height:92.15pt" o:ole="">
             <v:imagedata r:id="rId32" o:title=""/>
           </v:shape>
-          <o:OLEObject Type="Embed" ProgID="Word.OpenDocumentText.12" ShapeID="_x0000_i1029" DrawAspect="Content" ObjectID="_1495600782" r:id="rId33"/>
+          <o:OLEObject Type="Embed" ProgID="Word.OpenDocumentText.12" ShapeID="_x0000_i1029" DrawAspect="Content" ObjectID="_1495600841" r:id="rId33"/>
         </w:object>
       </w:r>
     </w:p>
@@ -5145,7 +5150,7 @@
           <v:shape id="_x0000_i1030" type="#_x0000_t75" style="width:453.9pt;height:631.3pt" o:ole="">
             <v:imagedata r:id="rId34" o:title=""/>
           </v:shape>
-          <o:OLEObject Type="Embed" ProgID="Word.OpenDocumentText.12" ShapeID="_x0000_i1030" DrawAspect="Content" ObjectID="_1495600783" r:id="rId35"/>
+          <o:OLEObject Type="Embed" ProgID="Word.OpenDocumentText.12" ShapeID="_x0000_i1030" DrawAspect="Content" ObjectID="_1495600842" r:id="rId35"/>
         </w:object>
       </w:r>
     </w:p>
@@ -5158,7 +5163,7 @@
           <v:shape id="_x0000_i1031" type="#_x0000_t75" style="width:453.9pt;height:256.3pt" o:ole="">
             <v:imagedata r:id="rId36" o:title=""/>
           </v:shape>
-          <o:OLEObject Type="Embed" ProgID="Word.OpenDocumentText.12" ShapeID="_x0000_i1031" DrawAspect="Content" ObjectID="_1495600784" r:id="rId37"/>
+          <o:OLEObject Type="Embed" ProgID="Word.OpenDocumentText.12" ShapeID="_x0000_i1031" DrawAspect="Content" ObjectID="_1495600843" r:id="rId37"/>
         </w:object>
       </w:r>
     </w:p>
@@ -5203,7 +5208,7 @@
           <v:shape id="_x0000_i1032" type="#_x0000_t75" style="width:453.9pt;height:514.35pt" o:ole="">
             <v:imagedata r:id="rId38" o:title=""/>
           </v:shape>
-          <o:OLEObject Type="Embed" ProgID="Word.OpenDocumentText.12" ShapeID="_x0000_i1032" DrawAspect="Content" ObjectID="_1495600785" r:id="rId39"/>
+          <o:OLEObject Type="Embed" ProgID="Word.OpenDocumentText.12" ShapeID="_x0000_i1032" DrawAspect="Content" ObjectID="_1495600844" r:id="rId39"/>
         </w:object>
       </w:r>
     </w:p>
@@ -5230,11 +5235,7 @@
         <w:t>. Hieronder ziet u hoe deze eruit ziet.</w:t>
       </w:r>
       <w:r>
-        <w:t xml:space="preserve"> Deze zal er voor zorgen dat er telkens  4 </w:t>
-      </w:r>
-      <w:r>
-        <w:lastRenderedPageBreak/>
-        <w:t>afbee</w:t>
+        <w:t xml:space="preserve"> Deze zal er voor zorgen dat er telkens  4 afbee</w:t>
       </w:r>
       <w:r>
         <w:t>ldingen worden geupload per kot e</w:t>
@@ -5252,7 +5253,7 @@
           <v:shape id="_x0000_i1033" type="#_x0000_t75" style="width:453.9pt;height:514.35pt" o:ole="">
             <v:imagedata r:id="rId40" o:title=""/>
           </v:shape>
-          <o:OLEObject Type="Embed" ProgID="Word.OpenDocumentText.12" ShapeID="_x0000_i1033" DrawAspect="Content" ObjectID="_1495600786" r:id="rId41"/>
+          <o:OLEObject Type="Embed" ProgID="Word.OpenDocumentText.12" ShapeID="_x0000_i1033" DrawAspect="Content" ObjectID="_1495600845" r:id="rId41"/>
         </w:object>
       </w:r>
     </w:p>
@@ -5327,7 +5328,7 @@
           <v:shape id="_x0000_i1034" type="#_x0000_t75" style="width:453.9pt;height:6in" o:ole="">
             <v:imagedata r:id="rId42" o:title=""/>
           </v:shape>
-          <o:OLEObject Type="Embed" ProgID="Word.OpenDocumentText.12" ShapeID="_x0000_i1034" DrawAspect="Content" ObjectID="_1495600787" r:id="rId43"/>
+          <o:OLEObject Type="Embed" ProgID="Word.OpenDocumentText.12" ShapeID="_x0000_i1034" DrawAspect="Content" ObjectID="_1495600846" r:id="rId43"/>
         </w:object>
       </w:r>
     </w:p>
@@ -5388,11 +5389,7 @@
         <w:t>de onRelease functie</w:t>
       </w:r>
       <w:r>
-        <w:t xml:space="preserve"> samen met een </w:t>
-      </w:r>
-      <w:r>
-        <w:lastRenderedPageBreak/>
-        <w:t>andere functie, zoals</w:t>
+        <w:t xml:space="preserve"> samen met een andere functie, zoals</w:t>
       </w:r>
       <w:r>
         <w:t xml:space="preserve"> bv</w:t>
@@ -5410,7 +5407,7 @@
           <v:shape id="_x0000_i1035" type="#_x0000_t75" style="width:453.9pt;height:550.1pt" o:ole="">
             <v:imagedata r:id="rId44" o:title=""/>
           </v:shape>
-          <o:OLEObject Type="Embed" ProgID="Word.OpenDocumentText.12" ShapeID="_x0000_i1035" DrawAspect="Content" ObjectID="_1495600788" r:id="rId45"/>
+          <o:OLEObject Type="Embed" ProgID="Word.OpenDocumentText.12" ShapeID="_x0000_i1035" DrawAspect="Content" ObjectID="_1495600847" r:id="rId45"/>
         </w:object>
       </w:r>
     </w:p>
@@ -5646,7 +5643,7 @@
         <w:noProof/>
         <w:color w:val="5B9BD5" w:themeColor="accent1"/>
       </w:rPr>
-      <w:t>5</w:t>
+      <w:t>15</w:t>
     </w:r>
     <w:r>
       <w:rPr>
@@ -7491,7 +7488,7 @@
 </file>
 
 <file path=customXml/itemProps2.xml><?xml version="1.0" encoding="utf-8"?>
-<ds:datastoreItem xmlns:ds="http://schemas.openxmlformats.org/officeDocument/2006/customXml" ds:itemID="{08A99F60-27A3-4B9E-8785-CCA7A7510EBB}">
+<ds:datastoreItem xmlns:ds="http://schemas.openxmlformats.org/officeDocument/2006/customXml" ds:itemID="{211AAF28-3B6A-48EA-9502-A5DABA64D608}">
   <ds:schemaRefs>
     <ds:schemaRef ds:uri="http://schemas.openxmlformats.org/officeDocument/2006/bibliography"/>
   </ds:schemaRefs>

</xml_diff>